<commit_message>
Added Message Sets and Internet Facing
Added information about message sets on endpoints and details on using the internet gateway to connect to NEMS
</commit_message>
<xml_diff>
--- a/NEMS Onboarding Guide.docx
+++ b/NEMS Onboarding Guide.docx
@@ -291,28 +291,14 @@
                                 <w:sz w:val="32"/>
                                 <w:szCs w:val="22"/>
                               </w:rPr>
-                              <w:t>5</w:t>
+                              <w:t xml:space="preserve">6 Nov </w:t>
                             </w:r>
                             <w:r>
                               <w:rPr>
                                 <w:sz w:val="32"/>
                                 <w:szCs w:val="22"/>
                               </w:rPr>
-                              <w:t xml:space="preserve"> </w:t>
-                            </w:r>
-                            <w:r>
-                              <w:rPr>
-                                <w:sz w:val="32"/>
-                                <w:szCs w:val="22"/>
-                              </w:rPr>
-                              <w:t>July</w:t>
-                            </w:r>
-                            <w:r>
-                              <w:rPr>
-                                <w:sz w:val="32"/>
-                                <w:szCs w:val="22"/>
-                              </w:rPr>
-                              <w:t xml:space="preserve"> 2021</w:t>
+                              <w:t>2021</w:t>
                             </w:r>
                           </w:p>
                         </w:txbxContent>
@@ -367,28 +353,14 @@
                           <w:sz w:val="32"/>
                           <w:szCs w:val="22"/>
                         </w:rPr>
-                        <w:t>5</w:t>
+                        <w:t xml:space="preserve">6 Nov </w:t>
                       </w:r>
                       <w:r>
                         <w:rPr>
                           <w:sz w:val="32"/>
                           <w:szCs w:val="22"/>
                         </w:rPr>
-                        <w:t xml:space="preserve"> </w:t>
-                      </w:r>
-                      <w:r>
-                        <w:rPr>
-                          <w:sz w:val="32"/>
-                          <w:szCs w:val="22"/>
-                        </w:rPr>
-                        <w:t>July</w:t>
-                      </w:r>
-                      <w:r>
-                        <w:rPr>
-                          <w:sz w:val="32"/>
-                          <w:szCs w:val="22"/>
-                        </w:rPr>
-                        <w:t xml:space="preserve"> 2021</w:t>
+                        <w:t>2021</w:t>
                       </w:r>
                     </w:p>
                   </w:txbxContent>
@@ -1411,17 +1383,8 @@
                 <w:sz w:val="20"/>
                 <w:szCs w:val="20"/>
               </w:rPr>
-              <w:t xml:space="preserve">, included </w:t>
-            </w:r>
-            <w:proofErr w:type="gramStart"/>
-            <w:r>
-              <w:rPr>
-                <w:sz w:val="20"/>
-                <w:szCs w:val="20"/>
-              </w:rPr>
-              <w:t>diagrams</w:t>
-            </w:r>
-            <w:proofErr w:type="gramEnd"/>
+              <w:t>, included diagrams</w:t>
+            </w:r>
             <w:r>
               <w:rPr>
                 <w:sz w:val="20"/>
@@ -1658,6 +1621,114 @@
                 <w:szCs w:val="20"/>
               </w:rPr>
               <w:t>Removed IWG email contact and replaced with NRL/NEMS Team Mailbox</w:t>
+            </w:r>
+          </w:p>
+        </w:tc>
+      </w:tr>
+      <w:tr>
+        <w:trPr>
+          <w:trHeight w:val="290"/>
+        </w:trPr>
+        <w:tc>
+          <w:tcPr>
+            <w:tcW w:w="510" w:type="pct"/>
+            <w:tcBorders>
+              <w:right w:val="single" w:sz="2" w:space="0" w:color="B9B9B9"/>
+            </w:tcBorders>
+            <w:vAlign w:val="center"/>
+          </w:tcPr>
+          <w:p>
+            <w:pPr>
+              <w:pStyle w:val="TableText"/>
+              <w:rPr>
+                <w:sz w:val="20"/>
+                <w:szCs w:val="22"/>
+              </w:rPr>
+            </w:pPr>
+            <w:r>
+              <w:rPr>
+                <w:sz w:val="20"/>
+                <w:szCs w:val="22"/>
+              </w:rPr>
+              <w:t>V1.6</w:t>
+            </w:r>
+          </w:p>
+        </w:tc>
+        <w:tc>
+          <w:tcPr>
+            <w:tcW w:w="654" w:type="pct"/>
+            <w:tcBorders>
+              <w:left w:val="single" w:sz="2" w:space="0" w:color="B9B9B9"/>
+              <w:right w:val="single" w:sz="2" w:space="0" w:color="B9B9B9"/>
+            </w:tcBorders>
+            <w:shd w:val="clear" w:color="auto" w:fill="auto"/>
+            <w:vAlign w:val="center"/>
+          </w:tcPr>
+          <w:p>
+            <w:pPr>
+              <w:pStyle w:val="TableText"/>
+              <w:rPr>
+                <w:sz w:val="20"/>
+                <w:szCs w:val="22"/>
+              </w:rPr>
+            </w:pPr>
+            <w:r>
+              <w:rPr>
+                <w:sz w:val="20"/>
+                <w:szCs w:val="22"/>
+              </w:rPr>
+              <w:t>11/11/2021</w:t>
+            </w:r>
+          </w:p>
+        </w:tc>
+        <w:tc>
+          <w:tcPr>
+            <w:tcW w:w="975" w:type="pct"/>
+            <w:tcBorders>
+              <w:left w:val="single" w:sz="2" w:space="0" w:color="B9B9B9"/>
+              <w:right w:val="single" w:sz="2" w:space="0" w:color="B9B9B9"/>
+            </w:tcBorders>
+            <w:vAlign w:val="center"/>
+          </w:tcPr>
+          <w:p>
+            <w:pPr>
+              <w:pStyle w:val="TableText"/>
+              <w:rPr>
+                <w:sz w:val="20"/>
+                <w:szCs w:val="22"/>
+              </w:rPr>
+            </w:pPr>
+            <w:r>
+              <w:rPr>
+                <w:sz w:val="20"/>
+                <w:szCs w:val="22"/>
+              </w:rPr>
+              <w:t>James Cox</w:t>
+            </w:r>
+          </w:p>
+        </w:tc>
+        <w:tc>
+          <w:tcPr>
+            <w:tcW w:w="2861" w:type="pct"/>
+            <w:tcBorders>
+              <w:left w:val="single" w:sz="2" w:space="0" w:color="B9B9B9"/>
+            </w:tcBorders>
+            <w:vAlign w:val="center"/>
+          </w:tcPr>
+          <w:p>
+            <w:pPr>
+              <w:pStyle w:val="TableText"/>
+              <w:rPr>
+                <w:sz w:val="20"/>
+                <w:szCs w:val="20"/>
+              </w:rPr>
+            </w:pPr>
+            <w:r>
+              <w:rPr>
+                <w:sz w:val="20"/>
+                <w:szCs w:val="20"/>
+              </w:rPr>
+              <w:t>Added detail around endpoint message sets, category bag values and use of the internet gateway for accessing NEMS without a HSCN connection.</w:t>
             </w:r>
           </w:p>
         </w:tc>
@@ -2401,21 +2472,12 @@
                 <w:szCs w:val="22"/>
               </w:rPr>
             </w:pPr>
-            <w:proofErr w:type="spellStart"/>
-            <w:r>
-              <w:rPr>
-                <w:sz w:val="20"/>
-                <w:szCs w:val="22"/>
-              </w:rPr>
-              <w:t>Shail</w:t>
-            </w:r>
-            <w:proofErr w:type="spellEnd"/>
-            <w:r>
-              <w:rPr>
-                <w:sz w:val="20"/>
-                <w:szCs w:val="22"/>
-              </w:rPr>
-              <w:t xml:space="preserve"> </w:t>
+            <w:r>
+              <w:rPr>
+                <w:sz w:val="20"/>
+                <w:szCs w:val="22"/>
+              </w:rPr>
+              <w:t xml:space="preserve">Shail </w:t>
             </w:r>
             <w:proofErr w:type="spellStart"/>
             <w:r>
@@ -2544,6 +2606,7 @@
                 <w:sz w:val="20"/>
                 <w:szCs w:val="22"/>
               </w:rPr>
+              <w:lastRenderedPageBreak/>
               <w:t>Jon Maslen</w:t>
             </w:r>
           </w:p>
@@ -4986,15 +5049,7 @@
         <w:t>NHSD</w:t>
       </w:r>
       <w:r>
-        <w:t xml:space="preserve"> corporate network. Any copies of this document held outside of that area, in whatever format (</w:t>
-      </w:r>
-      <w:proofErr w:type="gramStart"/>
-      <w:r>
-        <w:t>e.g.</w:t>
-      </w:r>
-      <w:proofErr w:type="gramEnd"/>
-      <w:r>
-        <w:t xml:space="preserve"> paper, email attachment), are considered to have passed out of control and should be checked for currency and validity.</w:t>
+        <w:t xml:space="preserve"> corporate network. Any copies of this document held outside of that area, in whatever format (e.g. paper, email attachment), are considered to have passed out of control and should be checked for currency and validity.</w:t>
       </w:r>
       <w:r>
         <w:br w:type="page"/>
@@ -9396,25 +9451,7 @@
           <w:color w:val="0F0F0F" w:themeColor="text1"/>
           <w:lang w:val="en-GB"/>
         </w:rPr>
-        <w:t xml:space="preserve">for patient-centric event messages to be published from one system and distributed to </w:t>
-      </w:r>
-      <w:proofErr w:type="gramStart"/>
-      <w:r>
-        <w:rPr>
-          <w:rFonts w:ascii="Arial" w:hAnsi="Arial"/>
-          <w:color w:val="0F0F0F" w:themeColor="text1"/>
-          <w:lang w:val="en-GB"/>
-        </w:rPr>
-        <w:t>a number of</w:t>
-      </w:r>
-      <w:proofErr w:type="gramEnd"/>
-      <w:r>
-        <w:rPr>
-          <w:rFonts w:ascii="Arial" w:hAnsi="Arial"/>
-          <w:color w:val="0F0F0F" w:themeColor="text1"/>
-          <w:lang w:val="en-GB"/>
-        </w:rPr>
-        <w:t xml:space="preserve"> other subscriber systems.</w:t>
+        <w:t>for patient-centric event messages to be published from one system and distributed to a number of other subscriber systems.</w:t>
       </w:r>
     </w:p>
     <w:p>
@@ -9700,23 +9737,7 @@
           <w:rFonts w:cs="Arial"/>
           <w:color w:val="auto"/>
         </w:rPr>
-        <w:t xml:space="preserve"> health and care organisations, services, care-settings, </w:t>
-      </w:r>
-      <w:proofErr w:type="gramStart"/>
-      <w:r>
-        <w:rPr>
-          <w:rFonts w:cs="Arial"/>
-          <w:color w:val="auto"/>
-        </w:rPr>
-        <w:t>professionals</w:t>
-      </w:r>
-      <w:proofErr w:type="gramEnd"/>
-      <w:r>
-        <w:rPr>
-          <w:rFonts w:cs="Arial"/>
-          <w:color w:val="auto"/>
-        </w:rPr>
-        <w:t xml:space="preserve"> and patients / service users</w:t>
+        <w:t xml:space="preserve"> health and care organisations, services, care-settings, professionals and patients / service users</w:t>
       </w:r>
       <w:r>
         <w:rPr>
@@ -10166,10 +10187,10 @@
             <v:path o:extrusionok="f" gradientshapeok="t" o:connecttype="rect"/>
             <o:lock v:ext="edit" aspectratio="t"/>
           </v:shapetype>
-          <v:shape id="_x0000_i1025" type="#_x0000_t75" style="width:489.6pt;height:284.1pt" o:ole="">
+          <v:shape id="_x0000_i1025" type="#_x0000_t75" style="width:489.6pt;height:284.4pt" o:ole="">
             <v:imagedata r:id="rId20" o:title=""/>
           </v:shape>
-          <o:OLEObject Type="Embed" ProgID="Visio.Drawing.15" ShapeID="_x0000_i1025" DrawAspect="Content" ObjectID="_1688804952" r:id="rId21"/>
+          <o:OLEObject Type="Embed" ProgID="Visio.Drawing.15" ShapeID="_x0000_i1025" DrawAspect="Content" ObjectID="_1698649573" r:id="rId21"/>
         </w:object>
       </w:r>
     </w:p>
@@ -10421,10 +10442,7 @@
         <w:t>via:</w:t>
       </w:r>
       <w:r>
-        <w:t xml:space="preserve"> </w:t>
-      </w:r>
-      <w:r>
-        <w:t>nrlnems.ls@nhs.net</w:t>
+        <w:t xml:space="preserve"> nrlnems.ls@nhs.net</w:t>
       </w:r>
       <w:r>
         <w:t xml:space="preserve">). </w:t>
@@ -10569,6 +10587,11 @@
       <w:r>
         <w:t>Is for direct care purposes</w:t>
       </w:r>
+    </w:p>
+    <w:p>
+      <w:pPr>
+        <w:spacing w:before="120" w:after="120"/>
+      </w:pPr>
     </w:p>
     <w:p>
       <w:pPr>
@@ -10855,15 +10878,7 @@
         </w:rPr>
       </w:pPr>
       <w:r>
-        <w:t xml:space="preserve">Publishers/Subscribers should be able to configure Dynamic DNS to interact with Live systems </w:t>
-      </w:r>
-      <w:proofErr w:type="gramStart"/>
-      <w:r>
-        <w:t>( main</w:t>
-      </w:r>
-      <w:proofErr w:type="gramEnd"/>
-      <w:r>
-        <w:t xml:space="preserve"> and backup sites)</w:t>
+        <w:t>Publishers/Subscribers should be able to configure Dynamic DNS to interact with Live systems ( main and backup sites)</w:t>
       </w:r>
       <w:r>
         <w:t>.</w:t>
@@ -11089,6 +11104,7 @@
         <w:textboxTightWrap w:val="none"/>
       </w:pPr>
       <w:r>
+        <w:lastRenderedPageBreak/>
         <w:t>A</w:t>
       </w:r>
       <w:r>
@@ -11106,7 +11122,6 @@
         <w:textboxTightWrap w:val="none"/>
       </w:pPr>
       <w:r>
-        <w:lastRenderedPageBreak/>
         <w:t xml:space="preserve">Verification of </w:t>
       </w:r>
       <w:r>
@@ -11869,27 +11884,7 @@
                 <w:sz w:val="20"/>
                 <w:szCs w:val="20"/>
               </w:rPr>
-              <w:t xml:space="preserve"> in live use. The event message should not change unless </w:t>
-            </w:r>
-            <w:proofErr w:type="gramStart"/>
-            <w:r>
-              <w:rPr>
-                <w:rFonts w:cs="Arial"/>
-                <w:color w:val="000000"/>
-                <w:sz w:val="20"/>
-                <w:szCs w:val="20"/>
-              </w:rPr>
-              <w:t>as a result of</w:t>
-            </w:r>
-            <w:proofErr w:type="gramEnd"/>
-            <w:r>
-              <w:rPr>
-                <w:rFonts w:cs="Arial"/>
-                <w:color w:val="000000"/>
-                <w:sz w:val="20"/>
-                <w:szCs w:val="20"/>
-              </w:rPr>
-              <w:t xml:space="preserve"> a live issue.</w:t>
+              <w:t xml:space="preserve"> in live use. The event message should not change unless as a result of a live issue.</w:t>
             </w:r>
           </w:p>
         </w:tc>
@@ -11949,27 +11944,7 @@
                 <w:sz w:val="20"/>
                 <w:szCs w:val="20"/>
               </w:rPr>
-              <w:t xml:space="preserve">Event is being widely used and is unlikely to </w:t>
-            </w:r>
-            <w:proofErr w:type="gramStart"/>
-            <w:r>
-              <w:rPr>
-                <w:rFonts w:cs="Arial"/>
-                <w:color w:val="000000"/>
-                <w:sz w:val="20"/>
-                <w:szCs w:val="20"/>
-              </w:rPr>
-              <w:t>change, unless</w:t>
-            </w:r>
-            <w:proofErr w:type="gramEnd"/>
-            <w:r>
-              <w:rPr>
-                <w:rFonts w:cs="Arial"/>
-                <w:color w:val="000000"/>
-                <w:sz w:val="20"/>
-                <w:szCs w:val="20"/>
-              </w:rPr>
-              <w:t xml:space="preserve"> a change is required as a result of a live issue.</w:t>
+              <w:t>Event is being widely used and is unlikely to change, unless a change is required as a result of a live issue.</w:t>
             </w:r>
           </w:p>
         </w:tc>
@@ -11990,6 +11965,7 @@
           <w:i w:val="0"/>
           <w:iCs w:val="0"/>
         </w:rPr>
+        <w:lastRenderedPageBreak/>
         <w:t xml:space="preserve">Table </w:t>
       </w:r>
       <w:r>
@@ -12043,11 +12019,10 @@
       </w:pPr>
       <w:bookmarkStart w:id="35" w:name="_Toc66785545"/>
       <w:r>
-        <w:lastRenderedPageBreak/>
         <w:t xml:space="preserve">3.2.2 </w:t>
       </w:r>
       <w:r>
-        <w:t>Supported Generic Event Messages</w:t>
+        <w:t>Supported Event Messages</w:t>
       </w:r>
       <w:bookmarkEnd w:id="34"/>
       <w:bookmarkEnd w:id="35"/>
@@ -12068,7 +12043,7 @@
           <w:color w:val="0F0F0F" w:themeColor="text1"/>
           <w:lang w:val="en-GB"/>
         </w:rPr>
-        <w:t>The following are generic event messages supported by the NEMS</w:t>
+        <w:t>The following are event messages supported by the NEMS</w:t>
       </w:r>
       <w:r>
         <w:rPr>
@@ -12106,116 +12081,24 @@
       </w:hyperlink>
     </w:p>
     <w:p>
-      <w:pPr>
-        <w:pStyle w:val="Heading3"/>
-      </w:pPr>
-      <w:bookmarkStart w:id="36" w:name="_Toc37167690"/>
-      <w:bookmarkStart w:id="37" w:name="_Toc66785546"/>
-      <w:r>
-        <w:t xml:space="preserve">3.2.3 </w:t>
-      </w:r>
-      <w:r>
-        <w:t>Digital Child Health Event Messages</w:t>
+      <w:r>
+        <w:tab/>
+      </w:r>
+    </w:p>
+    <w:p>
+      <w:pPr>
+        <w:pStyle w:val="Heading2"/>
+      </w:pPr>
+      <w:bookmarkStart w:id="36" w:name="_Toc37167691"/>
+      <w:bookmarkStart w:id="37" w:name="_Toc66785547"/>
+      <w:r>
+        <w:t xml:space="preserve">3.3 </w:t>
+      </w:r>
+      <w:r>
+        <w:t>Publishing</w:t>
       </w:r>
       <w:bookmarkEnd w:id="36"/>
       <w:bookmarkEnd w:id="37"/>
-    </w:p>
-    <w:p>
-      <w:pPr>
-        <w:pStyle w:val="NormalWeb"/>
-        <w:spacing w:before="120" w:beforeAutospacing="0" w:after="120" w:afterAutospacing="0" w:line="0" w:lineRule="atLeast"/>
-        <w:rPr>
-          <w:rFonts w:ascii="Arial" w:hAnsi="Arial"/>
-          <w:color w:val="0F0F0F" w:themeColor="text1"/>
-          <w:lang w:val="en-GB"/>
-        </w:rPr>
-      </w:pPr>
-      <w:r>
-        <w:rPr>
-          <w:rFonts w:ascii="Arial" w:hAnsi="Arial"/>
-          <w:color w:val="0F0F0F" w:themeColor="text1"/>
-          <w:lang w:val="en-GB"/>
-        </w:rPr>
-        <w:t>The following event message</w:t>
-      </w:r>
-      <w:r>
-        <w:rPr>
-          <w:rFonts w:ascii="Arial" w:hAnsi="Arial"/>
-          <w:color w:val="0F0F0F" w:themeColor="text1"/>
-          <w:lang w:val="en-GB"/>
-        </w:rPr>
-        <w:t>s</w:t>
-      </w:r>
-      <w:r>
-        <w:rPr>
-          <w:rFonts w:ascii="Arial" w:hAnsi="Arial"/>
-          <w:color w:val="0F0F0F" w:themeColor="text1"/>
-          <w:lang w:val="en-GB"/>
-        </w:rPr>
-        <w:t xml:space="preserve"> are supported by the NEMS but have been defined by Digital Child </w:t>
-      </w:r>
-      <w:r>
-        <w:rPr>
-          <w:rFonts w:ascii="Arial" w:hAnsi="Arial"/>
-          <w:color w:val="0F0F0F" w:themeColor="text1"/>
-          <w:lang w:val="en-GB"/>
-        </w:rPr>
-        <w:t>Health.</w:t>
-      </w:r>
-      <w:r>
-        <w:rPr>
-          <w:rFonts w:ascii="Arial" w:hAnsi="Arial"/>
-          <w:color w:val="0F0F0F" w:themeColor="text1"/>
-          <w:lang w:val="en-GB"/>
-        </w:rPr>
-        <w:t xml:space="preserve"> Please</w:t>
-      </w:r>
-      <w:r>
-        <w:rPr>
-          <w:rFonts w:ascii="Arial" w:hAnsi="Arial"/>
-          <w:color w:val="0F0F0F" w:themeColor="text1"/>
-          <w:lang w:val="en-GB"/>
-        </w:rPr>
-        <w:t xml:space="preserve"> refer to the link for a complete list of event messages </w:t>
-      </w:r>
-    </w:p>
-    <w:p>
-      <w:pPr>
-        <w:rPr>
-          <w:rFonts w:ascii="Calibri" w:hAnsi="Calibri"/>
-          <w:color w:val="auto"/>
-          <w:sz w:val="22"/>
-          <w:szCs w:val="22"/>
-        </w:rPr>
-      </w:pPr>
-      <w:hyperlink r:id="rId31" w:history="1">
-        <w:r>
-          <w:rPr>
-            <w:rStyle w:val="Hyperlink"/>
-          </w:rPr>
-          <w:t>https://developer.nhs.uk/apis/ems-beta/overview_supported_events.html</w:t>
-        </w:r>
-      </w:hyperlink>
-    </w:p>
-    <w:p>
-      <w:r>
-        <w:tab/>
-      </w:r>
-    </w:p>
-    <w:p>
-      <w:pPr>
-        <w:pStyle w:val="Heading2"/>
-      </w:pPr>
-      <w:bookmarkStart w:id="38" w:name="_Toc37167691"/>
-      <w:bookmarkStart w:id="39" w:name="_Toc66785547"/>
-      <w:r>
-        <w:t xml:space="preserve">3.3 </w:t>
-      </w:r>
-      <w:r>
-        <w:t>Publishing</w:t>
-      </w:r>
-      <w:bookmarkEnd w:id="38"/>
-      <w:bookmarkEnd w:id="39"/>
     </w:p>
     <w:p>
       <w:pPr>
@@ -12256,7 +12139,7 @@
                     <pic:cNvPicPr/>
                   </pic:nvPicPr>
                   <pic:blipFill rotWithShape="1">
-                    <a:blip r:embed="rId32">
+                    <a:blip r:embed="rId31">
                       <a:grayscl/>
                     </a:blip>
                     <a:srcRect l="20199" t="10735" r="25340"/>
@@ -12367,16 +12250,16 @@
       <w:pPr>
         <w:pStyle w:val="Heading2"/>
       </w:pPr>
-      <w:bookmarkStart w:id="40" w:name="_Toc37167692"/>
-      <w:bookmarkStart w:id="41" w:name="_Toc66785548"/>
+      <w:bookmarkStart w:id="38" w:name="_Toc37167692"/>
+      <w:bookmarkStart w:id="39" w:name="_Toc66785548"/>
       <w:r>
         <w:t xml:space="preserve">3.4 </w:t>
       </w:r>
       <w:r>
         <w:t>Subscribing</w:t>
       </w:r>
-      <w:bookmarkEnd w:id="40"/>
-      <w:bookmarkEnd w:id="41"/>
+      <w:bookmarkEnd w:id="38"/>
+      <w:bookmarkEnd w:id="39"/>
     </w:p>
     <w:p>
       <w:pPr>
@@ -12413,7 +12296,7 @@
                     <pic:cNvPicPr/>
                   </pic:nvPicPr>
                   <pic:blipFill rotWithShape="1">
-                    <a:blip r:embed="rId33">
+                    <a:blip r:embed="rId32">
                       <a:grayscl/>
                     </a:blip>
                     <a:srcRect l="24397" t="8034" r="26393"/>
@@ -12528,8 +12411,8 @@
           <w:noProof/>
         </w:rPr>
       </w:pPr>
-      <w:bookmarkStart w:id="42" w:name="_Toc37167693"/>
-      <w:bookmarkStart w:id="43" w:name="_Toc66785549"/>
+      <w:bookmarkStart w:id="40" w:name="_Toc37167693"/>
+      <w:bookmarkStart w:id="41" w:name="_Toc66785549"/>
       <w:r>
         <w:rPr>
           <w:noProof/>
@@ -12542,8 +12425,8 @@
         </w:rPr>
         <w:t>ubscriptions Management</w:t>
       </w:r>
-      <w:bookmarkEnd w:id="42"/>
-      <w:bookmarkEnd w:id="43"/>
+      <w:bookmarkEnd w:id="40"/>
+      <w:bookmarkEnd w:id="41"/>
     </w:p>
     <w:p>
       <w:pPr>
@@ -12585,7 +12468,7 @@
           <w:lang w:val="en-US"/>
         </w:rPr>
       </w:pPr>
-      <w:hyperlink r:id="rId34" w:anchor="explicit-subscriptions" w:history="1">
+      <w:hyperlink r:id="rId33" w:anchor="explicit-subscriptions" w:history="1">
         <w:r>
           <w:rPr>
             <w:rFonts w:ascii="Helvetica" w:hAnsi="Helvetica"/>
@@ -12617,7 +12500,7 @@
           <w:lang w:val="en-US"/>
         </w:rPr>
       </w:pPr>
-      <w:hyperlink r:id="rId35" w:anchor="rule-based-generic-subscriptions" w:history="1">
+      <w:hyperlink r:id="rId34" w:anchor="rule-based-generic-subscriptions" w:history="1">
         <w:r>
           <w:rPr>
             <w:rFonts w:ascii="Helvetica" w:hAnsi="Helvetica"/>
@@ -12649,7 +12532,7 @@
           <w:lang w:val="en-US"/>
         </w:rPr>
       </w:pPr>
-      <w:hyperlink r:id="rId36" w:anchor="multiple-matched-subscriptions" w:history="1">
+      <w:hyperlink r:id="rId35" w:anchor="multiple-matched-subscriptions" w:history="1">
         <w:r>
           <w:rPr>
             <w:rFonts w:ascii="Helvetica" w:hAnsi="Helvetica"/>
@@ -12690,7 +12573,7 @@
         </w:rPr>
         <w:t>The flow of event messages from publishers to subscribers is described on the </w:t>
       </w:r>
-      <w:hyperlink r:id="rId37" w:history="1">
+      <w:hyperlink r:id="rId36" w:history="1">
         <w:r>
           <w:rPr>
             <w:rStyle w:val="Hyperlink"/>
@@ -12734,7 +12617,7 @@
           <w:szCs w:val="23"/>
         </w:rPr>
       </w:pPr>
-      <w:hyperlink r:id="rId38" w:history="1">
+      <w:hyperlink r:id="rId37" w:history="1">
         <w:r>
           <w:rPr>
             <w:rStyle w:val="Hyperlink"/>
@@ -12759,29 +12642,29 @@
       <w:pPr>
         <w:pStyle w:val="Heading1"/>
       </w:pPr>
-      <w:bookmarkStart w:id="44" w:name="_Toc66785550"/>
+      <w:bookmarkStart w:id="42" w:name="_Toc66785550"/>
       <w:r>
         <w:t>Onboarding Stages</w:t>
       </w:r>
+      <w:bookmarkEnd w:id="42"/>
+    </w:p>
+    <w:p>
+      <w:bookmarkStart w:id="43" w:name="_Toc35253955"/>
+      <w:bookmarkStart w:id="44" w:name="_Toc35253956"/>
+      <w:bookmarkStart w:id="45" w:name="_Toc35253957"/>
+      <w:bookmarkStart w:id="46" w:name="_Toc35253963"/>
+      <w:bookmarkEnd w:id="43"/>
       <w:bookmarkEnd w:id="44"/>
-    </w:p>
-    <w:p>
-      <w:bookmarkStart w:id="45" w:name="_Toc35253955"/>
-      <w:bookmarkStart w:id="46" w:name="_Toc35253956"/>
-      <w:bookmarkStart w:id="47" w:name="_Toc35253957"/>
-      <w:bookmarkStart w:id="48" w:name="_Toc35253963"/>
       <w:bookmarkEnd w:id="45"/>
       <w:bookmarkEnd w:id="46"/>
-      <w:bookmarkEnd w:id="47"/>
-      <w:bookmarkEnd w:id="48"/>
     </w:p>
     <w:p>
       <w:r>
         <w:object w:dxaOrig="9190" w:dyaOrig="901" w14:anchorId="33EF1821">
-          <v:shape id="_x0000_i1026" type="#_x0000_t75" style="width:451.95pt;height:43.75pt" o:ole="">
-            <v:imagedata r:id="rId39" o:title=""/>
+          <v:shape id="_x0000_i1026" type="#_x0000_t75" style="width:452.4pt;height:43.8pt" o:ole="">
+            <v:imagedata r:id="rId38" o:title=""/>
           </v:shape>
-          <o:OLEObject Type="Embed" ProgID="Visio.Drawing.15" ShapeID="_x0000_i1026" DrawAspect="Content" ObjectID="_1688804953" r:id="rId40"/>
+          <o:OLEObject Type="Embed" ProgID="Visio.Drawing.15" ShapeID="_x0000_i1026" DrawAspect="Content" ObjectID="_1698649574" r:id="rId39"/>
         </w:object>
       </w:r>
     </w:p>
@@ -12802,7 +12685,7 @@
           <w:numId w:val="34"/>
         </w:numPr>
       </w:pPr>
-      <w:bookmarkStart w:id="49" w:name="_Toc66785551"/>
+      <w:bookmarkStart w:id="47" w:name="_Toc66785551"/>
       <w:r>
         <w:lastRenderedPageBreak/>
         <w:t>E</w:t>
@@ -12810,7 +12693,7 @@
       <w:r>
         <w:t>ngagement</w:t>
       </w:r>
-      <w:bookmarkEnd w:id="49"/>
+      <w:bookmarkEnd w:id="47"/>
       <w:r>
         <w:t xml:space="preserve"> </w:t>
       </w:r>
@@ -12873,17 +12756,9 @@
         </w:rPr>
         <w:t xml:space="preserve">via </w:t>
       </w:r>
-      <w:hyperlink r:id="rId41" w:history="1">
-        <w:r>
-          <w:rPr>
-            <w:rStyle w:val="Hyperlink"/>
-            <w:rFonts w:ascii="Arial" w:hAnsi="Arial"/>
-            <w:sz w:val="24"/>
-            <w:szCs w:val="24"/>
-          </w:rPr>
-          <w:t>nrlnems@nhs.net</w:t>
-        </w:r>
-      </w:hyperlink>
+      <w:r>
+        <w:t>nrlnems.ls@nhs.net</w:t>
+      </w:r>
       <w:r>
         <w:rPr>
           <w:sz w:val="24"/>
@@ -13189,25 +13064,7 @@
           <w:color w:val="0F0F0F"/>
           <w:shd w:val="clear" w:color="auto" w:fill="FFFFFF"/>
         </w:rPr>
-        <w:t>The Developer site provides materials enabling organisation to begin local testing activities, but the NRL team can accept no responsibility </w:t>
-      </w:r>
-      <w:proofErr w:type="gramStart"/>
-      <w:r>
-        <w:rPr>
-          <w:rStyle w:val="normaltextrun"/>
-          <w:color w:val="0F0F0F"/>
-          <w:shd w:val="clear" w:color="auto" w:fill="FFFFFF"/>
-        </w:rPr>
-        <w:t>in the event that</w:t>
-      </w:r>
-      <w:proofErr w:type="gramEnd"/>
-      <w:r>
-        <w:rPr>
-          <w:rStyle w:val="normaltextrun"/>
-          <w:color w:val="0F0F0F"/>
-          <w:shd w:val="clear" w:color="auto" w:fill="FFFFFF"/>
-        </w:rPr>
-        <w:t> permission to proceed with onboard with NRL is rejected.</w:t>
+        <w:t>The Developer site provides materials enabling organisation to begin local testing activities, but the NRL team can accept no responsibility in the event that permission to proceed with onboard with NRL is rejected.</w:t>
       </w:r>
       <w:r>
         <w:rPr>
@@ -13230,10 +13087,10 @@
     <w:p>
       <w:r>
         <w:object w:dxaOrig="12950" w:dyaOrig="5860" w14:anchorId="34EE560B">
-          <v:shape id="_x0000_i1027" type="#_x0000_t75" style="width:451.4pt;height:203.8pt" o:ole="">
-            <v:imagedata r:id="rId42" o:title=""/>
+          <v:shape id="_x0000_i1027" type="#_x0000_t75" style="width:451.2pt;height:204pt" o:ole="">
+            <v:imagedata r:id="rId40" o:title=""/>
           </v:shape>
-          <o:OLEObject Type="Embed" ProgID="Visio.Drawing.15" ShapeID="_x0000_i1027" DrawAspect="Content" ObjectID="_1688804954" r:id="rId43"/>
+          <o:OLEObject Type="Embed" ProgID="Visio.Drawing.15" ShapeID="_x0000_i1027" DrawAspect="Content" ObjectID="_1698649575" r:id="rId41"/>
         </w:object>
       </w:r>
     </w:p>
@@ -13249,12 +13106,12 @@
           <w:numId w:val="34"/>
         </w:numPr>
       </w:pPr>
-      <w:bookmarkStart w:id="50" w:name="_Toc66785552"/>
+      <w:bookmarkStart w:id="48" w:name="_Toc66785552"/>
       <w:r>
         <w:lastRenderedPageBreak/>
         <w:t>IWG</w:t>
       </w:r>
-      <w:bookmarkEnd w:id="50"/>
+      <w:bookmarkEnd w:id="48"/>
     </w:p>
     <w:p>
       <w:pPr>
@@ -13332,15 +13189,9 @@
       <w:r>
         <w:t xml:space="preserve"> contact team via email at </w:t>
       </w:r>
-      <w:hyperlink r:id="rId44" w:history="1">
-        <w:r>
-          <w:rPr>
-            <w:rStyle w:val="Hyperlink"/>
-            <w:rFonts w:ascii="Arial" w:hAnsi="Arial"/>
-          </w:rPr>
-          <w:t>nrlnems@nhs.net</w:t>
-        </w:r>
-      </w:hyperlink>
+      <w:r>
+        <w:t>nrlnems.ls@nhs.net</w:t>
+      </w:r>
     </w:p>
     <w:p>
       <w:pPr>
@@ -13413,61 +13264,61 @@
       <w:pPr>
         <w:pStyle w:val="Heading2"/>
       </w:pPr>
-      <w:bookmarkStart w:id="51" w:name="_Toc66785553"/>
+      <w:bookmarkStart w:id="49" w:name="_Toc66785553"/>
       <w:r>
         <w:t xml:space="preserve">4.3 </w:t>
       </w:r>
       <w:r>
         <w:t>Pre-Onboarding</w:t>
       </w:r>
+      <w:bookmarkEnd w:id="49"/>
+    </w:p>
+    <w:p>
+      <w:r>
+        <w:t xml:space="preserve">Following an approval from IWG to proceed with NEMS, the onboarding team will work with the requesting organisation to go </w:t>
+      </w:r>
+      <w:r>
+        <w:t xml:space="preserve">over pre onboarding check list and </w:t>
+      </w:r>
+      <w:r>
+        <w:t>walk-through</w:t>
+      </w:r>
+      <w:r>
+        <w:t xml:space="preserve"> ste</w:t>
+      </w:r>
+      <w:r>
+        <w:t>p</w:t>
+      </w:r>
+      <w:r>
+        <w:t xml:space="preserve">s to </w:t>
+      </w:r>
+      <w:r>
+        <w:t>initiate testing phases.</w:t>
+      </w:r>
+    </w:p>
+    <w:p/>
+    <w:p>
+      <w:pPr>
+        <w:pStyle w:val="Heading2"/>
+      </w:pPr>
+      <w:bookmarkStart w:id="50" w:name="_Toc66785554"/>
+      <w:r>
+        <w:t xml:space="preserve">4.4 </w:t>
+      </w:r>
+      <w:r>
+        <w:t>Assurance Stages</w:t>
+      </w:r>
+      <w:bookmarkEnd w:id="50"/>
+    </w:p>
+    <w:p>
+      <w:pPr>
+        <w:pStyle w:val="Heading3"/>
+      </w:pPr>
+      <w:bookmarkStart w:id="51" w:name="_Toc66785555"/>
+      <w:r>
+        <w:t>4.4.1 TKW</w:t>
+      </w:r>
       <w:bookmarkEnd w:id="51"/>
-    </w:p>
-    <w:p>
-      <w:r>
-        <w:t xml:space="preserve">Following an approval from IWG to proceed with NEMS, the onboarding team will work with the requesting organisation to go </w:t>
-      </w:r>
-      <w:r>
-        <w:t xml:space="preserve">over pre onboarding check list and </w:t>
-      </w:r>
-      <w:r>
-        <w:t>walk-through</w:t>
-      </w:r>
-      <w:r>
-        <w:t xml:space="preserve"> ste</w:t>
-      </w:r>
-      <w:r>
-        <w:t>p</w:t>
-      </w:r>
-      <w:r>
-        <w:t xml:space="preserve">s to </w:t>
-      </w:r>
-      <w:r>
-        <w:t>initiate testing phases.</w:t>
-      </w:r>
-    </w:p>
-    <w:p/>
-    <w:p>
-      <w:pPr>
-        <w:pStyle w:val="Heading2"/>
-      </w:pPr>
-      <w:bookmarkStart w:id="52" w:name="_Toc66785554"/>
-      <w:r>
-        <w:t xml:space="preserve">4.4 </w:t>
-      </w:r>
-      <w:r>
-        <w:t>Assurance Stages</w:t>
-      </w:r>
-      <w:bookmarkEnd w:id="52"/>
-    </w:p>
-    <w:p>
-      <w:pPr>
-        <w:pStyle w:val="Heading3"/>
-      </w:pPr>
-      <w:bookmarkStart w:id="53" w:name="_Toc66785555"/>
-      <w:r>
-        <w:t>4.4.1 TKW</w:t>
-      </w:r>
-      <w:bookmarkEnd w:id="53"/>
     </w:p>
     <w:p>
       <w:r>
@@ -13597,7 +13448,7 @@
       <w:pPr>
         <w:pStyle w:val="Heading3"/>
       </w:pPr>
-      <w:bookmarkStart w:id="54" w:name="_Toc66785556"/>
+      <w:bookmarkStart w:id="52" w:name="_Toc66785556"/>
       <w:r>
         <w:lastRenderedPageBreak/>
         <w:t xml:space="preserve">4.4.2 </w:t>
@@ -13605,7 +13456,7 @@
       <w:r>
         <w:t>INT testing</w:t>
       </w:r>
-      <w:bookmarkEnd w:id="54"/>
+      <w:bookmarkEnd w:id="52"/>
     </w:p>
     <w:p>
       <w:pPr>
@@ -13693,13 +13544,14 @@
         <w:spacing w:before="120" w:after="120"/>
       </w:pPr>
       <w:r>
-        <w:t xml:space="preserve">Request </w:t>
-      </w:r>
-      <w:proofErr w:type="spellStart"/>
-      <w:r>
-        <w:t>catbag</w:t>
-      </w:r>
-      <w:proofErr w:type="spellEnd"/>
+        <w:t>Request cat</w:t>
+      </w:r>
+      <w:r>
+        <w:t xml:space="preserve">egory </w:t>
+      </w:r>
+      <w:r>
+        <w:t>bag</w:t>
+      </w:r>
       <w:r>
         <w:t xml:space="preserve"> </w:t>
       </w:r>
@@ -13729,7 +13581,7 @@
         </w:rPr>
         <w:t xml:space="preserve">Contact </w:t>
       </w:r>
-      <w:hyperlink r:id="rId45" w:history="1">
+      <w:hyperlink r:id="rId42" w:history="1">
         <w:r>
           <w:rPr>
             <w:sz w:val="20"/>
@@ -13956,14 +13808,14 @@
       <w:pPr>
         <w:pStyle w:val="Heading3"/>
       </w:pPr>
-      <w:bookmarkStart w:id="55" w:name="_Toc66785557"/>
+      <w:bookmarkStart w:id="53" w:name="_Toc66785557"/>
       <w:r>
         <w:t xml:space="preserve">4.4.3 </w:t>
       </w:r>
       <w:r>
         <w:t>Pre-Live</w:t>
       </w:r>
-      <w:bookmarkEnd w:id="55"/>
+      <w:bookmarkEnd w:id="53"/>
     </w:p>
     <w:p>
       <w:r>
@@ -13978,7 +13830,7 @@
           <w:numId w:val="25"/>
         </w:numPr>
       </w:pPr>
-      <w:bookmarkStart w:id="56" w:name="_Hlk63584652"/>
+      <w:bookmarkStart w:id="54" w:name="_Hlk63584652"/>
       <w:r>
         <w:t xml:space="preserve">A Connection Agreement </w:t>
       </w:r>
@@ -14042,7 +13894,7 @@
         <w:t>)</w:t>
       </w:r>
     </w:p>
-    <w:bookmarkEnd w:id="56"/>
+    <w:bookmarkEnd w:id="54"/>
     <w:p>
       <w:r>
         <w:rPr>
@@ -14081,14 +13933,14 @@
       <w:pPr>
         <w:pStyle w:val="Heading3"/>
       </w:pPr>
-      <w:bookmarkStart w:id="57" w:name="_Toc66785558"/>
+      <w:bookmarkStart w:id="55" w:name="_Toc66785558"/>
       <w:r>
         <w:t xml:space="preserve">4.4.4 </w:t>
       </w:r>
       <w:r>
         <w:t>Live</w:t>
       </w:r>
-      <w:bookmarkEnd w:id="57"/>
+      <w:bookmarkEnd w:id="55"/>
     </w:p>
     <w:p/>
     <w:p>
@@ -14125,7 +13977,7 @@
       <w:pPr>
         <w:pStyle w:val="Heading2"/>
       </w:pPr>
-      <w:bookmarkStart w:id="58" w:name="_Toc66785559"/>
+      <w:bookmarkStart w:id="56" w:name="_Toc66785559"/>
       <w:r>
         <w:t xml:space="preserve">4.5 </w:t>
       </w:r>
@@ -14135,20 +13987,21 @@
       <w:r>
         <w:t>Environment</w:t>
       </w:r>
-      <w:bookmarkEnd w:id="58"/>
-    </w:p>
+      <w:bookmarkEnd w:id="56"/>
+    </w:p>
+    <w:p/>
     <w:p>
       <w:pPr>
         <w:pStyle w:val="Heading3"/>
       </w:pPr>
-      <w:bookmarkStart w:id="59" w:name="_Toc66785560"/>
+      <w:bookmarkStart w:id="57" w:name="_Toc66785560"/>
       <w:r>
         <w:t xml:space="preserve">4.5.1 </w:t>
       </w:r>
       <w:r>
         <w:t>Instructions for End Point Registration (EPR) in the INT environment</w:t>
       </w:r>
-      <w:bookmarkEnd w:id="59"/>
+      <w:bookmarkEnd w:id="57"/>
     </w:p>
     <w:p>
       <w:pPr>
@@ -14201,7 +14054,7 @@
       <w:r>
         <w:t xml:space="preserve">on the </w:t>
       </w:r>
-      <w:hyperlink r:id="rId46" w:history="1">
+      <w:hyperlink r:id="rId43" w:history="1">
         <w:r>
           <w:rPr>
             <w:rStyle w:val="Hyperlink"/>
@@ -14269,13 +14122,18 @@
         <w:rPr>
           <w:color w:val="auto"/>
         </w:rPr>
-        <w:t xml:space="preserve">Whilst Smartcards are a requirement to consume </w:t>
-      </w:r>
-      <w:proofErr w:type="spellStart"/>
+        <w:t xml:space="preserve">Whilst Smartcards are a requirement </w:t>
+      </w:r>
       <w:r>
         <w:rPr>
           <w:color w:val="auto"/>
         </w:rPr>
+        <w:t xml:space="preserve">for accessing data received via </w:t>
+      </w:r>
+      <w:r>
+        <w:rPr>
+          <w:color w:val="auto"/>
+        </w:rPr>
         <w:t>NEM</w:t>
       </w:r>
       <w:r>
@@ -14288,78 +14146,54 @@
         <w:rPr>
           <w:color w:val="auto"/>
         </w:rPr>
-        <w:t>as</w:t>
-      </w:r>
-      <w:proofErr w:type="spellEnd"/>
+        <w:t xml:space="preserve"> </w:t>
+      </w:r>
       <w:r>
         <w:rPr>
           <w:color w:val="auto"/>
         </w:rPr>
-        <w:t xml:space="preserve"> a </w:t>
+        <w:t xml:space="preserve">in the Live environment, they are not necessarily required to complete conformance testing with the </w:t>
       </w:r>
       <w:r>
         <w:rPr>
           <w:color w:val="auto"/>
         </w:rPr>
-        <w:t>subscriber</w:t>
+        <w:t>NEM</w:t>
       </w:r>
       <w:r>
         <w:rPr>
           <w:color w:val="auto"/>
         </w:rPr>
-        <w:t xml:space="preserve"> in the Live environment, they are not necessarily required to complete conformance testing with the </w:t>
+        <w:t>S</w:t>
       </w:r>
       <w:r>
         <w:rPr>
           <w:color w:val="auto"/>
         </w:rPr>
-        <w:t>NEM</w:t>
-      </w:r>
+        <w:t xml:space="preserve"> in the INT environment.</w:t>
+      </w:r>
+    </w:p>
+    <w:p>
+      <w:pPr>
+        <w:spacing w:before="120" w:after="120"/>
+        <w:rPr>
+          <w:rStyle w:val="Hyperlink"/>
+          <w:rFonts w:ascii="Arial" w:hAnsi="Arial"/>
+        </w:rPr>
+      </w:pPr>
       <w:r>
         <w:rPr>
           <w:color w:val="auto"/>
         </w:rPr>
-        <w:t>S</w:t>
+        <w:t xml:space="preserve">Any questions or request for support should be addressed to the </w:t>
       </w:r>
       <w:r>
         <w:rPr>
           <w:color w:val="auto"/>
         </w:rPr>
-        <w:t xml:space="preserve"> in the INT environment. Similarly, Identity Agent client software is not necessarily required to complete conformance testing with the </w:t>
-      </w:r>
-      <w:r>
-        <w:rPr>
-          <w:color w:val="auto"/>
-        </w:rPr>
-        <w:t>NEMs</w:t>
-      </w:r>
-      <w:r>
-        <w:rPr>
-          <w:color w:val="auto"/>
-        </w:rPr>
-        <w:t xml:space="preserve"> in the INT environment.</w:t>
-      </w:r>
-    </w:p>
-    <w:p>
-      <w:pPr>
-        <w:spacing w:before="120" w:after="120"/>
-        <w:rPr>
-          <w:color w:val="auto"/>
-        </w:rPr>
-      </w:pPr>
-      <w:r>
-        <w:rPr>
-          <w:color w:val="auto"/>
-        </w:rPr>
-        <w:t xml:space="preserve">Any questions or request for support should be addressed to the </w:t>
-      </w:r>
-      <w:r>
-        <w:rPr>
-          <w:color w:val="auto"/>
-        </w:rPr>
         <w:t xml:space="preserve">NHS Digital Platforms Support Desk: </w:t>
       </w:r>
-      <w:hyperlink r:id="rId47" w:history="1">
+      <w:hyperlink r:id="rId44" w:history="1">
         <w:r>
           <w:rPr>
             <w:rStyle w:val="Hyperlink"/>
@@ -14371,6 +14205,14 @@
     </w:p>
     <w:p>
       <w:pPr>
+        <w:spacing w:before="120" w:after="120"/>
+        <w:rPr>
+          <w:color w:val="auto"/>
+        </w:rPr>
+      </w:pPr>
+    </w:p>
+    <w:p>
+      <w:pPr>
         <w:pStyle w:val="ListParagraph"/>
         <w:numPr>
           <w:ilvl w:val="0"/>
@@ -14398,7 +14240,18 @@
         <w:ind w:left="720" w:firstLine="0"/>
         <w:textboxTightWrap w:val="none"/>
       </w:pPr>
-      <w:hyperlink r:id="rId48" w:history="1">
+      <w:r>
+        <w:t>When you have completed the TKW test requirements the NEMS team will instruct you to complete the following registration form, Manufacture Product Version Registration Request:</w:t>
+      </w:r>
+    </w:p>
+    <w:p>
+      <w:pPr>
+        <w:pStyle w:val="ListParagraph"/>
+        <w:spacing w:before="120" w:after="120"/>
+        <w:ind w:left="720" w:firstLine="0"/>
+        <w:textboxTightWrap w:val="none"/>
+      </w:pPr>
+      <w:hyperlink r:id="rId45" w:history="1">
         <w:r>
           <w:rPr>
             <w:rStyle w:val="Hyperlink"/>
@@ -14457,6 +14310,1252 @@
       <w:r>
         <w:t xml:space="preserve">. </w:t>
       </w:r>
+      <w:r>
+        <w:t>Also confirm which message sets you will be using:</w:t>
+      </w:r>
+    </w:p>
+    <w:p>
+      <w:pPr>
+        <w:pStyle w:val="ListParagraph"/>
+        <w:spacing w:before="120" w:after="120"/>
+        <w:ind w:left="720" w:firstLine="0"/>
+        <w:textboxTightWrap w:val="none"/>
+      </w:pPr>
+    </w:p>
+    <w:p>
+      <w:pPr>
+        <w:pStyle w:val="ListParagraph"/>
+        <w:spacing w:after="0"/>
+        <w:ind w:left="720" w:firstLine="0"/>
+        <w:textboxTightWrap w:val="none"/>
+      </w:pPr>
+      <w:r>
+        <w:t xml:space="preserve">For </w:t>
+      </w:r>
+      <w:r>
+        <w:rPr>
+          <w:b/>
+          <w:bCs/>
+        </w:rPr>
+        <w:t>Consumers</w:t>
+      </w:r>
+      <w:r>
+        <w:t xml:space="preserve"> you will need the following message set to allow you to manage your subscriptions:</w:t>
+      </w:r>
+    </w:p>
+    <w:p>
+      <w:pPr>
+        <w:pStyle w:val="ListParagraph"/>
+        <w:spacing w:after="0"/>
+        <w:ind w:left="720" w:firstLine="0"/>
+        <w:textboxTightWrap w:val="none"/>
+      </w:pPr>
+    </w:p>
+    <w:tbl>
+      <w:tblPr>
+        <w:tblStyle w:val="TableGrid"/>
+        <w:tblW w:w="0" w:type="auto"/>
+        <w:tblInd w:w="720" w:type="dxa"/>
+        <w:tblLook w:val="04A0" w:firstRow="1" w:lastRow="0" w:firstColumn="1" w:lastColumn="0" w:noHBand="0" w:noVBand="1"/>
+      </w:tblPr>
+      <w:tblGrid>
+        <w:gridCol w:w="3528"/>
+        <w:gridCol w:w="5606"/>
+      </w:tblGrid>
+      <w:tr>
+        <w:trPr>
+          <w:trHeight w:val="438"/>
+        </w:trPr>
+        <w:tc>
+          <w:tcPr>
+            <w:tcW w:w="3528" w:type="dxa"/>
+          </w:tcPr>
+          <w:p>
+            <w:pPr>
+              <w:pStyle w:val="ListParagraph"/>
+              <w:spacing w:after="0"/>
+              <w:ind w:firstLine="0"/>
+              <w:textboxTightWrap w:val="none"/>
+              <w:rPr>
+                <w:b/>
+                <w:bCs/>
+              </w:rPr>
+            </w:pPr>
+            <w:r>
+              <w:rPr>
+                <w:b/>
+                <w:bCs/>
+              </w:rPr>
+              <w:t>Message Set</w:t>
+            </w:r>
+          </w:p>
+        </w:tc>
+        <w:tc>
+          <w:tcPr>
+            <w:tcW w:w="5606" w:type="dxa"/>
+          </w:tcPr>
+          <w:p>
+            <w:pPr>
+              <w:pStyle w:val="ListParagraph"/>
+              <w:spacing w:after="0"/>
+              <w:ind w:firstLine="0"/>
+              <w:textboxTightWrap w:val="none"/>
+              <w:rPr>
+                <w:b/>
+                <w:bCs/>
+              </w:rPr>
+            </w:pPr>
+            <w:r>
+              <w:rPr>
+                <w:b/>
+                <w:bCs/>
+              </w:rPr>
+              <w:t>Description</w:t>
+            </w:r>
+          </w:p>
+        </w:tc>
+      </w:tr>
+      <w:tr>
+        <w:trPr>
+          <w:trHeight w:val="700"/>
+        </w:trPr>
+        <w:tc>
+          <w:tcPr>
+            <w:tcW w:w="3528" w:type="dxa"/>
+          </w:tcPr>
+          <w:p>
+            <w:pPr>
+              <w:spacing w:after="0"/>
+              <w:textboxTightWrap w:val="none"/>
+            </w:pPr>
+            <w:r>
+              <w:t>NEMS Subscriptions</w:t>
+            </w:r>
+          </w:p>
+        </w:tc>
+        <w:tc>
+          <w:tcPr>
+            <w:tcW w:w="5606" w:type="dxa"/>
+          </w:tcPr>
+          <w:p>
+            <w:pPr>
+              <w:pStyle w:val="ListParagraph"/>
+              <w:spacing w:after="0"/>
+              <w:ind w:firstLine="0"/>
+              <w:textboxTightWrap w:val="none"/>
+            </w:pPr>
+            <w:r>
+              <w:t>Enables consumers to create, read and delete subscriptions on NEMS</w:t>
+            </w:r>
+          </w:p>
+        </w:tc>
+      </w:tr>
+    </w:tbl>
+    <w:p>
+      <w:pPr>
+        <w:pStyle w:val="ListParagraph"/>
+        <w:spacing w:before="120" w:after="120"/>
+        <w:ind w:left="720" w:firstLine="0"/>
+        <w:textboxTightWrap w:val="none"/>
+      </w:pPr>
+    </w:p>
+    <w:p>
+      <w:pPr>
+        <w:pStyle w:val="ListParagraph"/>
+        <w:spacing w:before="120" w:after="120"/>
+        <w:ind w:left="720" w:firstLine="0"/>
+        <w:textboxTightWrap w:val="none"/>
+      </w:pPr>
+    </w:p>
+    <w:p>
+      <w:pPr>
+        <w:pStyle w:val="ListParagraph"/>
+        <w:spacing w:before="120" w:after="120"/>
+        <w:ind w:left="720" w:firstLine="0"/>
+        <w:textboxTightWrap w:val="none"/>
+      </w:pPr>
+    </w:p>
+    <w:p>
+      <w:pPr>
+        <w:pStyle w:val="ListParagraph"/>
+        <w:spacing w:before="120" w:after="120"/>
+        <w:ind w:left="720" w:firstLine="0"/>
+        <w:textboxTightWrap w:val="none"/>
+      </w:pPr>
+    </w:p>
+    <w:p>
+      <w:pPr>
+        <w:pStyle w:val="ListParagraph"/>
+        <w:spacing w:before="120" w:after="120"/>
+        <w:ind w:left="720" w:firstLine="0"/>
+        <w:textboxTightWrap w:val="none"/>
+      </w:pPr>
+    </w:p>
+    <w:p>
+      <w:pPr>
+        <w:pStyle w:val="ListParagraph"/>
+        <w:spacing w:before="120" w:after="120"/>
+        <w:ind w:left="720" w:firstLine="0"/>
+        <w:textboxTightWrap w:val="none"/>
+      </w:pPr>
+      <w:r>
+        <w:lastRenderedPageBreak/>
+        <w:t xml:space="preserve">For </w:t>
+      </w:r>
+      <w:r>
+        <w:rPr>
+          <w:b/>
+          <w:bCs/>
+        </w:rPr>
+        <w:t>Providers</w:t>
+      </w:r>
+      <w:r>
+        <w:t xml:space="preserve"> </w:t>
+      </w:r>
+      <w:r>
+        <w:t xml:space="preserve">you will need the </w:t>
+      </w:r>
+      <w:r>
+        <w:t xml:space="preserve">message sets </w:t>
+      </w:r>
+      <w:r>
+        <w:t>for each of the event types you intend to publish:</w:t>
+      </w:r>
+    </w:p>
+    <w:tbl>
+      <w:tblPr>
+        <w:tblStyle w:val="TableGrid"/>
+        <w:tblW w:w="0" w:type="auto"/>
+        <w:tblInd w:w="720" w:type="dxa"/>
+        <w:tblLook w:val="04A0" w:firstRow="1" w:lastRow="0" w:firstColumn="1" w:lastColumn="0" w:noHBand="0" w:noVBand="1"/>
+      </w:tblPr>
+      <w:tblGrid>
+        <w:gridCol w:w="3528"/>
+        <w:gridCol w:w="5606"/>
+      </w:tblGrid>
+      <w:tr>
+        <w:trPr>
+          <w:trHeight w:val="383"/>
+        </w:trPr>
+        <w:tc>
+          <w:tcPr>
+            <w:tcW w:w="3528" w:type="dxa"/>
+          </w:tcPr>
+          <w:p>
+            <w:pPr>
+              <w:spacing w:after="0"/>
+              <w:textboxTightWrap w:val="none"/>
+            </w:pPr>
+            <w:r>
+              <w:rPr>
+                <w:b/>
+                <w:bCs/>
+              </w:rPr>
+              <w:t>Message Set</w:t>
+            </w:r>
+          </w:p>
+        </w:tc>
+        <w:tc>
+          <w:tcPr>
+            <w:tcW w:w="5606" w:type="dxa"/>
+          </w:tcPr>
+          <w:p>
+            <w:pPr>
+              <w:pStyle w:val="ListParagraph"/>
+              <w:spacing w:after="0"/>
+              <w:ind w:firstLine="0"/>
+              <w:textboxTightWrap w:val="none"/>
+            </w:pPr>
+            <w:r>
+              <w:rPr>
+                <w:b/>
+                <w:bCs/>
+              </w:rPr>
+              <w:t>Description</w:t>
+            </w:r>
+          </w:p>
+        </w:tc>
+      </w:tr>
+      <w:tr>
+        <w:trPr>
+          <w:trHeight w:val="430"/>
+        </w:trPr>
+        <w:tc>
+          <w:tcPr>
+            <w:tcW w:w="3528" w:type="dxa"/>
+          </w:tcPr>
+          <w:p>
+            <w:pPr>
+              <w:spacing w:after="0"/>
+              <w:textboxTightWrap w:val="none"/>
+            </w:pPr>
+            <w:r>
+              <w:t>NIPE Event</w:t>
+            </w:r>
+          </w:p>
+        </w:tc>
+        <w:tc>
+          <w:tcPr>
+            <w:tcW w:w="5606" w:type="dxa"/>
+          </w:tcPr>
+          <w:p>
+            <w:pPr>
+              <w:pStyle w:val="ListParagraph"/>
+              <w:spacing w:after="0"/>
+              <w:ind w:firstLine="0"/>
+              <w:textboxTightWrap w:val="none"/>
+            </w:pPr>
+            <w:r>
+              <w:t>Enables the provider to publish the NIPE</w:t>
+            </w:r>
+            <w:r>
+              <w:t xml:space="preserve"> Test Outcome</w:t>
+            </w:r>
+            <w:r>
+              <w:t xml:space="preserve"> event message to NEMS</w:t>
+            </w:r>
+          </w:p>
+        </w:tc>
+      </w:tr>
+      <w:tr>
+        <w:tc>
+          <w:tcPr>
+            <w:tcW w:w="3528" w:type="dxa"/>
+          </w:tcPr>
+          <w:p>
+            <w:pPr>
+              <w:spacing w:after="0"/>
+              <w:textboxTightWrap w:val="none"/>
+            </w:pPr>
+            <w:proofErr w:type="spellStart"/>
+            <w:r>
+              <w:t>Newborn</w:t>
+            </w:r>
+            <w:proofErr w:type="spellEnd"/>
+            <w:r>
+              <w:t xml:space="preserve"> Hearing Event</w:t>
+            </w:r>
+          </w:p>
+        </w:tc>
+        <w:tc>
+          <w:tcPr>
+            <w:tcW w:w="5606" w:type="dxa"/>
+          </w:tcPr>
+          <w:p>
+            <w:pPr>
+              <w:pStyle w:val="ListParagraph"/>
+              <w:ind w:firstLine="0"/>
+            </w:pPr>
+            <w:r>
+              <w:t>Enables the provider to publish the New Born Hearing</w:t>
+            </w:r>
+            <w:r>
+              <w:t xml:space="preserve"> Test Outcome</w:t>
+            </w:r>
+            <w:r>
+              <w:t xml:space="preserve"> event message to NEMS</w:t>
+            </w:r>
+          </w:p>
+        </w:tc>
+      </w:tr>
+      <w:tr>
+        <w:tc>
+          <w:tcPr>
+            <w:tcW w:w="3528" w:type="dxa"/>
+          </w:tcPr>
+          <w:p>
+            <w:pPr>
+              <w:spacing w:after="0"/>
+              <w:textboxTightWrap w:val="none"/>
+            </w:pPr>
+            <w:r>
+              <w:t>Bloodspot Event</w:t>
+            </w:r>
+          </w:p>
+        </w:tc>
+        <w:tc>
+          <w:tcPr>
+            <w:tcW w:w="5606" w:type="dxa"/>
+          </w:tcPr>
+          <w:p>
+            <w:pPr>
+              <w:pStyle w:val="ListParagraph"/>
+              <w:ind w:firstLine="0"/>
+            </w:pPr>
+            <w:r>
+              <w:t xml:space="preserve">Enables the provider to publish the </w:t>
+            </w:r>
+            <w:r>
+              <w:t>Bloodspot Test Outcome</w:t>
+            </w:r>
+            <w:r>
+              <w:t xml:space="preserve"> event message to NEMS</w:t>
+            </w:r>
+          </w:p>
+        </w:tc>
+      </w:tr>
+      <w:tr>
+        <w:tc>
+          <w:tcPr>
+            <w:tcW w:w="3528" w:type="dxa"/>
+          </w:tcPr>
+          <w:p>
+            <w:pPr>
+              <w:spacing w:after="0"/>
+              <w:textboxTightWrap w:val="none"/>
+            </w:pPr>
+            <w:r>
+              <w:t>Vaccinations Event</w:t>
+            </w:r>
+          </w:p>
+        </w:tc>
+        <w:tc>
+          <w:tcPr>
+            <w:tcW w:w="5606" w:type="dxa"/>
+          </w:tcPr>
+          <w:p>
+            <w:pPr>
+              <w:pStyle w:val="ListParagraph"/>
+              <w:ind w:firstLine="0"/>
+            </w:pPr>
+            <w:r>
+              <w:t xml:space="preserve">Enables the provider to publish the </w:t>
+            </w:r>
+            <w:r>
+              <w:t xml:space="preserve">Vaccination </w:t>
+            </w:r>
+            <w:r>
+              <w:t>event message to NEMS</w:t>
+            </w:r>
+          </w:p>
+        </w:tc>
+      </w:tr>
+      <w:tr>
+        <w:tc>
+          <w:tcPr>
+            <w:tcW w:w="3528" w:type="dxa"/>
+          </w:tcPr>
+          <w:p>
+            <w:r>
+              <w:t>Professional Contact Event</w:t>
+            </w:r>
+          </w:p>
+        </w:tc>
+        <w:tc>
+          <w:tcPr>
+            <w:tcW w:w="5606" w:type="dxa"/>
+          </w:tcPr>
+          <w:p>
+            <w:pPr>
+              <w:pStyle w:val="ListParagraph"/>
+              <w:ind w:firstLine="0"/>
+            </w:pPr>
+            <w:r>
+              <w:t xml:space="preserve">Enables the provider to publish the </w:t>
+            </w:r>
+            <w:r>
+              <w:t xml:space="preserve">Professional Contact </w:t>
+            </w:r>
+            <w:r>
+              <w:t>event message to NEMS</w:t>
+            </w:r>
+          </w:p>
+        </w:tc>
+      </w:tr>
+    </w:tbl>
+    <w:p>
+      <w:pPr>
+        <w:pStyle w:val="ListParagraph"/>
+        <w:spacing w:before="120" w:after="120"/>
+        <w:ind w:left="720" w:firstLine="0"/>
+        <w:textboxTightWrap w:val="none"/>
+      </w:pPr>
+    </w:p>
+    <w:p>
+      <w:pPr>
+        <w:spacing w:after="0"/>
+        <w:ind w:left="720"/>
+        <w:textboxTightWrap w:val="none"/>
+      </w:pPr>
+      <w:r>
+        <w:rPr>
+          <w:b/>
+          <w:bCs/>
+        </w:rPr>
+        <w:t>Consumers</w:t>
+      </w:r>
+      <w:r>
+        <w:t xml:space="preserve"> </w:t>
+      </w:r>
+      <w:r>
+        <w:t xml:space="preserve">will also </w:t>
+      </w:r>
+      <w:r>
+        <w:t xml:space="preserve">need to specify the </w:t>
+      </w:r>
+      <w:r>
+        <w:t xml:space="preserve">Category Bag </w:t>
+      </w:r>
+      <w:r>
+        <w:t>values that need to be added to their registered endpoint, as these are required as part of the access controls mechanism within the NEMS. The category bag values requested need to match the subscription types and event types the consumer is going to use:</w:t>
+      </w:r>
+    </w:p>
+    <w:p>
+      <w:pPr>
+        <w:spacing w:after="0"/>
+        <w:ind w:left="720"/>
+        <w:textboxTightWrap w:val="none"/>
+      </w:pPr>
+    </w:p>
+    <w:tbl>
+      <w:tblPr>
+        <w:tblStyle w:val="TableGrid"/>
+        <w:tblW w:w="0" w:type="auto"/>
+        <w:tblInd w:w="720" w:type="dxa"/>
+        <w:tblLook w:val="04A0" w:firstRow="1" w:lastRow="0" w:firstColumn="1" w:lastColumn="0" w:noHBand="0" w:noVBand="1"/>
+      </w:tblPr>
+      <w:tblGrid>
+        <w:gridCol w:w="6221"/>
+        <w:gridCol w:w="2913"/>
+      </w:tblGrid>
+      <w:tr>
+        <w:trPr>
+          <w:trHeight w:val="383"/>
+        </w:trPr>
+        <w:tc>
+          <w:tcPr>
+            <w:tcW w:w="6221" w:type="dxa"/>
+          </w:tcPr>
+          <w:p>
+            <w:pPr>
+              <w:spacing w:after="0"/>
+              <w:textboxTightWrap w:val="none"/>
+            </w:pPr>
+            <w:r>
+              <w:rPr>
+                <w:b/>
+                <w:bCs/>
+              </w:rPr>
+              <w:t>Category Bag (</w:t>
+            </w:r>
+            <w:proofErr w:type="spellStart"/>
+            <w:r>
+              <w:rPr>
+                <w:b/>
+                <w:bCs/>
+              </w:rPr>
+              <w:t>name:value</w:t>
+            </w:r>
+            <w:proofErr w:type="spellEnd"/>
+            <w:r>
+              <w:rPr>
+                <w:b/>
+                <w:bCs/>
+              </w:rPr>
+              <w:t>)</w:t>
+            </w:r>
+          </w:p>
+        </w:tc>
+        <w:tc>
+          <w:tcPr>
+            <w:tcW w:w="2913" w:type="dxa"/>
+          </w:tcPr>
+          <w:p>
+            <w:pPr>
+              <w:pStyle w:val="ListParagraph"/>
+              <w:spacing w:after="0"/>
+              <w:ind w:firstLine="0"/>
+              <w:textboxTightWrap w:val="none"/>
+            </w:pPr>
+            <w:r>
+              <w:rPr>
+                <w:b/>
+                <w:bCs/>
+              </w:rPr>
+              <w:t>Description</w:t>
+            </w:r>
+          </w:p>
+        </w:tc>
+      </w:tr>
+      <w:tr>
+        <w:trPr>
+          <w:trHeight w:val="430"/>
+        </w:trPr>
+        <w:tc>
+          <w:tcPr>
+            <w:tcW w:w="6221" w:type="dxa"/>
+            <w:shd w:val="clear" w:color="auto" w:fill="BDDEFF" w:themeFill="accent1" w:themeFillTint="33"/>
+          </w:tcPr>
+          <w:p>
+            <w:pPr>
+              <w:spacing w:after="0"/>
+              <w:textboxTightWrap w:val="none"/>
+              <w:rPr>
+                <w:sz w:val="18"/>
+                <w:szCs w:val="18"/>
+              </w:rPr>
+            </w:pPr>
+            <w:proofErr w:type="spellStart"/>
+            <w:r>
+              <w:rPr>
+                <w:sz w:val="18"/>
+                <w:szCs w:val="18"/>
+              </w:rPr>
+              <w:t>nhsascategorybag</w:t>
+            </w:r>
+            <w:proofErr w:type="spellEnd"/>
+            <w:r>
+              <w:rPr>
+                <w:sz w:val="18"/>
+                <w:szCs w:val="18"/>
+              </w:rPr>
+              <w:t>: NEMS_SUBS_TYPE:EXPLICIT</w:t>
+            </w:r>
+          </w:p>
+        </w:tc>
+        <w:tc>
+          <w:tcPr>
+            <w:tcW w:w="2913" w:type="dxa"/>
+            <w:shd w:val="clear" w:color="auto" w:fill="BDDEFF" w:themeFill="accent1" w:themeFillTint="33"/>
+          </w:tcPr>
+          <w:p>
+            <w:pPr>
+              <w:pStyle w:val="ListParagraph"/>
+              <w:spacing w:after="0"/>
+              <w:ind w:firstLine="0"/>
+              <w:textboxTightWrap w:val="none"/>
+              <w:rPr>
+                <w:sz w:val="22"/>
+                <w:szCs w:val="22"/>
+              </w:rPr>
+            </w:pPr>
+            <w:r>
+              <w:rPr>
+                <w:sz w:val="22"/>
+                <w:szCs w:val="22"/>
+              </w:rPr>
+              <w:t>Enables use of explicit subscriptions</w:t>
+            </w:r>
+          </w:p>
+        </w:tc>
+      </w:tr>
+      <w:tr>
+        <w:tc>
+          <w:tcPr>
+            <w:tcW w:w="6221" w:type="dxa"/>
+            <w:shd w:val="clear" w:color="auto" w:fill="BDDEFF" w:themeFill="accent1" w:themeFillTint="33"/>
+          </w:tcPr>
+          <w:p>
+            <w:pPr>
+              <w:spacing w:after="0"/>
+              <w:textboxTightWrap w:val="none"/>
+              <w:rPr>
+                <w:sz w:val="18"/>
+                <w:szCs w:val="18"/>
+              </w:rPr>
+            </w:pPr>
+            <w:proofErr w:type="spellStart"/>
+            <w:r>
+              <w:rPr>
+                <w:sz w:val="18"/>
+                <w:szCs w:val="18"/>
+              </w:rPr>
+              <w:t>nhsascategorybag</w:t>
+            </w:r>
+            <w:proofErr w:type="spellEnd"/>
+            <w:r>
+              <w:rPr>
+                <w:sz w:val="18"/>
+                <w:szCs w:val="18"/>
+              </w:rPr>
+              <w:t>: NEMS_SUBS_TYPE:GENERIC</w:t>
+            </w:r>
+          </w:p>
+        </w:tc>
+        <w:tc>
+          <w:tcPr>
+            <w:tcW w:w="2913" w:type="dxa"/>
+            <w:shd w:val="clear" w:color="auto" w:fill="BDDEFF" w:themeFill="accent1" w:themeFillTint="33"/>
+          </w:tcPr>
+          <w:p>
+            <w:pPr>
+              <w:pStyle w:val="ListParagraph"/>
+              <w:ind w:firstLine="0"/>
+              <w:rPr>
+                <w:sz w:val="22"/>
+                <w:szCs w:val="22"/>
+              </w:rPr>
+            </w:pPr>
+            <w:r>
+              <w:rPr>
+                <w:sz w:val="22"/>
+                <w:szCs w:val="22"/>
+              </w:rPr>
+              <w:t>Enables use of generic subscriptions</w:t>
+            </w:r>
+          </w:p>
+        </w:tc>
+      </w:tr>
+      <w:tr>
+        <w:tc>
+          <w:tcPr>
+            <w:tcW w:w="6221" w:type="dxa"/>
+          </w:tcPr>
+          <w:p>
+            <w:pPr>
+              <w:spacing w:after="0"/>
+              <w:textboxTightWrap w:val="none"/>
+              <w:rPr>
+                <w:sz w:val="18"/>
+                <w:szCs w:val="18"/>
+              </w:rPr>
+            </w:pPr>
+            <w:proofErr w:type="spellStart"/>
+            <w:r>
+              <w:rPr>
+                <w:sz w:val="18"/>
+                <w:szCs w:val="18"/>
+              </w:rPr>
+              <w:t>nhsascategorybag</w:t>
+            </w:r>
+            <w:proofErr w:type="spellEnd"/>
+            <w:r>
+              <w:rPr>
+                <w:sz w:val="18"/>
+                <w:szCs w:val="18"/>
+              </w:rPr>
+              <w:t>: NEMS_EVENT_ID:BIRTHNOTIFICATION_1</w:t>
+            </w:r>
+          </w:p>
+        </w:tc>
+        <w:tc>
+          <w:tcPr>
+            <w:tcW w:w="2913" w:type="dxa"/>
+          </w:tcPr>
+          <w:p>
+            <w:pPr>
+              <w:pStyle w:val="ListParagraph"/>
+              <w:ind w:firstLine="0"/>
+              <w:rPr>
+                <w:sz w:val="22"/>
+                <w:szCs w:val="22"/>
+              </w:rPr>
+            </w:pPr>
+            <w:r>
+              <w:rPr>
+                <w:sz w:val="22"/>
+                <w:szCs w:val="22"/>
+              </w:rPr>
+              <w:t>Enables subscription to PDS Birth Notification Events</w:t>
+            </w:r>
+          </w:p>
+        </w:tc>
+      </w:tr>
+      <w:tr>
+        <w:tc>
+          <w:tcPr>
+            <w:tcW w:w="6221" w:type="dxa"/>
+          </w:tcPr>
+          <w:p>
+            <w:pPr>
+              <w:spacing w:after="0"/>
+              <w:textboxTightWrap w:val="none"/>
+              <w:rPr>
+                <w:sz w:val="18"/>
+                <w:szCs w:val="18"/>
+              </w:rPr>
+            </w:pPr>
+            <w:proofErr w:type="spellStart"/>
+            <w:r>
+              <w:rPr>
+                <w:sz w:val="18"/>
+                <w:szCs w:val="18"/>
+              </w:rPr>
+              <w:t>nhsascategorybag</w:t>
+            </w:r>
+            <w:proofErr w:type="spellEnd"/>
+            <w:r>
+              <w:rPr>
+                <w:sz w:val="18"/>
+                <w:szCs w:val="18"/>
+              </w:rPr>
+              <w:t>: NEMS_EVENT_ID:DEATHNOTIFICATION_1</w:t>
+            </w:r>
+          </w:p>
+        </w:tc>
+        <w:tc>
+          <w:tcPr>
+            <w:tcW w:w="2913" w:type="dxa"/>
+          </w:tcPr>
+          <w:p>
+            <w:pPr>
+              <w:pStyle w:val="ListParagraph"/>
+              <w:ind w:firstLine="0"/>
+              <w:rPr>
+                <w:sz w:val="22"/>
+                <w:szCs w:val="22"/>
+              </w:rPr>
+            </w:pPr>
+            <w:r>
+              <w:rPr>
+                <w:sz w:val="22"/>
+                <w:szCs w:val="22"/>
+              </w:rPr>
+              <w:t>Enables subscription to PDS Death Notification Events</w:t>
+            </w:r>
+          </w:p>
+        </w:tc>
+      </w:tr>
+      <w:tr>
+        <w:tc>
+          <w:tcPr>
+            <w:tcW w:w="6221" w:type="dxa"/>
+          </w:tcPr>
+          <w:p>
+            <w:pPr>
+              <w:rPr>
+                <w:sz w:val="18"/>
+                <w:szCs w:val="18"/>
+              </w:rPr>
+            </w:pPr>
+            <w:proofErr w:type="spellStart"/>
+            <w:r>
+              <w:rPr>
+                <w:sz w:val="18"/>
+                <w:szCs w:val="18"/>
+              </w:rPr>
+              <w:t>nhsascategorybag</w:t>
+            </w:r>
+            <w:proofErr w:type="spellEnd"/>
+            <w:r>
+              <w:rPr>
+                <w:sz w:val="18"/>
+                <w:szCs w:val="18"/>
+              </w:rPr>
+              <w:t>: NEMS_EVENT_ID:CHANGEOFADDRESS_1</w:t>
+            </w:r>
+          </w:p>
+        </w:tc>
+        <w:tc>
+          <w:tcPr>
+            <w:tcW w:w="2913" w:type="dxa"/>
+          </w:tcPr>
+          <w:p>
+            <w:pPr>
+              <w:pStyle w:val="ListParagraph"/>
+              <w:ind w:firstLine="0"/>
+              <w:rPr>
+                <w:sz w:val="22"/>
+                <w:szCs w:val="22"/>
+              </w:rPr>
+            </w:pPr>
+            <w:r>
+              <w:rPr>
+                <w:sz w:val="22"/>
+                <w:szCs w:val="22"/>
+              </w:rPr>
+              <w:t>Enables subscription to PDS Change Of Address Events</w:t>
+            </w:r>
+          </w:p>
+        </w:tc>
+      </w:tr>
+      <w:tr>
+        <w:tc>
+          <w:tcPr>
+            <w:tcW w:w="6221" w:type="dxa"/>
+          </w:tcPr>
+          <w:p>
+            <w:pPr>
+              <w:rPr>
+                <w:sz w:val="18"/>
+                <w:szCs w:val="18"/>
+              </w:rPr>
+            </w:pPr>
+            <w:proofErr w:type="spellStart"/>
+            <w:r>
+              <w:rPr>
+                <w:sz w:val="18"/>
+                <w:szCs w:val="18"/>
+              </w:rPr>
+              <w:t>nhsascategorybag</w:t>
+            </w:r>
+            <w:proofErr w:type="spellEnd"/>
+            <w:r>
+              <w:rPr>
+                <w:sz w:val="18"/>
+                <w:szCs w:val="18"/>
+              </w:rPr>
+              <w:t>: NEMS_EVENT_ID:CHANGEOFGP_1</w:t>
+            </w:r>
+          </w:p>
+        </w:tc>
+        <w:tc>
+          <w:tcPr>
+            <w:tcW w:w="2913" w:type="dxa"/>
+          </w:tcPr>
+          <w:p>
+            <w:pPr>
+              <w:pStyle w:val="ListParagraph"/>
+              <w:ind w:firstLine="0"/>
+              <w:rPr>
+                <w:sz w:val="22"/>
+                <w:szCs w:val="22"/>
+              </w:rPr>
+            </w:pPr>
+            <w:r>
+              <w:rPr>
+                <w:sz w:val="22"/>
+                <w:szCs w:val="22"/>
+              </w:rPr>
+              <w:t>Enables subscription to PDS Change Of GP Events</w:t>
+            </w:r>
+          </w:p>
+        </w:tc>
+      </w:tr>
+      <w:tr>
+        <w:tc>
+          <w:tcPr>
+            <w:tcW w:w="6221" w:type="dxa"/>
+          </w:tcPr>
+          <w:p>
+            <w:pPr>
+              <w:rPr>
+                <w:sz w:val="18"/>
+                <w:szCs w:val="18"/>
+              </w:rPr>
+            </w:pPr>
+            <w:proofErr w:type="spellStart"/>
+            <w:r>
+              <w:rPr>
+                <w:sz w:val="18"/>
+                <w:szCs w:val="18"/>
+              </w:rPr>
+              <w:t>nhsascategorybag</w:t>
+            </w:r>
+            <w:proofErr w:type="spellEnd"/>
+            <w:r>
+              <w:rPr>
+                <w:sz w:val="18"/>
+                <w:szCs w:val="18"/>
+              </w:rPr>
+              <w:t>: NEMS_EVENT_ID:NEWBORNHEARING_1</w:t>
+            </w:r>
+          </w:p>
+        </w:tc>
+        <w:tc>
+          <w:tcPr>
+            <w:tcW w:w="2913" w:type="dxa"/>
+          </w:tcPr>
+          <w:p>
+            <w:pPr>
+              <w:pStyle w:val="ListParagraph"/>
+              <w:ind w:firstLine="0"/>
+              <w:rPr>
+                <w:sz w:val="22"/>
+                <w:szCs w:val="22"/>
+              </w:rPr>
+            </w:pPr>
+            <w:r>
+              <w:rPr>
+                <w:sz w:val="22"/>
+                <w:szCs w:val="22"/>
+              </w:rPr>
+              <w:t>Enables subscription to New Born Hearing Event</w:t>
+            </w:r>
+          </w:p>
+        </w:tc>
+      </w:tr>
+      <w:tr>
+        <w:tc>
+          <w:tcPr>
+            <w:tcW w:w="6221" w:type="dxa"/>
+          </w:tcPr>
+          <w:p>
+            <w:pPr>
+              <w:rPr>
+                <w:sz w:val="18"/>
+                <w:szCs w:val="18"/>
+              </w:rPr>
+            </w:pPr>
+            <w:proofErr w:type="spellStart"/>
+            <w:r>
+              <w:rPr>
+                <w:sz w:val="18"/>
+                <w:szCs w:val="18"/>
+              </w:rPr>
+              <w:t>nhsascategorybag</w:t>
+            </w:r>
+            <w:proofErr w:type="spellEnd"/>
+            <w:r>
+              <w:rPr>
+                <w:sz w:val="18"/>
+                <w:szCs w:val="18"/>
+              </w:rPr>
+              <w:t>: NEMS_EVENT_ID:NIPEOUTCOME_1</w:t>
+            </w:r>
+          </w:p>
+        </w:tc>
+        <w:tc>
+          <w:tcPr>
+            <w:tcW w:w="2913" w:type="dxa"/>
+          </w:tcPr>
+          <w:p>
+            <w:pPr>
+              <w:pStyle w:val="ListParagraph"/>
+              <w:ind w:firstLine="0"/>
+              <w:rPr>
+                <w:sz w:val="22"/>
+                <w:szCs w:val="22"/>
+              </w:rPr>
+            </w:pPr>
+            <w:r>
+              <w:rPr>
+                <w:sz w:val="22"/>
+                <w:szCs w:val="22"/>
+              </w:rPr>
+              <w:t>Enables subscription to NIPE Events</w:t>
+            </w:r>
+          </w:p>
+        </w:tc>
+      </w:tr>
+      <w:tr>
+        <w:tc>
+          <w:tcPr>
+            <w:tcW w:w="6221" w:type="dxa"/>
+          </w:tcPr>
+          <w:p>
+            <w:pPr>
+              <w:rPr>
+                <w:sz w:val="18"/>
+                <w:szCs w:val="18"/>
+              </w:rPr>
+            </w:pPr>
+            <w:proofErr w:type="spellStart"/>
+            <w:r>
+              <w:rPr>
+                <w:sz w:val="18"/>
+                <w:szCs w:val="18"/>
+              </w:rPr>
+              <w:t>nhsascategorybag</w:t>
+            </w:r>
+            <w:proofErr w:type="spellEnd"/>
+            <w:r>
+              <w:rPr>
+                <w:sz w:val="18"/>
+                <w:szCs w:val="18"/>
+              </w:rPr>
+              <w:t>: NEMS_EVENT_ID:BLOODSPOTTESTOUTCOME_1</w:t>
+            </w:r>
+          </w:p>
+        </w:tc>
+        <w:tc>
+          <w:tcPr>
+            <w:tcW w:w="2913" w:type="dxa"/>
+          </w:tcPr>
+          <w:p>
+            <w:pPr>
+              <w:pStyle w:val="ListParagraph"/>
+              <w:ind w:firstLine="0"/>
+              <w:rPr>
+                <w:sz w:val="22"/>
+                <w:szCs w:val="22"/>
+              </w:rPr>
+            </w:pPr>
+            <w:r>
+              <w:rPr>
+                <w:sz w:val="22"/>
+                <w:szCs w:val="22"/>
+              </w:rPr>
+              <w:t>Enables subscription to Bloodspot Test Outcome Events</w:t>
+            </w:r>
+          </w:p>
+        </w:tc>
+      </w:tr>
+      <w:tr>
+        <w:tc>
+          <w:tcPr>
+            <w:tcW w:w="6221" w:type="dxa"/>
+          </w:tcPr>
+          <w:p>
+            <w:pPr>
+              <w:rPr>
+                <w:sz w:val="18"/>
+                <w:szCs w:val="18"/>
+              </w:rPr>
+            </w:pPr>
+            <w:proofErr w:type="spellStart"/>
+            <w:r>
+              <w:rPr>
+                <w:sz w:val="18"/>
+                <w:szCs w:val="18"/>
+              </w:rPr>
+              <w:t>nhsascategorybag</w:t>
+            </w:r>
+            <w:proofErr w:type="spellEnd"/>
+            <w:r>
+              <w:rPr>
+                <w:sz w:val="18"/>
+                <w:szCs w:val="18"/>
+              </w:rPr>
+              <w:t>: NEMS_EVENT_ID:VACCINATIONS_1</w:t>
+            </w:r>
+          </w:p>
+        </w:tc>
+        <w:tc>
+          <w:tcPr>
+            <w:tcW w:w="2913" w:type="dxa"/>
+          </w:tcPr>
+          <w:p>
+            <w:pPr>
+              <w:pStyle w:val="ListParagraph"/>
+              <w:ind w:firstLine="0"/>
+              <w:rPr>
+                <w:sz w:val="22"/>
+                <w:szCs w:val="22"/>
+              </w:rPr>
+            </w:pPr>
+            <w:r>
+              <w:rPr>
+                <w:sz w:val="22"/>
+                <w:szCs w:val="22"/>
+              </w:rPr>
+              <w:t>Enables subscription to Vaccination Even</w:t>
+            </w:r>
+          </w:p>
+        </w:tc>
+      </w:tr>
+      <w:tr>
+        <w:tc>
+          <w:tcPr>
+            <w:tcW w:w="6221" w:type="dxa"/>
+          </w:tcPr>
+          <w:p>
+            <w:pPr>
+              <w:rPr>
+                <w:sz w:val="18"/>
+                <w:szCs w:val="18"/>
+              </w:rPr>
+            </w:pPr>
+            <w:proofErr w:type="spellStart"/>
+            <w:r>
+              <w:rPr>
+                <w:sz w:val="18"/>
+                <w:szCs w:val="18"/>
+              </w:rPr>
+              <w:lastRenderedPageBreak/>
+              <w:t>nhsascategorybag</w:t>
+            </w:r>
+            <w:proofErr w:type="spellEnd"/>
+            <w:r>
+              <w:rPr>
+                <w:sz w:val="18"/>
+                <w:szCs w:val="18"/>
+              </w:rPr>
+              <w:t>: NEMS_EVENT_ID:PROFESSIONALCONTACTS_1</w:t>
+            </w:r>
+          </w:p>
+        </w:tc>
+        <w:tc>
+          <w:tcPr>
+            <w:tcW w:w="2913" w:type="dxa"/>
+          </w:tcPr>
+          <w:p>
+            <w:pPr>
+              <w:pStyle w:val="ListParagraph"/>
+              <w:ind w:firstLine="0"/>
+              <w:rPr>
+                <w:sz w:val="22"/>
+                <w:szCs w:val="22"/>
+              </w:rPr>
+            </w:pPr>
+            <w:r>
+              <w:rPr>
+                <w:sz w:val="22"/>
+                <w:szCs w:val="22"/>
+              </w:rPr>
+              <w:t>Enables subscription to Professional Contacts Events</w:t>
+            </w:r>
+          </w:p>
+        </w:tc>
+      </w:tr>
+    </w:tbl>
+    <w:p>
+      <w:pPr>
+        <w:spacing w:after="0"/>
+        <w:ind w:left="720"/>
+        <w:textboxTightWrap w:val="none"/>
+      </w:pPr>
+    </w:p>
+    <w:p>
+      <w:pPr>
+        <w:spacing w:after="0"/>
+        <w:ind w:left="720"/>
+        <w:textboxTightWrap w:val="none"/>
+      </w:pPr>
+      <w:r>
+        <w:rPr>
+          <w:b/>
+          <w:bCs/>
+        </w:rPr>
+        <w:t>Note:</w:t>
+      </w:r>
+      <w:r>
+        <w:t xml:space="preserve"> Any system connecting to N</w:t>
+      </w:r>
+      <w:r>
+        <w:t>EMS</w:t>
+      </w:r>
+      <w:r>
+        <w:t xml:space="preserve"> via the internet</w:t>
+      </w:r>
+      <w:r>
+        <w:t xml:space="preserve"> gateway</w:t>
+      </w:r>
+      <w:r>
+        <w:t>, rather than using an N3 or HSCN connection, will also need to request the following category bag value is added to the registered endpoint:</w:t>
+      </w:r>
+    </w:p>
+    <w:p>
+      <w:pPr>
+        <w:spacing w:after="0"/>
+        <w:textboxTightWrap w:val="none"/>
+      </w:pPr>
+    </w:p>
+    <w:p>
+      <w:pPr>
+        <w:spacing w:after="0"/>
+        <w:textboxTightWrap w:val="none"/>
+        <w:rPr>
+          <w:i/>
+          <w:iCs/>
+        </w:rPr>
+      </w:pPr>
+      <w:r>
+        <w:tab/>
+      </w:r>
+      <w:r>
+        <w:rPr>
+          <w:i/>
+          <w:iCs/>
+        </w:rPr>
+        <w:t>NETWORK:INTERNET</w:t>
+      </w:r>
+    </w:p>
+    <w:p>
+      <w:pPr>
+        <w:pStyle w:val="ListParagraph"/>
+        <w:spacing w:before="120" w:after="120"/>
+        <w:ind w:left="720" w:firstLine="0"/>
+        <w:textboxTightWrap w:val="none"/>
+      </w:pPr>
+    </w:p>
+    <w:p>
+      <w:pPr>
+        <w:pStyle w:val="ListParagraph"/>
+        <w:spacing w:before="120" w:after="120"/>
+        <w:ind w:left="720" w:firstLine="0"/>
+        <w:textboxTightWrap w:val="none"/>
+      </w:pPr>
     </w:p>
     <w:p>
       <w:pPr>
@@ -14507,7 +15606,7 @@
         <w:ind w:left="720"/>
         <w:textboxTightWrap w:val="none"/>
       </w:pPr>
-      <w:hyperlink r:id="rId49" w:history="1">
+      <w:hyperlink r:id="rId46" w:history="1">
         <w:r>
           <w:rPr>
             <w:rStyle w:val="Hyperlink"/>
@@ -14524,13 +15623,8 @@
         <w:ind w:left="720" w:firstLine="0"/>
         <w:textboxTightWrap w:val="none"/>
       </w:pPr>
-      <w:proofErr w:type="gramStart"/>
-      <w:r>
-        <w:t>In order to</w:t>
-      </w:r>
-      <w:proofErr w:type="gramEnd"/>
-      <w:r>
-        <w:t xml:space="preserve"> complete </w:t>
+      <w:r>
+        <w:t xml:space="preserve">In order to complete </w:t>
       </w:r>
       <w:r>
         <w:t xml:space="preserve">the </w:t>
@@ -14701,7 +15795,7 @@
         <w:ind w:left="720" w:firstLine="0"/>
         <w:textboxTightWrap w:val="none"/>
       </w:pPr>
-      <w:hyperlink r:id="rId50" w:history="1">
+      <w:hyperlink r:id="rId47" w:history="1">
         <w:r>
           <w:rPr>
             <w:rStyle w:val="Hyperlink"/>
@@ -14719,7 +15813,6 @@
         <w:textboxTightWrap w:val="none"/>
       </w:pPr>
       <w:r>
-        <w:lastRenderedPageBreak/>
         <w:t xml:space="preserve">Provide </w:t>
       </w:r>
       <w:r>
@@ -14896,6 +15989,14 @@
       <w:r>
         <w:t>, ASID and digital certificate to enable connection to the INT environment for the final tests.</w:t>
       </w:r>
+    </w:p>
+    <w:p>
+      <w:pPr>
+        <w:spacing w:before="120" w:after="120"/>
+        <w:rPr>
+          <w:rFonts w:eastAsiaTheme="minorHAnsi"/>
+        </w:rPr>
+      </w:pPr>
     </w:p>
     <w:p>
       <w:pPr>
@@ -14920,15 +16021,16 @@
           <w14:ligatures w14:val="none"/>
         </w:rPr>
       </w:pPr>
-      <w:bookmarkStart w:id="60" w:name="_MON_1621750139"/>
-      <w:bookmarkStart w:id="61" w:name="_Toc66785561"/>
-      <w:bookmarkEnd w:id="60"/>
+      <w:bookmarkStart w:id="58" w:name="_MON_1621750139"/>
+      <w:bookmarkStart w:id="59" w:name="_Toc66785561"/>
+      <w:bookmarkEnd w:id="58"/>
       <w:r>
         <w:rPr>
           <w:rStyle w:val="Hyperlink"/>
           <w:rFonts w:ascii="Arial" w:hAnsi="Arial"/>
           <w:color w:val="005EB8" w:themeColor="accent1"/>
         </w:rPr>
+        <w:lastRenderedPageBreak/>
         <w:t xml:space="preserve">4.5.2 </w:t>
       </w:r>
       <w:r>
@@ -14963,12 +16065,14 @@
         </w:rPr>
         <w:t xml:space="preserve"> Connection Details for NEMS</w:t>
       </w:r>
-      <w:bookmarkEnd w:id="61"/>
+      <w:bookmarkEnd w:id="59"/>
     </w:p>
     <w:p>
       <w:pPr>
         <w:rPr>
           <w:rFonts w:cs="Arial"/>
+          <w:b/>
+          <w:bCs/>
           <w:color w:val="auto"/>
           <w:sz w:val="22"/>
           <w:szCs w:val="22"/>
@@ -14977,6 +16081,8 @@
       <w:r>
         <w:rPr>
           <w:rFonts w:cs="Arial"/>
+          <w:b/>
+          <w:bCs/>
           <w:color w:val="auto"/>
         </w:rPr>
         <w:t>NEMS</w:t>
@@ -14984,9 +16090,29 @@
       <w:r>
         <w:rPr>
           <w:rFonts w:cs="Arial"/>
+          <w:b/>
+          <w:bCs/>
           <w:color w:val="auto"/>
         </w:rPr>
-        <w:t xml:space="preserve"> URL:</w:t>
+        <w:t xml:space="preserve"> URL</w:t>
+      </w:r>
+      <w:r>
+        <w:rPr>
+          <w:rFonts w:cs="Arial"/>
+          <w:b/>
+          <w:bCs/>
+          <w:color w:val="auto"/>
+        </w:rPr>
+        <w:t xml:space="preserve"> (HSCN)</w:t>
+      </w:r>
+      <w:r>
+        <w:rPr>
+          <w:rFonts w:cs="Arial"/>
+          <w:b/>
+          <w:bCs/>
+          <w:color w:val="auto"/>
+        </w:rPr>
+        <w:t>:</w:t>
       </w:r>
     </w:p>
     <w:p>
@@ -15002,13 +16128,16 @@
       <w:r>
         <w:t>For subscription</w:t>
       </w:r>
+      <w:r>
+        <w:t xml:space="preserve"> management</w:t>
+      </w:r>
     </w:p>
     <w:p>
       <w:pPr>
         <w:pStyle w:val="ListParagraph"/>
         <w:ind w:left="720" w:firstLine="0"/>
       </w:pPr>
-      <w:hyperlink r:id="rId51" w:history="1">
+      <w:hyperlink r:id="rId48" w:history="1">
         <w:r>
           <w:rPr>
             <w:rStyle w:val="Hyperlink"/>
@@ -15024,15 +16153,13 @@
         <w:ind w:left="720" w:firstLine="0"/>
       </w:pPr>
       <w:r>
-        <w:t xml:space="preserve">For events like NIPE outcome, </w:t>
-      </w:r>
-      <w:proofErr w:type="gramStart"/>
-      <w:r>
-        <w:t>new born</w:t>
-      </w:r>
-      <w:proofErr w:type="gramEnd"/>
-      <w:r>
-        <w:t>, blood spot etc (Digital Child Health events).</w:t>
+        <w:t xml:space="preserve">For </w:t>
+      </w:r>
+      <w:r>
+        <w:t xml:space="preserve">publishing </w:t>
+      </w:r>
+      <w:r>
+        <w:t>events</w:t>
       </w:r>
     </w:p>
     <w:p>
@@ -15040,7 +16167,7 @@
         <w:pStyle w:val="ListParagraph"/>
         <w:ind w:left="720" w:firstLine="0"/>
       </w:pPr>
-      <w:hyperlink r:id="rId52" w:history="1">
+      <w:hyperlink r:id="rId49" w:history="1">
         <w:r>
           <w:rPr>
             <w:rStyle w:val="Hyperlink"/>
@@ -15052,35 +16179,119 @@
     </w:p>
     <w:p>
       <w:pPr>
-        <w:pStyle w:val="ListParagraph"/>
-        <w:ind w:left="720" w:firstLine="0"/>
         <w:rPr>
           <w:rFonts w:cs="Arial"/>
           <w:color w:val="auto"/>
         </w:rPr>
       </w:pPr>
-      <w:r>
+    </w:p>
+    <w:p>
+      <w:pPr>
+        <w:rPr>
+          <w:rFonts w:cs="Arial"/>
+          <w:b/>
+          <w:bCs/>
+          <w:color w:val="auto"/>
+          <w:sz w:val="22"/>
+          <w:szCs w:val="22"/>
+        </w:rPr>
+      </w:pPr>
+      <w:r>
+        <w:rPr>
+          <w:rFonts w:cs="Arial"/>
+          <w:b/>
+          <w:bCs/>
+          <w:color w:val="auto"/>
+        </w:rPr>
+        <w:t>NEMS URL (</w:t>
+      </w:r>
+      <w:r>
+        <w:rPr>
+          <w:rFonts w:cs="Arial"/>
+          <w:b/>
+          <w:bCs/>
+          <w:color w:val="auto"/>
+        </w:rPr>
+        <w:t>Internet Gateway)</w:t>
+      </w:r>
+      <w:r>
+        <w:rPr>
+          <w:rFonts w:cs="Arial"/>
+          <w:b/>
+          <w:bCs/>
+          <w:color w:val="auto"/>
+        </w:rPr>
+        <w:t>:</w:t>
+      </w:r>
+    </w:p>
+    <w:p>
+      <w:pPr>
+        <w:rPr>
+          <w:rFonts w:ascii="Calibri" w:hAnsi="Calibri"/>
+          <w:color w:val="auto"/>
+          <w:shd w:val="clear" w:color="auto" w:fill="FFFFFF"/>
+        </w:rPr>
+      </w:pPr>
+      <w:r>
+        <w:rPr>
+          <w:color w:val="auto"/>
+          <w:shd w:val="clear" w:color="auto" w:fill="FFFFFF"/>
+        </w:rPr>
+        <w:t>Where the NEMS is being accessed via the Spine Internet Gateway, rather than using a HSCN connection, the following URL must be used rather than the one above:</w:t>
+      </w:r>
+    </w:p>
+    <w:p>
+      <w:pPr>
+        <w:ind w:left="360"/>
+        <w:rPr>
+          <w:color w:val="033F85" w:themeColor="text2"/>
+          <w:shd w:val="clear" w:color="auto" w:fill="FFFFFF"/>
+        </w:rPr>
+      </w:pPr>
+      <w:r>
+        <w:rPr>
+          <w:color w:val="033F85" w:themeColor="text2"/>
+        </w:rPr>
+        <w:t>https://msg.intspineservices.nhs.uk/STU3/Subscription</w:t>
+      </w:r>
+    </w:p>
+    <w:p>
+      <w:pPr>
+        <w:ind w:left="360"/>
+        <w:rPr>
+          <w:rFonts w:ascii="Calibri" w:hAnsi="Calibri"/>
+          <w:color w:val="033F85" w:themeColor="text2"/>
+          <w:shd w:val="clear" w:color="auto" w:fill="FFFFFF"/>
+        </w:rPr>
+      </w:pPr>
+      <w:r>
+        <w:rPr>
+          <w:color w:val="033F85" w:themeColor="text2"/>
+          <w:shd w:val="clear" w:color="auto" w:fill="FFFFFF"/>
+        </w:rPr>
+        <w:t>https://msg.intspineservices.nhs.uk/STU3/</w:t>
+      </w:r>
+      <w:r>
+        <w:rPr>
+          <w:color w:val="033F85" w:themeColor="text2"/>
+        </w:rPr>
+        <w:t xml:space="preserve"> </w:t>
+      </w:r>
+      <w:r>
+        <w:rPr>
+          <w:color w:val="033F85" w:themeColor="text2"/>
+          <w:shd w:val="clear" w:color="auto" w:fill="FFFFFF"/>
+        </w:rPr>
+        <w:t>Events/1/$process-message</w:t>
+      </w:r>
+    </w:p>
+    <w:p>
+      <w:pPr>
         <w:rPr>
           <w:rFonts w:cs="Arial"/>
           <w:color w:val="auto"/>
         </w:rPr>
-        <w:t xml:space="preserve"> </w:t>
-      </w:r>
-      <w:r>
-        <w:rPr>
-          <w:rFonts w:cs="Arial"/>
-          <w:color w:val="auto"/>
-        </w:rPr>
-        <w:t xml:space="preserve"> IP Address: </w:t>
-      </w:r>
-      <w:r>
-        <w:rPr>
-          <w:rFonts w:cs="Arial"/>
-          <w:color w:val="auto"/>
-          <w:shd w:val="clear" w:color="auto" w:fill="F0F4F5"/>
-        </w:rPr>
-        <w:t>10.239.14.26</w:t>
-      </w:r>
+      </w:pPr>
     </w:p>
     <w:p>
       <w:pPr>
@@ -15171,158 +16382,6 @@
         <w:t>200000000306</w:t>
       </w:r>
     </w:p>
-    <w:p>
-      <w:pPr>
-        <w:pStyle w:val="ListParagraph"/>
-        <w:numPr>
-          <w:ilvl w:val="0"/>
-          <w:numId w:val="22"/>
-        </w:numPr>
-        <w:rPr>
-          <w:rFonts w:cs="Arial"/>
-          <w:color w:val="auto"/>
-        </w:rPr>
-      </w:pPr>
-      <w:r>
-        <w:rPr>
-          <w:rFonts w:cs="Arial"/>
-          <w:color w:val="auto"/>
-        </w:rPr>
-        <w:t xml:space="preserve">SSP Proxy URL: </w:t>
-      </w:r>
-      <w:r>
-        <w:rPr>
-          <w:rFonts w:cs="Arial"/>
-          <w:color w:val="auto"/>
-          <w:shd w:val="clear" w:color="auto" w:fill="F0F4F5"/>
-        </w:rPr>
-        <w:t>proxy.int.spine2.ncrs.nhs.uk</w:t>
-      </w:r>
-    </w:p>
-    <w:p>
-      <w:pPr>
-        <w:pStyle w:val="ListParagraph"/>
-        <w:numPr>
-          <w:ilvl w:val="0"/>
-          <w:numId w:val="22"/>
-        </w:numPr>
-        <w:rPr>
-          <w:rFonts w:cs="Arial"/>
-          <w:color w:val="auto"/>
-        </w:rPr>
-      </w:pPr>
-      <w:r>
-        <w:rPr>
-          <w:rFonts w:cs="Arial"/>
-          <w:color w:val="auto"/>
-        </w:rPr>
-        <w:t xml:space="preserve">IP Addresses:  </w:t>
-      </w:r>
-      <w:r>
-        <w:rPr>
-          <w:rFonts w:cs="Arial"/>
-          <w:color w:val="auto"/>
-          <w:shd w:val="clear" w:color="auto" w:fill="F0F4F5"/>
-        </w:rPr>
-        <w:t>10.239.14.31</w:t>
-      </w:r>
-    </w:p>
-    <w:p>
-      <w:pPr>
-        <w:pStyle w:val="ListParagraph"/>
-        <w:numPr>
-          <w:ilvl w:val="0"/>
-          <w:numId w:val="22"/>
-        </w:numPr>
-        <w:rPr>
-          <w:rFonts w:cs="Arial"/>
-          <w:color w:val="auto"/>
-        </w:rPr>
-      </w:pPr>
-      <w:r>
-        <w:rPr>
-          <w:rFonts w:cs="Arial"/>
-          <w:color w:val="auto"/>
-        </w:rPr>
-        <w:t>Port: 443 TCP</w:t>
-      </w:r>
-    </w:p>
-    <w:p>
-      <w:pPr>
-        <w:pStyle w:val="ListParagraph"/>
-        <w:numPr>
-          <w:ilvl w:val="0"/>
-          <w:numId w:val="22"/>
-        </w:numPr>
-        <w:rPr>
-          <w:rFonts w:cs="Arial"/>
-          <w:color w:val="auto"/>
-        </w:rPr>
-      </w:pPr>
-      <w:r>
-        <w:rPr>
-          <w:rFonts w:cs="Arial"/>
-          <w:color w:val="auto"/>
-        </w:rPr>
-        <w:t xml:space="preserve">LDAP URL**: </w:t>
-      </w:r>
-      <w:r>
-        <w:rPr>
-          <w:rFonts w:cs="Arial"/>
-          <w:color w:val="auto"/>
-          <w:shd w:val="clear" w:color="auto" w:fill="F0F4F5"/>
-        </w:rPr>
-        <w:t>ldap.nis1.national.ncrs.nhs.uk</w:t>
-      </w:r>
-    </w:p>
-    <w:p>
-      <w:pPr>
-        <w:pStyle w:val="ListParagraph"/>
-        <w:numPr>
-          <w:ilvl w:val="0"/>
-          <w:numId w:val="22"/>
-        </w:numPr>
-        <w:rPr>
-          <w:rFonts w:cs="Arial"/>
-          <w:color w:val="auto"/>
-        </w:rPr>
-      </w:pPr>
-      <w:r>
-        <w:rPr>
-          <w:rFonts w:cs="Arial"/>
-          <w:color w:val="auto"/>
-        </w:rPr>
-        <w:t xml:space="preserve"> IP Address: </w:t>
-      </w:r>
-      <w:r>
-        <w:rPr>
-          <w:rFonts w:cs="Arial"/>
-          <w:color w:val="auto"/>
-          <w:shd w:val="clear" w:color="auto" w:fill="F0F4F5"/>
-        </w:rPr>
-        <w:t>10.196.94.141</w:t>
-      </w:r>
-    </w:p>
-    <w:p>
-      <w:pPr>
-        <w:pStyle w:val="ListParagraph"/>
-        <w:numPr>
-          <w:ilvl w:val="0"/>
-          <w:numId w:val="22"/>
-        </w:numPr>
-        <w:rPr>
-          <w:rFonts w:cs="Arial"/>
-          <w:color w:val="1F497D"/>
-        </w:rPr>
-      </w:pPr>
-      <w:r>
-        <w:rPr>
-          <w:rFonts w:cs="Arial"/>
-          <w:color w:val="auto"/>
-        </w:rPr>
-        <w:t>Port: 636 TCP</w:t>
-      </w:r>
-    </w:p>
     <w:p/>
     <w:p>
       <w:r>
@@ -15389,14 +16448,14 @@
       <w:pPr>
         <w:pStyle w:val="Heading2"/>
       </w:pPr>
-      <w:bookmarkStart w:id="62" w:name="_Toc66785562"/>
+      <w:bookmarkStart w:id="60" w:name="_Toc66785562"/>
       <w:r>
         <w:t xml:space="preserve">4.6 </w:t>
       </w:r>
       <w:r>
         <w:t>MESH Mailbox</w:t>
       </w:r>
-      <w:bookmarkEnd w:id="62"/>
+      <w:bookmarkEnd w:id="60"/>
     </w:p>
     <w:p>
       <w:pPr>
@@ -15590,6 +16649,7 @@
           <w:color w:val="000000"/>
           <w:lang w:eastAsia="en-GB"/>
         </w:rPr>
+        <w:lastRenderedPageBreak/>
         <w:br/>
         <w:t>Suppliers will</w:t>
       </w:r>
@@ -15657,7 +16717,7 @@
         </w:rPr>
         <w:t xml:space="preserve">The form to request a live MESH mailbox is available at: </w:t>
       </w:r>
-      <w:hyperlink r:id="rId53" w:history="1">
+      <w:hyperlink r:id="rId50" w:history="1">
         <w:r>
           <w:rPr>
             <w:rStyle w:val="Hyperlink"/>
@@ -15704,7 +16764,7 @@
         </w:rPr>
         <w:t xml:space="preserve"> </w:t>
       </w:r>
-      <w:hyperlink r:id="rId54" w:history="1">
+      <w:hyperlink r:id="rId51" w:history="1">
         <w:r>
           <w:rPr>
             <w:rStyle w:val="Hyperlink"/>
@@ -15955,15 +17015,7 @@
           <w:rFonts w:cs="Arial"/>
           <w:lang w:eastAsia="en-GB"/>
         </w:rPr>
-        <w:t xml:space="preserve">messages, </w:t>
-      </w:r>
-      <w:proofErr w:type="gramStart"/>
-      <w:r>
-        <w:rPr>
-          <w:rFonts w:cs="Arial"/>
-          <w:lang w:eastAsia="en-GB"/>
-        </w:rPr>
-        <w:t>meta</w:t>
+        <w:t>messages, meta</w:t>
       </w:r>
       <w:r>
         <w:rPr>
@@ -15971,16 +17023,15 @@
           <w:color w:val="auto"/>
           <w:lang w:eastAsia="en-GB"/>
         </w:rPr>
-        <w:t>.lastUpdated</w:t>
-      </w:r>
-      <w:proofErr w:type="gramEnd"/>
+        <w:t>.lastUpdated element facili</w:t>
+      </w:r>
       <w:r>
         <w:rPr>
           <w:rFonts w:cs="Arial"/>
           <w:color w:val="auto"/>
           <w:lang w:eastAsia="en-GB"/>
         </w:rPr>
-        <w:t xml:space="preserve"> element facili</w:t>
+        <w:t>t</w:t>
       </w:r>
       <w:r>
         <w:rPr>
@@ -15988,51 +17039,25 @@
           <w:color w:val="auto"/>
           <w:lang w:eastAsia="en-GB"/>
         </w:rPr>
-        <w:t>t</w:t>
-      </w:r>
-      <w:r>
+        <w:t>ates this,</w:t>
+      </w:r>
+    </w:p>
+    <w:p>
+      <w:pPr>
+        <w:spacing w:after="0"/>
         <w:rPr>
           <w:rFonts w:cs="Arial"/>
           <w:color w:val="auto"/>
           <w:lang w:eastAsia="en-GB"/>
         </w:rPr>
-        <w:t>ates this,</w:t>
-      </w:r>
-    </w:p>
-    <w:p>
-      <w:pPr>
-        <w:spacing w:after="0"/>
+      </w:pPr>
+      <w:r>
         <w:rPr>
           <w:rFonts w:cs="Arial"/>
           <w:color w:val="auto"/>
           <w:lang w:eastAsia="en-GB"/>
         </w:rPr>
-      </w:pPr>
-      <w:r>
-        <w:rPr>
-          <w:rFonts w:cs="Arial"/>
-          <w:color w:val="auto"/>
-          <w:lang w:eastAsia="en-GB"/>
-        </w:rPr>
-        <w:t xml:space="preserve">e.g. </w:t>
-      </w:r>
-      <w:proofErr w:type="gramStart"/>
-      <w:r>
-        <w:rPr>
-          <w:rFonts w:cs="Arial"/>
-          <w:color w:val="auto"/>
-          <w:lang w:eastAsia="en-GB"/>
-        </w:rPr>
-        <w:t>https://developer.nhs.uk/apis/ems-beta/vaccinations_1.html :</w:t>
-      </w:r>
-      <w:proofErr w:type="gramEnd"/>
-      <w:r>
-        <w:rPr>
-          <w:rFonts w:cs="Arial"/>
-          <w:color w:val="auto"/>
-          <w:lang w:eastAsia="en-GB"/>
-        </w:rPr>
-        <w:t xml:space="preserve"> "To allow a consumer to perform message sequencing, the event MUST include the</w:t>
+        <w:t>e.g. https://developer.nhs.uk/apis/ems-beta/vaccinations_1.html : "To allow a consumer to perform message sequencing, the event MUST include the</w:t>
       </w:r>
       <w:r>
         <w:rPr>
@@ -16069,15 +17094,15 @@
           <w:numId w:val="36"/>
         </w:numPr>
       </w:pPr>
-      <w:bookmarkStart w:id="63" w:name="_Toc35253973"/>
-      <w:bookmarkStart w:id="64" w:name="_Toc35253974"/>
-      <w:bookmarkEnd w:id="63"/>
-      <w:bookmarkEnd w:id="64"/>
+      <w:bookmarkStart w:id="61" w:name="_Toc35253973"/>
+      <w:bookmarkStart w:id="62" w:name="_Toc35253974"/>
+      <w:bookmarkEnd w:id="61"/>
+      <w:bookmarkEnd w:id="62"/>
       <w:r>
         <w:lastRenderedPageBreak/>
         <w:t xml:space="preserve"> </w:t>
       </w:r>
-      <w:bookmarkStart w:id="65" w:name="_Toc66785563"/>
+      <w:bookmarkStart w:id="63" w:name="_Toc66785563"/>
       <w:r>
         <w:t xml:space="preserve">Onboarding </w:t>
       </w:r>
@@ -16087,7 +17112,7 @@
       <w:r>
         <w:t>rtefacts</w:t>
       </w:r>
-      <w:bookmarkEnd w:id="65"/>
+      <w:bookmarkEnd w:id="63"/>
     </w:p>
     <w:p>
       <w:pPr>
@@ -16167,7 +17192,7 @@
       <w:pPr>
         <w:pStyle w:val="Heading2"/>
       </w:pPr>
-      <w:bookmarkStart w:id="66" w:name="_Toc66785564"/>
+      <w:bookmarkStart w:id="64" w:name="_Toc66785564"/>
       <w:r>
         <w:t xml:space="preserve">5.1 </w:t>
       </w:r>
@@ -16177,7 +17202,7 @@
       <w:r>
         <w:t xml:space="preserve"> and Technical Conformance Certificate</w:t>
       </w:r>
-      <w:bookmarkEnd w:id="66"/>
+      <w:bookmarkEnd w:id="64"/>
     </w:p>
     <w:p>
       <w:r>
@@ -16241,15 +17266,7 @@
         <w:t>and</w:t>
       </w:r>
       <w:r>
-        <w:t xml:space="preserve"> Security, Clinical </w:t>
-      </w:r>
-      <w:proofErr w:type="gramStart"/>
-      <w:r>
-        <w:t>Safety</w:t>
-      </w:r>
-      <w:proofErr w:type="gramEnd"/>
-      <w:r>
-        <w:t xml:space="preserve"> and individual user interaction. </w:t>
+        <w:t xml:space="preserve"> Security, Clinical Safety and individual user interaction. </w:t>
       </w:r>
     </w:p>
     <w:p>
@@ -16305,10 +17322,10 @@
                     <pic:cNvPicPr/>
                   </pic:nvPicPr>
                   <pic:blipFill>
-                    <a:blip r:embed="rId55">
+                    <a:blip r:embed="rId52">
                       <a:extLst>
                         <a:ext uri="{FF2B5EF4-FFF2-40B4-BE49-F238E27FC236}">
-                          <a16:creationId xmlns="" xmlns:o="urn:schemas-microsoft-com:office:office" xmlns:v="urn:schemas-microsoft-com:vml" xmlns:w10="urn:schemas-microsoft-com:office:word" xmlns:w="http://schemas.openxmlformats.org/wordprocessingml/2006/main" xmlns:a14="http://schemas.microsoft.com/office/drawing/2010/main" xmlns:dgm="http://schemas.openxmlformats.org/drawingml/2006/diagram" xmlns:a16="http://schemas.microsoft.com/office/drawing/2014/main" xmlns:arto="http://schemas.microsoft.com/office/word/2006/arto" id="{00000000-0008-0000-0100-000037000000}"/>
+                          <a16:creationId xmlns:arto="http://schemas.microsoft.com/office/word/2006/arto" xmlns:a16="http://schemas.microsoft.com/office/drawing/2014/main" xmlns:dgm="http://schemas.openxmlformats.org/drawingml/2006/diagram" xmlns:a14="http://schemas.microsoft.com/office/drawing/2010/main" xmlns:w="http://schemas.openxmlformats.org/wordprocessingml/2006/main" xmlns:w10="urn:schemas-microsoft-com:office:word" xmlns:v="urn:schemas-microsoft-com:vml" xmlns:o="urn:schemas-microsoft-com:office:office" xmlns="" id="{00000000-0008-0000-0100-000037000000}"/>
                         </a:ext>
                       </a:extLst>
                     </a:blip>
@@ -16566,14 +17583,14 @@
       <w:pPr>
         <w:pStyle w:val="Heading3"/>
       </w:pPr>
-      <w:bookmarkStart w:id="67" w:name="_Toc66785565"/>
+      <w:bookmarkStart w:id="65" w:name="_Toc66785565"/>
       <w:r>
         <w:t xml:space="preserve">5.1.2 </w:t>
       </w:r>
       <w:r>
         <w:t>Already completed a SCAL?</w:t>
       </w:r>
-      <w:bookmarkEnd w:id="67"/>
+      <w:bookmarkEnd w:id="65"/>
     </w:p>
     <w:p>
       <w:r>
@@ -16762,14 +17779,14 @@
       <w:pPr>
         <w:pStyle w:val="Heading2"/>
       </w:pPr>
-      <w:bookmarkStart w:id="68" w:name="_Toc66785566"/>
+      <w:bookmarkStart w:id="66" w:name="_Toc66785566"/>
       <w:r>
         <w:t xml:space="preserve">5.2 </w:t>
       </w:r>
       <w:r>
         <w:t>Connection Agreement</w:t>
       </w:r>
-      <w:bookmarkEnd w:id="68"/>
+      <w:bookmarkEnd w:id="66"/>
       <w:r>
         <w:t xml:space="preserve"> </w:t>
       </w:r>
@@ -16856,21 +17873,21 @@
       <w:pPr>
         <w:spacing w:before="120" w:after="120"/>
       </w:pPr>
-      <w:bookmarkStart w:id="69" w:name="_Local_TKW_Assurance"/>
-      <w:bookmarkEnd w:id="69"/>
+      <w:bookmarkStart w:id="67" w:name="_Local_TKW_Assurance"/>
+      <w:bookmarkEnd w:id="67"/>
     </w:p>
     <w:p>
       <w:pPr>
         <w:pStyle w:val="Heading2"/>
       </w:pPr>
-      <w:bookmarkStart w:id="70" w:name="_Toc66785567"/>
+      <w:bookmarkStart w:id="68" w:name="_Toc66785567"/>
       <w:r>
         <w:t xml:space="preserve">5.3 </w:t>
       </w:r>
       <w:r>
         <w:t>Data Sharing Arrangement</w:t>
       </w:r>
-      <w:bookmarkEnd w:id="70"/>
+      <w:bookmarkEnd w:id="68"/>
     </w:p>
     <w:p>
       <w:pPr>
@@ -16884,11 +17901,11 @@
           <w:lang w:val="en-US"/>
         </w:rPr>
       </w:pPr>
-      <w:bookmarkStart w:id="71" w:name="_Assurance_Testing_(Mandatory)"/>
-      <w:bookmarkStart w:id="72" w:name="_Live_Service_Implementation"/>
-      <w:bookmarkStart w:id="73" w:name="_Ref4162493"/>
-      <w:bookmarkEnd w:id="71"/>
-      <w:bookmarkEnd w:id="72"/>
+      <w:bookmarkStart w:id="69" w:name="_Assurance_Testing_(Mandatory)"/>
+      <w:bookmarkStart w:id="70" w:name="_Live_Service_Implementation"/>
+      <w:bookmarkStart w:id="71" w:name="_Ref4162493"/>
+      <w:bookmarkEnd w:id="69"/>
+      <w:bookmarkEnd w:id="70"/>
       <w:r>
         <w:t>Controllers are also expected to sign a Data Sharing A</w:t>
       </w:r>
@@ -16957,30 +17974,30 @@
           <w:numId w:val="35"/>
         </w:numPr>
       </w:pPr>
-      <w:bookmarkStart w:id="74" w:name="_Toc66785568"/>
+      <w:bookmarkStart w:id="72" w:name="_Toc66785568"/>
       <w:r>
         <w:t>Live Service Implementation</w:t>
       </w:r>
+      <w:bookmarkEnd w:id="71"/>
+      <w:bookmarkEnd w:id="72"/>
+    </w:p>
+    <w:p>
+      <w:pPr>
+        <w:pStyle w:val="Heading2"/>
+      </w:pPr>
+      <w:bookmarkStart w:id="73" w:name="_Toc66785569"/>
+      <w:r>
+        <w:t xml:space="preserve">6.1 </w:t>
+      </w:r>
+      <w:r>
+        <w:t>Live Connecting Request</w:t>
+      </w:r>
       <w:bookmarkEnd w:id="73"/>
-      <w:bookmarkEnd w:id="74"/>
     </w:p>
     <w:p>
       <w:pPr>
         <w:pStyle w:val="Heading2"/>
       </w:pPr>
-      <w:bookmarkStart w:id="75" w:name="_Toc66785569"/>
-      <w:r>
-        <w:t xml:space="preserve">6.1 </w:t>
-      </w:r>
-      <w:r>
-        <w:t>Live Connecting Request</w:t>
-      </w:r>
-      <w:bookmarkEnd w:id="75"/>
-    </w:p>
-    <w:p>
-      <w:pPr>
-        <w:pStyle w:val="Heading2"/>
-      </w:pPr>
     </w:p>
     <w:p>
       <w:pPr>
@@ -17007,15 +18024,12 @@
       <w:r>
         <w:t xml:space="preserve"> (</w:t>
       </w:r>
-      <w:hyperlink r:id="rId56" w:history="1">
-        <w:r>
-          <w:rPr>
-            <w:rStyle w:val="Hyperlink"/>
-            <w:rFonts w:ascii="Arial" w:hAnsi="Arial"/>
-          </w:rPr>
-          <w:t>nrlnems@nhs.net</w:t>
-        </w:r>
-      </w:hyperlink>
+      <w:r>
+        <w:t xml:space="preserve"> </w:t>
+      </w:r>
+      <w:r>
+        <w:t>nrlnems.ls@nhs.net</w:t>
+      </w:r>
       <w:r>
         <w:t xml:space="preserve">). </w:t>
       </w:r>
@@ -17108,7 +18122,7 @@
       <w:pPr>
         <w:pStyle w:val="Heading2"/>
       </w:pPr>
-      <w:bookmarkStart w:id="76" w:name="_Toc66785570"/>
+      <w:bookmarkStart w:id="74" w:name="_Toc66785570"/>
       <w:r>
         <w:t xml:space="preserve">6.2 </w:t>
       </w:r>
@@ -17116,25 +18130,9 @@
         <w:t>Supplier Access to NEMS</w:t>
       </w:r>
       <w:r>
-        <w:t xml:space="preserve"> </w:t>
-      </w:r>
-      <w:commentRangeStart w:id="77"/>
-      <w:r>
-        <w:t>Process</w:t>
-      </w:r>
-      <w:commentRangeEnd w:id="77"/>
-      <w:r>
-        <w:rPr>
-          <w:rStyle w:val="CommentReference"/>
-          <w:rFonts w:eastAsia="Times New Roman"/>
-          <w:color w:val="0F0F0F" w:themeColor="text1"/>
-          <w:spacing w:val="0"/>
-          <w:kern w:val="0"/>
-          <w14:ligatures w14:val="none"/>
-        </w:rPr>
-        <w:commentReference w:id="77"/>
-      </w:r>
-      <w:bookmarkEnd w:id="76"/>
+        <w:t xml:space="preserve"> Process</w:t>
+      </w:r>
+      <w:bookmarkEnd w:id="74"/>
     </w:p>
     <w:p>
       <w:r>
@@ -17176,7 +18174,7 @@
           <w:numId w:val="35"/>
         </w:numPr>
       </w:pPr>
-      <w:bookmarkStart w:id="78" w:name="_Toc66785571"/>
+      <w:bookmarkStart w:id="75" w:name="_Toc66785571"/>
       <w:r>
         <w:lastRenderedPageBreak/>
         <w:t>Post Implementation</w:t>
@@ -17184,7 +18182,7 @@
       <w:r>
         <w:t xml:space="preserve"> Support</w:t>
       </w:r>
-      <w:bookmarkEnd w:id="78"/>
+      <w:bookmarkEnd w:id="75"/>
     </w:p>
     <w:p>
       <w:pPr>
@@ -17868,14 +18866,14 @@
       <w:pPr>
         <w:pStyle w:val="Heading2"/>
       </w:pPr>
-      <w:bookmarkStart w:id="79" w:name="_Toc66785572"/>
+      <w:bookmarkStart w:id="76" w:name="_Toc66785572"/>
       <w:r>
         <w:t xml:space="preserve">7.1 </w:t>
       </w:r>
       <w:r>
         <w:t>Incident Management</w:t>
       </w:r>
-      <w:bookmarkEnd w:id="79"/>
+      <w:bookmarkEnd w:id="76"/>
     </w:p>
     <w:p>
       <w:pPr>
@@ -17938,7 +18936,7 @@
                     </pic:cNvPicPr>
                   </pic:nvPicPr>
                   <pic:blipFill>
-                    <a:blip r:embed="rId61" cstate="print">
+                    <a:blip r:embed="rId53" cstate="print">
                       <a:extLst>
                         <a:ext uri="{28A0092B-C50C-407E-A947-70E740481C1C}">
                           <a14:useLocalDpi xmlns:a14="http://schemas.microsoft.com/office/drawing/2010/main" val="0"/>
@@ -18003,7 +19001,7 @@
       <w:r>
         <w:t xml:space="preserve">Email: </w:t>
       </w:r>
-      <w:hyperlink r:id="rId62" w:history="1">
+      <w:hyperlink r:id="rId54" w:history="1">
         <w:r>
           <w:rPr>
             <w:rStyle w:val="Hyperlink"/>
@@ -18018,7 +19016,7 @@
         <w:pStyle w:val="Bulletlist"/>
         <w:spacing w:before="120" w:after="120"/>
       </w:pPr>
-      <w:hyperlink r:id="rId63" w:anchor="0" w:history="1">
+      <w:hyperlink r:id="rId55" w:anchor="0" w:history="1">
         <w:r>
           <w:rPr>
             <w:rStyle w:val="Hyperlink"/>
@@ -18037,10 +19035,10 @@
       </w:pPr>
       <w:r>
         <w:object w:dxaOrig="1487" w:dyaOrig="993" w14:anchorId="3C45EFC8">
-          <v:shape id="_x0000_i1028" type="#_x0000_t75" style="width:74.75pt;height:48.75pt" o:ole="">
-            <v:imagedata r:id="rId64" o:title=""/>
+          <v:shape id="_x0000_i1028" type="#_x0000_t75" style="width:75pt;height:48.6pt" o:ole="">
+            <v:imagedata r:id="rId56" o:title=""/>
           </v:shape>
-          <o:OLEObject Type="Embed" ProgID="Package" ShapeID="_x0000_i1028" DrawAspect="Icon" ObjectID="_1688804955" r:id="rId65"/>
+          <o:OLEObject Type="Embed" ProgID="Package" ShapeID="_x0000_i1028" DrawAspect="Icon" ObjectID="_1698649576" r:id="rId57"/>
         </w:object>
       </w:r>
     </w:p>
@@ -18053,14 +19051,14 @@
       <w:pPr>
         <w:pStyle w:val="Heading2"/>
       </w:pPr>
-      <w:bookmarkStart w:id="80" w:name="_Toc66785573"/>
+      <w:bookmarkStart w:id="77" w:name="_Toc66785573"/>
       <w:r>
         <w:t xml:space="preserve">7.2 </w:t>
       </w:r>
       <w:r>
         <w:t>Environment Maintenance</w:t>
       </w:r>
-      <w:bookmarkEnd w:id="80"/>
+      <w:bookmarkEnd w:id="77"/>
     </w:p>
     <w:p>
       <w:pPr>
@@ -18126,7 +19124,7 @@
       <w:r>
         <w:t xml:space="preserve"> (</w:t>
       </w:r>
-      <w:hyperlink r:id="rId66" w:history="1">
+      <w:hyperlink r:id="rId58" w:history="1">
         <w:r>
           <w:rPr>
             <w:rStyle w:val="Hyperlink"/>
@@ -18170,24 +19168,24 @@
           <w:numId w:val="35"/>
         </w:numPr>
       </w:pPr>
-      <w:bookmarkStart w:id="81" w:name="_Toc66785574"/>
+      <w:bookmarkStart w:id="78" w:name="_Toc66785574"/>
       <w:r>
         <w:t>Appendix</w:t>
       </w:r>
-      <w:bookmarkEnd w:id="81"/>
+      <w:bookmarkEnd w:id="78"/>
     </w:p>
     <w:p>
       <w:pPr>
         <w:pStyle w:val="Heading2"/>
       </w:pPr>
-      <w:bookmarkStart w:id="82" w:name="_Toc66785575"/>
+      <w:bookmarkStart w:id="79" w:name="_Toc66785575"/>
       <w:r>
         <w:t xml:space="preserve">8.1 </w:t>
       </w:r>
       <w:r>
         <w:t>NHS Digital Onboarding Supplier Task Checklist</w:t>
       </w:r>
-      <w:bookmarkEnd w:id="82"/>
+      <w:bookmarkEnd w:id="79"/>
     </w:p>
     <w:p>
       <w:pPr>
@@ -18686,6 +19684,7 @@
         <w:rPr>
           <w:sz w:val="24"/>
           <w:szCs w:val="24"/>
+          <w:lang w:val="fr-FR"/>
         </w:rPr>
       </w:pPr>
       <w:r>
@@ -18695,19 +19694,23 @@
         </w:rPr>
         <w:t xml:space="preserve"> </w:t>
       </w:r>
+      <w:proofErr w:type="spellStart"/>
       <w:r>
         <w:rPr>
           <w:sz w:val="24"/>
           <w:szCs w:val="24"/>
-        </w:rPr>
-        <w:t xml:space="preserve">Sign NHS Digital </w:t>
-      </w:r>
+          <w:lang w:val="fr-FR"/>
+        </w:rPr>
+        <w:t>Sign</w:t>
+      </w:r>
+      <w:proofErr w:type="spellEnd"/>
       <w:r>
         <w:rPr>
           <w:sz w:val="24"/>
           <w:szCs w:val="24"/>
-        </w:rPr>
-        <w:t>relevant commercial documents</w:t>
+          <w:lang w:val="fr-FR"/>
+        </w:rPr>
+        <w:t xml:space="preserve"> NHS Digital relevant commercial documents</w:t>
       </w:r>
     </w:p>
     <w:p>
@@ -18727,6 +19730,7 @@
         <w:rPr>
           <w:sz w:val="24"/>
           <w:szCs w:val="24"/>
+          <w:lang w:val="fr-FR"/>
         </w:rPr>
         <w:t xml:space="preserve"> </w:t>
       </w:r>
@@ -18752,14 +19756,14 @@
       <w:pPr>
         <w:pStyle w:val="Heading2"/>
       </w:pPr>
-      <w:bookmarkStart w:id="83" w:name="_Toc66785576"/>
+      <w:bookmarkStart w:id="80" w:name="_Toc66785576"/>
       <w:r>
         <w:t xml:space="preserve">8.2 </w:t>
       </w:r>
       <w:r>
         <w:t>Frequently Asked Questions</w:t>
       </w:r>
-      <w:bookmarkEnd w:id="83"/>
+      <w:bookmarkEnd w:id="80"/>
     </w:p>
     <w:tbl>
       <w:tblPr>
@@ -18901,7 +19905,7 @@
               <w:spacing w:before="120" w:after="120"/>
               <w:cnfStyle w:val="000000100000" w:firstRow="0" w:lastRow="0" w:firstColumn="0" w:lastColumn="0" w:oddVBand="0" w:evenVBand="0" w:oddHBand="1" w:evenHBand="0" w:firstRowFirstColumn="0" w:firstRowLastColumn="0" w:lastRowFirstColumn="0" w:lastRowLastColumn="0"/>
             </w:pPr>
-            <w:hyperlink r:id="rId67" w:history="1">
+            <w:hyperlink r:id="rId59" w:history="1">
               <w:r>
                 <w:rPr>
                   <w:rStyle w:val="Hyperlink"/>
@@ -19076,7 +20080,7 @@
               <w:spacing w:before="120" w:after="120"/>
               <w:cnfStyle w:val="000000100000" w:firstRow="0" w:lastRow="0" w:firstColumn="0" w:lastColumn="0" w:oddVBand="0" w:evenVBand="0" w:oddHBand="1" w:evenHBand="0" w:firstRowFirstColumn="0" w:firstRowLastColumn="0" w:lastRowFirstColumn="0" w:lastRowLastColumn="0"/>
             </w:pPr>
-            <w:hyperlink r:id="rId68" w:history="1">
+            <w:hyperlink r:id="rId60" w:history="1">
               <w:r>
                 <w:rPr>
                   <w:rStyle w:val="Hyperlink"/>
@@ -19820,7 +20824,7 @@
               </w:rPr>
               <w:t xml:space="preserve"> Please contact </w:t>
             </w:r>
-            <w:hyperlink r:id="rId69" w:history="1">
+            <w:hyperlink r:id="rId61" w:history="1">
               <w:r>
                 <w:rPr>
                   <w:rStyle w:val="Hyperlink"/>
@@ -19946,7 +20950,7 @@
       </w:pPr>
     </w:p>
     <w:sectPr>
-      <w:headerReference w:type="default" r:id="rId70"/>
+      <w:headerReference w:type="default" r:id="rId62"/>
       <w:pgSz w:w="11906" w:h="16838"/>
       <w:pgMar w:top="1021" w:right="1021" w:bottom="1021" w:left="1021" w:header="454" w:footer="557" w:gutter="0"/>
       <w:cols w:space="708"/>
@@ -19954,54 +20958,6 @@
     </w:sectPr>
   </w:body>
 </w:document>
-</file>
-
-<file path=word/comments.xml><?xml version="1.0" encoding="utf-8"?>
-<w:comments xmlns:wpc="http://schemas.microsoft.com/office/word/2010/wordprocessingCanvas" xmlns:cx="http://schemas.microsoft.com/office/drawing/2014/chartex" xmlns:cx1="http://schemas.microsoft.com/office/drawing/2015/9/8/chartex" xmlns:cx2="http://schemas.microsoft.com/office/drawing/2015/10/21/chartex" xmlns:cx3="http://schemas.microsoft.com/office/drawing/2016/5/9/chartex" xmlns:cx4="http://schemas.microsoft.com/office/drawing/2016/5/10/chartex" xmlns:cx5="http://schemas.microsoft.com/office/drawing/2016/5/11/chartex" xmlns:cx6="http://schemas.microsoft.com/office/drawing/2016/5/12/chartex" xmlns:cx7="http://schemas.microsoft.com/office/drawing/2016/5/13/chartex" xmlns:cx8="http://schemas.microsoft.com/office/drawing/2016/5/14/chartex" xmlns:mc="http://schemas.openxmlformats.org/markup-compatibility/2006" xmlns:aink="http://schemas.microsoft.com/office/drawing/2016/ink" xmlns:am3d="http://schemas.microsoft.com/office/drawing/2017/model3d" xmlns:o="urn:schemas-microsoft-com:office:office" xmlns:r="http://schemas.openxmlformats.org/officeDocument/2006/relationships" xmlns:m="http://schemas.openxmlformats.org/officeDocument/2006/math" xmlns:v="urn:schemas-microsoft-com:vml" xmlns:wp14="http://schemas.microsoft.com/office/word/2010/wordprocessingDrawing" xmlns:wp="http://schemas.openxmlformats.org/drawingml/2006/wordprocessingDrawing" xmlns:w10="urn:schemas-microsoft-com:office:word" xmlns:w="http://schemas.openxmlformats.org/wordprocessingml/2006/main" xmlns:w14="http://schemas.microsoft.com/office/word/2010/wordml" xmlns:w15="http://schemas.microsoft.com/office/word/2012/wordml" xmlns:w16cex="http://schemas.microsoft.com/office/word/2018/wordml/cex" xmlns:w16cid="http://schemas.microsoft.com/office/word/2016/wordml/cid" xmlns:w16="http://schemas.microsoft.com/office/word/2018/wordml" xmlns:w16sdtdh="http://schemas.microsoft.com/office/word/2020/wordml/sdtdatahash" xmlns:w16se="http://schemas.microsoft.com/office/word/2015/wordml/symex" xmlns:wpg="http://schemas.microsoft.com/office/word/2010/wordprocessingGroup" xmlns:wpi="http://schemas.microsoft.com/office/word/2010/wordprocessingInk" xmlns:wne="http://schemas.microsoft.com/office/word/2006/wordml" xmlns:wps="http://schemas.microsoft.com/office/word/2010/wordprocessingShape" mc:Ignorable="w14 w15 w16se w16cid w16 w16cex w16sdtdh wp14">
-  <w:comment w:id="77" w:author="Raman Behl" w:date="2021-02-23T10:34:00Z" w:initials="RB">
-    <w:p>
-      <w:pPr>
-        <w:pStyle w:val="CommentText"/>
-      </w:pPr>
-      <w:r>
-        <w:rPr>
-          <w:rStyle w:val="CommentReference"/>
-        </w:rPr>
-        <w:annotationRef/>
-      </w:r>
-      <w:r>
-        <w:t>In the following diagram, could it be possible that there isn’t a requesting programme for example NHS X requests and expectation is for Live services to manage the activities. Refer to 3</w:t>
-      </w:r>
-      <w:r>
-        <w:rPr>
-          <w:vertAlign w:val="superscript"/>
-        </w:rPr>
-        <w:t>rd</w:t>
-      </w:r>
-      <w:r>
-        <w:t xml:space="preserve"> swim lane.</w:t>
-      </w:r>
-    </w:p>
-  </w:comment>
-</w:comments>
-</file>
-
-<file path=word/commentsExtended.xml><?xml version="1.0" encoding="utf-8"?>
-<w15:commentsEx xmlns:wpc="http://schemas.microsoft.com/office/word/2010/wordprocessingCanvas" xmlns:cx="http://schemas.microsoft.com/office/drawing/2014/chartex" xmlns:cx1="http://schemas.microsoft.com/office/drawing/2015/9/8/chartex" xmlns:cx2="http://schemas.microsoft.com/office/drawing/2015/10/21/chartex" xmlns:cx3="http://schemas.microsoft.com/office/drawing/2016/5/9/chartex" xmlns:cx4="http://schemas.microsoft.com/office/drawing/2016/5/10/chartex" xmlns:cx5="http://schemas.microsoft.com/office/drawing/2016/5/11/chartex" xmlns:cx6="http://schemas.microsoft.com/office/drawing/2016/5/12/chartex" xmlns:cx7="http://schemas.microsoft.com/office/drawing/2016/5/13/chartex" xmlns:cx8="http://schemas.microsoft.com/office/drawing/2016/5/14/chartex" xmlns:mc="http://schemas.openxmlformats.org/markup-compatibility/2006" xmlns:aink="http://schemas.microsoft.com/office/drawing/2016/ink" xmlns:am3d="http://schemas.microsoft.com/office/drawing/2017/model3d" xmlns:o="urn:schemas-microsoft-com:office:office" xmlns:r="http://schemas.openxmlformats.org/officeDocument/2006/relationships" xmlns:m="http://schemas.openxmlformats.org/officeDocument/2006/math" xmlns:v="urn:schemas-microsoft-com:vml" xmlns:wp14="http://schemas.microsoft.com/office/word/2010/wordprocessingDrawing" xmlns:wp="http://schemas.openxmlformats.org/drawingml/2006/wordprocessingDrawing" xmlns:w10="urn:schemas-microsoft-com:office:word" xmlns:w="http://schemas.openxmlformats.org/wordprocessingml/2006/main" xmlns:w14="http://schemas.microsoft.com/office/word/2010/wordml" xmlns:w15="http://schemas.microsoft.com/office/word/2012/wordml" xmlns:w16cex="http://schemas.microsoft.com/office/word/2018/wordml/cex" xmlns:w16cid="http://schemas.microsoft.com/office/word/2016/wordml/cid" xmlns:w16="http://schemas.microsoft.com/office/word/2018/wordml" xmlns:w16sdtdh="http://schemas.microsoft.com/office/word/2020/wordml/sdtdatahash" xmlns:w16se="http://schemas.microsoft.com/office/word/2015/wordml/symex" xmlns:wpg="http://schemas.microsoft.com/office/word/2010/wordprocessingGroup" xmlns:wpi="http://schemas.microsoft.com/office/word/2010/wordprocessingInk" xmlns:wne="http://schemas.microsoft.com/office/word/2006/wordml" xmlns:wps="http://schemas.microsoft.com/office/word/2010/wordprocessingShape" mc:Ignorable="w14 w15 w16se w16cid w16 w16cex w16sdtdh wp14">
-  <w15:commentEx w15:paraId="0632E293" w15:done="0"/>
-</w15:commentsEx>
-</file>
-
-<file path=word/commentsExtensible.xml><?xml version="1.0" encoding="utf-8"?>
-<w16cex:commentsExtensible xmlns:wpc="http://schemas.microsoft.com/office/word/2010/wordprocessingCanvas" xmlns:cx="http://schemas.microsoft.com/office/drawing/2014/chartex" xmlns:cx1="http://schemas.microsoft.com/office/drawing/2015/9/8/chartex" xmlns:cx2="http://schemas.microsoft.com/office/drawing/2015/10/21/chartex" xmlns:cx3="http://schemas.microsoft.com/office/drawing/2016/5/9/chartex" xmlns:cx4="http://schemas.microsoft.com/office/drawing/2016/5/10/chartex" xmlns:cx5="http://schemas.microsoft.com/office/drawing/2016/5/11/chartex" xmlns:cx6="http://schemas.microsoft.com/office/drawing/2016/5/12/chartex" xmlns:cx7="http://schemas.microsoft.com/office/drawing/2016/5/13/chartex" xmlns:cx8="http://schemas.microsoft.com/office/drawing/2016/5/14/chartex" xmlns:mc="http://schemas.openxmlformats.org/markup-compatibility/2006" xmlns:aink="http://schemas.microsoft.com/office/drawing/2016/ink" xmlns:am3d="http://schemas.microsoft.com/office/drawing/2017/model3d" xmlns:o="urn:schemas-microsoft-com:office:office" xmlns:r="http://schemas.openxmlformats.org/officeDocument/2006/relationships" xmlns:m="http://schemas.openxmlformats.org/officeDocument/2006/math" xmlns:v="urn:schemas-microsoft-com:vml" xmlns:wp14="http://schemas.microsoft.com/office/word/2010/wordprocessingDrawing" xmlns:wp="http://schemas.openxmlformats.org/drawingml/2006/wordprocessingDrawing" xmlns:w10="urn:schemas-microsoft-com:office:word" xmlns:w="http://schemas.openxmlformats.org/wordprocessingml/2006/main" xmlns:w14="http://schemas.microsoft.com/office/word/2010/wordml" xmlns:w15="http://schemas.microsoft.com/office/word/2012/wordml" xmlns:w16cex="http://schemas.microsoft.com/office/word/2018/wordml/cex" xmlns:w16cid="http://schemas.microsoft.com/office/word/2016/wordml/cid" xmlns:w16="http://schemas.microsoft.com/office/word/2018/wordml" xmlns:w16sdtdh="http://schemas.microsoft.com/office/word/2020/wordml/sdtdatahash" xmlns:w16se="http://schemas.microsoft.com/office/word/2015/wordml/symex" xmlns:wpg="http://schemas.microsoft.com/office/word/2010/wordprocessingGroup" xmlns:wpi="http://schemas.microsoft.com/office/word/2010/wordprocessingInk" xmlns:wne="http://schemas.microsoft.com/office/word/2006/wordml" xmlns:wps="http://schemas.microsoft.com/office/word/2010/wordprocessingShape" mc:Ignorable="w14 w15 w16se w16cid w16 w16cex w16sdtdh wp14">
-  <w16cex:commentExtensible w16cex:durableId="23DF58A9" w16cex:dateUtc="2021-02-23T10:34:00Z"/>
-</w16cex:commentsExtensible>
-</file>
-
-<file path=word/commentsIds.xml><?xml version="1.0" encoding="utf-8"?>
-<w16cid:commentsIds xmlns:wpc="http://schemas.microsoft.com/office/word/2010/wordprocessingCanvas" xmlns:cx="http://schemas.microsoft.com/office/drawing/2014/chartex" xmlns:cx1="http://schemas.microsoft.com/office/drawing/2015/9/8/chartex" xmlns:cx2="http://schemas.microsoft.com/office/drawing/2015/10/21/chartex" xmlns:cx3="http://schemas.microsoft.com/office/drawing/2016/5/9/chartex" xmlns:cx4="http://schemas.microsoft.com/office/drawing/2016/5/10/chartex" xmlns:cx5="http://schemas.microsoft.com/office/drawing/2016/5/11/chartex" xmlns:cx6="http://schemas.microsoft.com/office/drawing/2016/5/12/chartex" xmlns:cx7="http://schemas.microsoft.com/office/drawing/2016/5/13/chartex" xmlns:cx8="http://schemas.microsoft.com/office/drawing/2016/5/14/chartex" xmlns:mc="http://schemas.openxmlformats.org/markup-compatibility/2006" xmlns:aink="http://schemas.microsoft.com/office/drawing/2016/ink" xmlns:am3d="http://schemas.microsoft.com/office/drawing/2017/model3d" xmlns:o="urn:schemas-microsoft-com:office:office" xmlns:r="http://schemas.openxmlformats.org/officeDocument/2006/relationships" xmlns:m="http://schemas.openxmlformats.org/officeDocument/2006/math" xmlns:v="urn:schemas-microsoft-com:vml" xmlns:wp14="http://schemas.microsoft.com/office/word/2010/wordprocessingDrawing" xmlns:wp="http://schemas.openxmlformats.org/drawingml/2006/wordprocessingDrawing" xmlns:w10="urn:schemas-microsoft-com:office:word" xmlns:w="http://schemas.openxmlformats.org/wordprocessingml/2006/main" xmlns:w14="http://schemas.microsoft.com/office/word/2010/wordml" xmlns:w15="http://schemas.microsoft.com/office/word/2012/wordml" xmlns:w16cex="http://schemas.microsoft.com/office/word/2018/wordml/cex" xmlns:w16cid="http://schemas.microsoft.com/office/word/2016/wordml/cid" xmlns:w16="http://schemas.microsoft.com/office/word/2018/wordml" xmlns:w16sdtdh="http://schemas.microsoft.com/office/word/2020/wordml/sdtdatahash" xmlns:w16se="http://schemas.microsoft.com/office/word/2015/wordml/symex" xmlns:wpg="http://schemas.microsoft.com/office/word/2010/wordprocessingGroup" xmlns:wpi="http://schemas.microsoft.com/office/word/2010/wordprocessingInk" xmlns:wne="http://schemas.microsoft.com/office/word/2006/wordml" xmlns:wps="http://schemas.microsoft.com/office/word/2010/wordprocessingShape" mc:Ignorable="w14 w15 w16se w16cid w16 w16cex w16sdtdh wp14">
-  <w16cid:commentId w16cid:paraId="0632E293" w16cid:durableId="23DF58A9"/>
-</w16cid:commentsIds>
 </file>
 
 <file path=word/endnotes.xml><?xml version="1.0" encoding="utf-8"?>
@@ -20335,6 +21291,7 @@
         <w:rPr>
           <w:sz w:val="16"/>
           <w:szCs w:val="16"/>
+          <w:lang w:val="fr-FR"/>
         </w:rPr>
       </w:pPr>
       <w:r>
@@ -20351,51 +21308,20 @@
           <w:sz w:val="16"/>
           <w:szCs w:val="16"/>
         </w:rPr>
-        <w:t xml:space="preserve">A clinical, </w:t>
-      </w:r>
-      <w:proofErr w:type="gramStart"/>
+        <w:t xml:space="preserve">A clinical, social or public health activity concerned with the prevention, investigation and treatment of illness and the alleviation of suffering of individuals. It includes supporting individuals’ ability to function and improve their participation in life and society. It includes the assurance of safe and high quality care and treatment through local audit, the management of untoward or adverse incidents, person satisfaction including measurement of outcomes undertaken by one or more registered and regulated health or social care professionals and their team with whom the individual has a legitimate relationship for their care. </w:t>
+      </w:r>
       <w:r>
         <w:rPr>
           <w:sz w:val="16"/>
           <w:szCs w:val="16"/>
         </w:rPr>
-        <w:t>social</w:t>
-      </w:r>
-      <w:proofErr w:type="gramEnd"/>
+        <w:t xml:space="preserve">  </w:t>
+      </w:r>
       <w:r>
         <w:rPr>
           <w:sz w:val="16"/>
           <w:szCs w:val="16"/>
-        </w:rPr>
-        <w:t xml:space="preserve"> or public health activity concerned with the prevention, investigation and treatment of illness and the alleviation of suffering of individuals. It includes supporting individuals’ ability to function and improve their participation in life and society. It includes the assurance of safe and </w:t>
-      </w:r>
-      <w:proofErr w:type="gramStart"/>
-      <w:r>
-        <w:rPr>
-          <w:sz w:val="16"/>
-          <w:szCs w:val="16"/>
-        </w:rPr>
-        <w:t>high quality</w:t>
-      </w:r>
-      <w:proofErr w:type="gramEnd"/>
-      <w:r>
-        <w:rPr>
-          <w:sz w:val="16"/>
-          <w:szCs w:val="16"/>
-        </w:rPr>
-        <w:t xml:space="preserve"> care and treatment through local audit, the management of untoward or adverse incidents, person satisfaction including measurement of outcomes undertaken by one or more registered and regulated health or social care professionals and their team with whom the individual has a legitimate relationship for their care. </w:t>
-      </w:r>
-      <w:r>
-        <w:rPr>
-          <w:sz w:val="16"/>
-          <w:szCs w:val="16"/>
-        </w:rPr>
-        <w:t xml:space="preserve">  </w:t>
-      </w:r>
-      <w:r>
-        <w:rPr>
-          <w:sz w:val="16"/>
-          <w:szCs w:val="16"/>
+          <w:lang w:val="fr-FR"/>
         </w:rPr>
         <w:t>(Source:  https://www.gov.uk/government/publications/the-information-governance-review)</w:t>
       </w:r>
@@ -23346,6 +24272,119 @@
     </w:lvl>
   </w:abstractNum>
   <w:abstractNum w:abstractNumId="24" w15:restartNumberingAfterBreak="0">
+    <w:nsid w:val="46783CE0"/>
+    <w:multiLevelType w:val="hybridMultilevel"/>
+    <w:tmpl w:val="2F1CC8BA"/>
+    <w:lvl w:ilvl="0" w:tplc="08090001">
+      <w:start w:val="1"/>
+      <w:numFmt w:val="bullet"/>
+      <w:lvlText w:val=""/>
+      <w:lvlJc w:val="left"/>
+      <w:pPr>
+        <w:ind w:left="720" w:hanging="360"/>
+      </w:pPr>
+      <w:rPr>
+        <w:rFonts w:ascii="Symbol" w:hAnsi="Symbol" w:hint="default"/>
+      </w:rPr>
+    </w:lvl>
+    <w:lvl w:ilvl="1" w:tplc="08090003" w:tentative="1">
+      <w:start w:val="1"/>
+      <w:numFmt w:val="bullet"/>
+      <w:lvlText w:val="o"/>
+      <w:lvlJc w:val="left"/>
+      <w:pPr>
+        <w:ind w:left="1440" w:hanging="360"/>
+      </w:pPr>
+      <w:rPr>
+        <w:rFonts w:ascii="Courier New" w:hAnsi="Courier New" w:cs="Courier New" w:hint="default"/>
+      </w:rPr>
+    </w:lvl>
+    <w:lvl w:ilvl="2" w:tplc="08090005" w:tentative="1">
+      <w:start w:val="1"/>
+      <w:numFmt w:val="bullet"/>
+      <w:lvlText w:val=""/>
+      <w:lvlJc w:val="left"/>
+      <w:pPr>
+        <w:ind w:left="2160" w:hanging="360"/>
+      </w:pPr>
+      <w:rPr>
+        <w:rFonts w:ascii="Wingdings" w:hAnsi="Wingdings" w:hint="default"/>
+      </w:rPr>
+    </w:lvl>
+    <w:lvl w:ilvl="3" w:tplc="08090001" w:tentative="1">
+      <w:start w:val="1"/>
+      <w:numFmt w:val="bullet"/>
+      <w:lvlText w:val=""/>
+      <w:lvlJc w:val="left"/>
+      <w:pPr>
+        <w:ind w:left="2880" w:hanging="360"/>
+      </w:pPr>
+      <w:rPr>
+        <w:rFonts w:ascii="Symbol" w:hAnsi="Symbol" w:hint="default"/>
+      </w:rPr>
+    </w:lvl>
+    <w:lvl w:ilvl="4" w:tplc="08090003" w:tentative="1">
+      <w:start w:val="1"/>
+      <w:numFmt w:val="bullet"/>
+      <w:lvlText w:val="o"/>
+      <w:lvlJc w:val="left"/>
+      <w:pPr>
+        <w:ind w:left="3600" w:hanging="360"/>
+      </w:pPr>
+      <w:rPr>
+        <w:rFonts w:ascii="Courier New" w:hAnsi="Courier New" w:cs="Courier New" w:hint="default"/>
+      </w:rPr>
+    </w:lvl>
+    <w:lvl w:ilvl="5" w:tplc="08090005" w:tentative="1">
+      <w:start w:val="1"/>
+      <w:numFmt w:val="bullet"/>
+      <w:lvlText w:val=""/>
+      <w:lvlJc w:val="left"/>
+      <w:pPr>
+        <w:ind w:left="4320" w:hanging="360"/>
+      </w:pPr>
+      <w:rPr>
+        <w:rFonts w:ascii="Wingdings" w:hAnsi="Wingdings" w:hint="default"/>
+      </w:rPr>
+    </w:lvl>
+    <w:lvl w:ilvl="6" w:tplc="08090001" w:tentative="1">
+      <w:start w:val="1"/>
+      <w:numFmt w:val="bullet"/>
+      <w:lvlText w:val=""/>
+      <w:lvlJc w:val="left"/>
+      <w:pPr>
+        <w:ind w:left="5040" w:hanging="360"/>
+      </w:pPr>
+      <w:rPr>
+        <w:rFonts w:ascii="Symbol" w:hAnsi="Symbol" w:hint="default"/>
+      </w:rPr>
+    </w:lvl>
+    <w:lvl w:ilvl="7" w:tplc="08090003" w:tentative="1">
+      <w:start w:val="1"/>
+      <w:numFmt w:val="bullet"/>
+      <w:lvlText w:val="o"/>
+      <w:lvlJc w:val="left"/>
+      <w:pPr>
+        <w:ind w:left="5760" w:hanging="360"/>
+      </w:pPr>
+      <w:rPr>
+        <w:rFonts w:ascii="Courier New" w:hAnsi="Courier New" w:cs="Courier New" w:hint="default"/>
+      </w:rPr>
+    </w:lvl>
+    <w:lvl w:ilvl="8" w:tplc="08090005" w:tentative="1">
+      <w:start w:val="1"/>
+      <w:numFmt w:val="bullet"/>
+      <w:lvlText w:val=""/>
+      <w:lvlJc w:val="left"/>
+      <w:pPr>
+        <w:ind w:left="6480" w:hanging="360"/>
+      </w:pPr>
+      <w:rPr>
+        <w:rFonts w:ascii="Wingdings" w:hAnsi="Wingdings" w:hint="default"/>
+      </w:rPr>
+    </w:lvl>
+  </w:abstractNum>
+  <w:abstractNum w:abstractNumId="25" w15:restartNumberingAfterBreak="0">
     <w:nsid w:val="49B61318"/>
     <w:multiLevelType w:val="hybridMultilevel"/>
     <w:tmpl w:val="7F508266"/>
@@ -23434,7 +24473,7 @@
       </w:pPr>
     </w:lvl>
   </w:abstractNum>
-  <w:abstractNum w:abstractNumId="25" w15:restartNumberingAfterBreak="0">
+  <w:abstractNum w:abstractNumId="26" w15:restartNumberingAfterBreak="0">
     <w:nsid w:val="49F91B9D"/>
     <w:multiLevelType w:val="hybridMultilevel"/>
     <w:tmpl w:val="F6A477C6"/>
@@ -23547,7 +24586,7 @@
       </w:rPr>
     </w:lvl>
   </w:abstractNum>
-  <w:abstractNum w:abstractNumId="26" w15:restartNumberingAfterBreak="0">
+  <w:abstractNum w:abstractNumId="27" w15:restartNumberingAfterBreak="0">
     <w:nsid w:val="54051112"/>
     <w:multiLevelType w:val="hybridMultilevel"/>
     <w:tmpl w:val="1988EA20"/>
@@ -23660,7 +24699,7 @@
       </w:rPr>
     </w:lvl>
   </w:abstractNum>
-  <w:abstractNum w:abstractNumId="27" w15:restartNumberingAfterBreak="0">
+  <w:abstractNum w:abstractNumId="28" w15:restartNumberingAfterBreak="0">
     <w:nsid w:val="55BF4D50"/>
     <w:multiLevelType w:val="hybridMultilevel"/>
     <w:tmpl w:val="77964674"/>
@@ -23773,7 +24812,7 @@
       </w:rPr>
     </w:lvl>
   </w:abstractNum>
-  <w:abstractNum w:abstractNumId="28" w15:restartNumberingAfterBreak="0">
+  <w:abstractNum w:abstractNumId="29" w15:restartNumberingAfterBreak="0">
     <w:nsid w:val="570D48AD"/>
     <w:multiLevelType w:val="hybridMultilevel"/>
     <w:tmpl w:val="D4321B46"/>
@@ -23886,7 +24925,7 @@
       </w:rPr>
     </w:lvl>
   </w:abstractNum>
-  <w:abstractNum w:abstractNumId="29" w15:restartNumberingAfterBreak="0">
+  <w:abstractNum w:abstractNumId="30" w15:restartNumberingAfterBreak="0">
     <w:nsid w:val="5B592200"/>
     <w:multiLevelType w:val="hybridMultilevel"/>
     <w:tmpl w:val="260A94E6"/>
@@ -23999,7 +25038,7 @@
       </w:rPr>
     </w:lvl>
   </w:abstractNum>
-  <w:abstractNum w:abstractNumId="30" w15:restartNumberingAfterBreak="0">
+  <w:abstractNum w:abstractNumId="31" w15:restartNumberingAfterBreak="0">
     <w:nsid w:val="5F8E1BE8"/>
     <w:multiLevelType w:val="hybridMultilevel"/>
     <w:tmpl w:val="19D0A20C"/>
@@ -24112,7 +25151,7 @@
       </w:rPr>
     </w:lvl>
   </w:abstractNum>
-  <w:abstractNum w:abstractNumId="31" w15:restartNumberingAfterBreak="0">
+  <w:abstractNum w:abstractNumId="32" w15:restartNumberingAfterBreak="0">
     <w:nsid w:val="64124CC8"/>
     <w:multiLevelType w:val="hybridMultilevel"/>
     <w:tmpl w:val="046AD27E"/>
@@ -24225,7 +25264,7 @@
       </w:rPr>
     </w:lvl>
   </w:abstractNum>
-  <w:abstractNum w:abstractNumId="32" w15:restartNumberingAfterBreak="0">
+  <w:abstractNum w:abstractNumId="33" w15:restartNumberingAfterBreak="0">
     <w:nsid w:val="69A12569"/>
     <w:multiLevelType w:val="hybridMultilevel"/>
     <w:tmpl w:val="9514A20A"/>
@@ -24338,7 +25377,7 @@
       </w:rPr>
     </w:lvl>
   </w:abstractNum>
-  <w:abstractNum w:abstractNumId="33" w15:restartNumberingAfterBreak="0">
+  <w:abstractNum w:abstractNumId="34" w15:restartNumberingAfterBreak="0">
     <w:nsid w:val="6C960300"/>
     <w:multiLevelType w:val="hybridMultilevel"/>
     <w:tmpl w:val="9802FD78"/>
@@ -24451,7 +25490,7 @@
       </w:rPr>
     </w:lvl>
   </w:abstractNum>
-  <w:abstractNum w:abstractNumId="34" w15:restartNumberingAfterBreak="0">
+  <w:abstractNum w:abstractNumId="35" w15:restartNumberingAfterBreak="0">
     <w:nsid w:val="79B61E0F"/>
     <w:multiLevelType w:val="multilevel"/>
     <w:tmpl w:val="A4EC6810"/>
@@ -24564,7 +25603,7 @@
       </w:rPr>
     </w:lvl>
   </w:abstractNum>
-  <w:abstractNum w:abstractNumId="35" w15:restartNumberingAfterBreak="0">
+  <w:abstractNum w:abstractNumId="36" w15:restartNumberingAfterBreak="0">
     <w:nsid w:val="7ACD6FFC"/>
     <w:multiLevelType w:val="hybridMultilevel"/>
     <w:tmpl w:val="E75C77E0"/>
@@ -24687,13 +25726,13 @@
     <w:abstractNumId w:val="12"/>
   </w:num>
   <w:num w:numId="4">
-    <w:abstractNumId w:val="30"/>
+    <w:abstractNumId w:val="31"/>
   </w:num>
   <w:num w:numId="5">
     <w:abstractNumId w:val="13"/>
   </w:num>
   <w:num w:numId="6">
-    <w:abstractNumId w:val="24"/>
+    <w:abstractNumId w:val="25"/>
     <w:lvlOverride w:ilvl="0">
       <w:startOverride w:val="1"/>
     </w:lvlOverride>
@@ -24726,16 +25765,16 @@
     <w:abstractNumId w:val="19"/>
   </w:num>
   <w:num w:numId="8">
-    <w:abstractNumId w:val="28"/>
+    <w:abstractNumId w:val="29"/>
   </w:num>
   <w:num w:numId="9">
     <w:abstractNumId w:val="7"/>
   </w:num>
   <w:num w:numId="10">
-    <w:abstractNumId w:val="33"/>
+    <w:abstractNumId w:val="34"/>
   </w:num>
   <w:num w:numId="11">
-    <w:abstractNumId w:val="32"/>
+    <w:abstractNumId w:val="33"/>
   </w:num>
   <w:num w:numId="12">
     <w:abstractNumId w:val="10"/>
@@ -24750,28 +25789,28 @@
     <w:abstractNumId w:val="9"/>
   </w:num>
   <w:num w:numId="16">
-    <w:abstractNumId w:val="25"/>
+    <w:abstractNumId w:val="26"/>
   </w:num>
   <w:num w:numId="17">
     <w:abstractNumId w:val="0"/>
   </w:num>
   <w:num w:numId="18">
-    <w:abstractNumId w:val="29"/>
+    <w:abstractNumId w:val="30"/>
   </w:num>
   <w:num w:numId="19">
     <w:abstractNumId w:val="22"/>
   </w:num>
   <w:num w:numId="20">
-    <w:abstractNumId w:val="35"/>
+    <w:abstractNumId w:val="36"/>
   </w:num>
   <w:num w:numId="21">
-    <w:abstractNumId w:val="31"/>
+    <w:abstractNumId w:val="32"/>
   </w:num>
   <w:num w:numId="22">
     <w:abstractNumId w:val="1"/>
   </w:num>
   <w:num w:numId="23">
-    <w:abstractNumId w:val="26"/>
+    <w:abstractNumId w:val="27"/>
   </w:num>
   <w:num w:numId="24">
     <w:abstractNumId w:val="18"/>
@@ -24780,7 +25819,7 @@
     <w:abstractNumId w:val="16"/>
   </w:num>
   <w:num w:numId="26">
-    <w:abstractNumId w:val="27"/>
+    <w:abstractNumId w:val="28"/>
   </w:num>
   <w:num w:numId="27">
     <w:abstractNumId w:val="2"/>
@@ -24824,21 +25863,16 @@
     <w:abstractNumId w:val="8"/>
   </w:num>
   <w:num w:numId="35">
-    <w:abstractNumId w:val="34"/>
+    <w:abstractNumId w:val="35"/>
   </w:num>
   <w:num w:numId="36">
     <w:abstractNumId w:val="4"/>
   </w:num>
+  <w:num w:numId="37">
+    <w:abstractNumId w:val="24"/>
+  </w:num>
   <w:numIdMacAtCleanup w:val="36"/>
 </w:numbering>
-</file>
-
-<file path=word/people.xml><?xml version="1.0" encoding="utf-8"?>
-<w15:people xmlns:wpc="http://schemas.microsoft.com/office/word/2010/wordprocessingCanvas" xmlns:cx="http://schemas.microsoft.com/office/drawing/2014/chartex" xmlns:cx1="http://schemas.microsoft.com/office/drawing/2015/9/8/chartex" xmlns:cx2="http://schemas.microsoft.com/office/drawing/2015/10/21/chartex" xmlns:cx3="http://schemas.microsoft.com/office/drawing/2016/5/9/chartex" xmlns:cx4="http://schemas.microsoft.com/office/drawing/2016/5/10/chartex" xmlns:cx5="http://schemas.microsoft.com/office/drawing/2016/5/11/chartex" xmlns:cx6="http://schemas.microsoft.com/office/drawing/2016/5/12/chartex" xmlns:cx7="http://schemas.microsoft.com/office/drawing/2016/5/13/chartex" xmlns:cx8="http://schemas.microsoft.com/office/drawing/2016/5/14/chartex" xmlns:mc="http://schemas.openxmlformats.org/markup-compatibility/2006" xmlns:aink="http://schemas.microsoft.com/office/drawing/2016/ink" xmlns:am3d="http://schemas.microsoft.com/office/drawing/2017/model3d" xmlns:o="urn:schemas-microsoft-com:office:office" xmlns:r="http://schemas.openxmlformats.org/officeDocument/2006/relationships" xmlns:m="http://schemas.openxmlformats.org/officeDocument/2006/math" xmlns:v="urn:schemas-microsoft-com:vml" xmlns:wp14="http://schemas.microsoft.com/office/word/2010/wordprocessingDrawing" xmlns:wp="http://schemas.openxmlformats.org/drawingml/2006/wordprocessingDrawing" xmlns:w10="urn:schemas-microsoft-com:office:word" xmlns:w="http://schemas.openxmlformats.org/wordprocessingml/2006/main" xmlns:w14="http://schemas.microsoft.com/office/word/2010/wordml" xmlns:w15="http://schemas.microsoft.com/office/word/2012/wordml" xmlns:w16cex="http://schemas.microsoft.com/office/word/2018/wordml/cex" xmlns:w16cid="http://schemas.microsoft.com/office/word/2016/wordml/cid" xmlns:w16="http://schemas.microsoft.com/office/word/2018/wordml" xmlns:w16sdtdh="http://schemas.microsoft.com/office/word/2020/wordml/sdtdatahash" xmlns:w16se="http://schemas.microsoft.com/office/word/2015/wordml/symex" xmlns:wpg="http://schemas.microsoft.com/office/word/2010/wordprocessingGroup" xmlns:wpi="http://schemas.microsoft.com/office/word/2010/wordprocessingInk" xmlns:wne="http://schemas.microsoft.com/office/word/2006/wordml" xmlns:wps="http://schemas.microsoft.com/office/word/2010/wordprocessingShape" mc:Ignorable="w14 w15 w16se w16cid w16 w16cex w16sdtdh wp14">
-  <w15:person w15:author="Raman Behl">
-    <w15:presenceInfo w15:providerId="AD" w15:userId="S::BERA2@hscic.gov.uk::cf6cc6ab-76e8-4bb2-8335-239db0f932bf"/>
-  </w15:person>
-</w15:people>
 </file>
 
 <file path=word/styles.xml><?xml version="1.0" encoding="utf-8"?>
@@ -27174,6 +28208,7 @@
     <w:rsid w:val="0004028A"/>
     <w:rsid w:val="00052B64"/>
     <w:rsid w:val="000579BF"/>
+    <w:rsid w:val="00077DB7"/>
     <w:rsid w:val="000D3A1B"/>
     <w:rsid w:val="000D6EE2"/>
     <w:rsid w:val="000E37EC"/>
@@ -27181,6 +28216,7 @@
     <w:rsid w:val="00140880"/>
     <w:rsid w:val="00152B56"/>
     <w:rsid w:val="00172FBC"/>
+    <w:rsid w:val="0018523B"/>
     <w:rsid w:val="001C6FCD"/>
     <w:rsid w:val="001D2DC8"/>
     <w:rsid w:val="001D303D"/>
@@ -27201,6 +28237,7 @@
     <w:rsid w:val="003E4905"/>
     <w:rsid w:val="00407588"/>
     <w:rsid w:val="004315EF"/>
+    <w:rsid w:val="00470A52"/>
     <w:rsid w:val="00476DC2"/>
     <w:rsid w:val="004F790F"/>
     <w:rsid w:val="00506A34"/>
@@ -27236,6 +28273,7 @@
     <w:rsid w:val="00AD2CEA"/>
     <w:rsid w:val="00AD5EF5"/>
     <w:rsid w:val="00AE477F"/>
+    <w:rsid w:val="00B329EC"/>
     <w:rsid w:val="00B95575"/>
     <w:rsid w:val="00BC34F1"/>
     <w:rsid w:val="00BC7D89"/>
@@ -27245,6 +28283,7 @@
     <w:rsid w:val="00C71148"/>
     <w:rsid w:val="00C733BF"/>
     <w:rsid w:val="00CB7E58"/>
+    <w:rsid w:val="00CC63CD"/>
     <w:rsid w:val="00CD4C01"/>
     <w:rsid w:val="00CF3BD5"/>
     <w:rsid w:val="00D24937"/>
@@ -28285,16 +29324,9 @@
 <file path=customXml/itemProps2.xml><?xml version="1.0" encoding="utf-8"?>
 <ds:datastoreItem xmlns:ds="http://schemas.openxmlformats.org/officeDocument/2006/customXml" ds:itemID="{5818218F-AB00-4272-A716-DA4688C85ECA}">
   <ds:schemaRefs>
-    <ds:schemaRef ds:uri="http://schemas.microsoft.com/office/2006/documentManagement/types"/>
-    <ds:schemaRef ds:uri="http://purl.org/dc/elements/1.1/"/>
-    <ds:schemaRef ds:uri="http://www.w3.org/XML/1998/namespace"/>
-    <ds:schemaRef ds:uri="http://purl.org/dc/dcmitype/"/>
-    <ds:schemaRef ds:uri="03b27da9-4edd-4e10-a435-c02dc466f9b1"/>
+    <ds:schemaRef ds:uri="http://schemas.microsoft.com/office/2006/metadata/properties"/>
+    <ds:schemaRef ds:uri="http://schemas.microsoft.com/office/infopath/2007/PartnerControls"/>
     <ds:schemaRef ds:uri="8c20de49-1efd-4a05-884d-1f5e90a3c378"/>
-    <ds:schemaRef ds:uri="http://schemas.openxmlformats.org/package/2006/metadata/core-properties"/>
-    <ds:schemaRef ds:uri="http://schemas.microsoft.com/office/infopath/2007/PartnerControls"/>
-    <ds:schemaRef ds:uri="http://schemas.microsoft.com/office/2006/metadata/properties"/>
-    <ds:schemaRef ds:uri="http://purl.org/dc/terms/"/>
   </ds:schemaRefs>
 </ds:datastoreItem>
 </file>

</xml_diff>

<commit_message>
Remove HSCN pre-req in onboarding guide
</commit_message>
<xml_diff>
--- a/NEMS Onboarding Guide.docx
+++ b/NEMS Onboarding Guide.docx
@@ -169,7 +169,7 @@
                 <v:stroke joinstyle="miter"/>
                 <v:path gradientshapeok="t" o:connecttype="rect"/>
               </v:shapetype>
-              <v:shape id="Text Box 2" o:spid="_x0000_s1026" type="#_x0000_t202" style="position:absolute;margin-left:0;margin-top:300.2pt;width:501.7pt;height:133.65pt;z-index:251658240;visibility:visible;mso-wrap-style:square;mso-width-percent:0;mso-height-percent:0;mso-wrap-distance-left:9pt;mso-wrap-distance-top:0;mso-wrap-distance-right:9pt;mso-wrap-distance-bottom:0;mso-position-horizontal:left;mso-position-horizontal-relative:margin;mso-position-vertical:absolute;mso-position-vertical-relative:page;mso-width-percent:0;mso-height-percent:0;mso-width-relative:margin;mso-height-relative:margin;v-text-anchor:top" o:gfxdata="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" filled="f" stroked="f" strokeweight=".5pt">
+              <v:shape id="Text Box 2" o:spid="_x0000_s1026" type="#_x0000_t202" style="position:absolute;margin-left:0;margin-top:300.2pt;width:501.7pt;height:133.65pt;z-index:251658240;visibility:visible;mso-wrap-style:square;mso-width-percent:0;mso-height-percent:0;mso-wrap-distance-left:9pt;mso-wrap-distance-top:0;mso-wrap-distance-right:9pt;mso-wrap-distance-bottom:0;mso-position-horizontal:left;mso-position-horizontal-relative:margin;mso-position-vertical:absolute;mso-position-vertical-relative:page;mso-width-percent:0;mso-height-percent:0;mso-width-relative:margin;mso-height-relative:margin;v-text-anchor:top" o:gfxdata="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" filled="f" stroked="f" strokeweight=".5pt">
                 <v:textbox inset="0,0,0,0">
                   <w:txbxContent>
                     <w:sdt>
@@ -291,14 +291,21 @@
                                 <w:sz w:val="32"/>
                                 <w:szCs w:val="22"/>
                               </w:rPr>
-                              <w:t xml:space="preserve">6 Nov </w:t>
+                              <w:t xml:space="preserve">7 March </w:t>
                             </w:r>
                             <w:r>
                               <w:rPr>
                                 <w:sz w:val="32"/>
                                 <w:szCs w:val="22"/>
                               </w:rPr>
-                              <w:t>2021</w:t>
+                              <w:t>202</w:t>
+                            </w:r>
+                            <w:r>
+                              <w:rPr>
+                                <w:sz w:val="32"/>
+                                <w:szCs w:val="22"/>
+                              </w:rPr>
+                              <w:t>2</w:t>
                             </w:r>
                           </w:p>
                         </w:txbxContent>
@@ -323,7 +330,7 @@
           </mc:Choice>
           <mc:Fallback>
             <w:pict>
-              <v:shape w14:anchorId="2B28C283" id="Text Box 3" o:spid="_x0000_s1027" type="#_x0000_t202" style="position:absolute;margin-left:0;margin-top:467.95pt;width:379.25pt;height:39.65pt;z-index:251658241;visibility:visible;mso-wrap-style:square;mso-width-percent:0;mso-height-percent:0;mso-wrap-distance-left:9pt;mso-wrap-distance-top:0;mso-wrap-distance-right:9pt;mso-wrap-distance-bottom:0;mso-position-horizontal:left;mso-position-horizontal-relative:margin;mso-position-vertical:absolute;mso-position-vertical-relative:page;mso-width-percent:0;mso-height-percent:0;mso-width-relative:margin;mso-height-relative:margin;v-text-anchor:top" o:gfxdata="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" filled="f" stroked="f" strokeweight=".5pt">
+              <v:shape w14:anchorId="2B28C283" id="Text Box 3" o:spid="_x0000_s1027" type="#_x0000_t202" style="position:absolute;margin-left:0;margin-top:467.95pt;width:379.25pt;height:39.65pt;z-index:251658241;visibility:visible;mso-wrap-style:square;mso-width-percent:0;mso-height-percent:0;mso-wrap-distance-left:9pt;mso-wrap-distance-top:0;mso-wrap-distance-right:9pt;mso-wrap-distance-bottom:0;mso-position-horizontal:left;mso-position-horizontal-relative:margin;mso-position-vertical:absolute;mso-position-vertical-relative:page;mso-width-percent:0;mso-height-percent:0;mso-width-relative:margin;mso-height-relative:margin;v-text-anchor:top" o:gfxdata="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" filled="f" stroked="f" strokeweight=".5pt">
                 <v:textbox inset="0,0,0,0">
                   <w:txbxContent>
                     <w:p>
@@ -353,14 +360,21 @@
                           <w:sz w:val="32"/>
                           <w:szCs w:val="22"/>
                         </w:rPr>
-                        <w:t xml:space="preserve">6 Nov </w:t>
+                        <w:t xml:space="preserve">7 March </w:t>
                       </w:r>
                       <w:r>
                         <w:rPr>
                           <w:sz w:val="32"/>
                           <w:szCs w:val="22"/>
                         </w:rPr>
-                        <w:t>2021</w:t>
+                        <w:t>202</w:t>
+                      </w:r>
+                      <w:r>
+                        <w:rPr>
+                          <w:sz w:val="32"/>
+                          <w:szCs w:val="22"/>
+                        </w:rPr>
+                        <w:t>2</w:t>
                       </w:r>
                     </w:p>
                   </w:txbxContent>
@@ -1383,17 +1397,8 @@
                 <w:sz w:val="20"/>
                 <w:szCs w:val="20"/>
               </w:rPr>
-              <w:t xml:space="preserve">, included </w:t>
-            </w:r>
-            <w:proofErr w:type="gramStart"/>
-            <w:r>
-              <w:rPr>
-                <w:sz w:val="20"/>
-                <w:szCs w:val="20"/>
-              </w:rPr>
-              <w:t>diagrams</w:t>
-            </w:r>
-            <w:proofErr w:type="gramEnd"/>
+              <w:t>, included diagrams</w:t>
+            </w:r>
             <w:r>
               <w:rPr>
                 <w:sz w:val="20"/>
@@ -1631,13 +1636,6 @@
               </w:rPr>
               <w:t>Removed IWG email contact and replaced with NRL/NEMS Team Mailbox</w:t>
             </w:r>
-            <w:r>
-              <w:rPr>
-                <w:sz w:val="20"/>
-                <w:szCs w:val="20"/>
-              </w:rPr>
-              <w:t xml:space="preserve">. MESH section updated. </w:t>
-            </w:r>
           </w:p>
         </w:tc>
       </w:tr>
@@ -1801,7 +1799,7 @@
                 <w:sz w:val="20"/>
                 <w:szCs w:val="22"/>
               </w:rPr>
-              <w:t>06/12/2021</w:t>
+              <w:t>17/03/2022</w:t>
             </w:r>
           </w:p>
         </w:tc>
@@ -1827,7 +1825,7 @@
                 <w:sz w:val="20"/>
                 <w:szCs w:val="22"/>
               </w:rPr>
-              <w:t>Soumya Jayaram</w:t>
+              <w:t>Simon Carr</w:t>
             </w:r>
           </w:p>
         </w:tc>
@@ -1849,49 +1847,10 @@
             </w:pPr>
             <w:r>
               <w:rPr>
-                <w:sz w:val="20"/>
-                <w:szCs w:val="20"/>
-              </w:rPr>
-              <w:t xml:space="preserve">Removed </w:t>
-            </w:r>
-            <w:r>
-              <w:rPr>
-                <w:sz w:val="20"/>
-                <w:szCs w:val="20"/>
-              </w:rPr>
-              <w:t>specific PDS integration mechanisms from prerequisites and included generic link for publishers and consumers to choose</w:t>
-            </w:r>
-            <w:proofErr w:type="gramStart"/>
-            <w:r>
-              <w:rPr>
-                <w:sz w:val="20"/>
-                <w:szCs w:val="20"/>
-              </w:rPr>
-              <w:t xml:space="preserve">. </w:t>
-            </w:r>
-            <w:r>
-              <w:rPr>
-                <w:sz w:val="20"/>
-                <w:szCs w:val="20"/>
-              </w:rPr>
-              <w:t xml:space="preserve"> </w:t>
-            </w:r>
-            <w:proofErr w:type="gramEnd"/>
-          </w:p>
-          <w:p>
-            <w:pPr>
-              <w:pStyle w:val="TableText"/>
-              <w:rPr>
-                <w:sz w:val="20"/>
-                <w:szCs w:val="20"/>
-              </w:rPr>
-            </w:pPr>
-            <w:r>
-              <w:rPr>
-                <w:sz w:val="20"/>
-                <w:szCs w:val="20"/>
-              </w:rPr>
-              <w:t>Added a note regarding the Spine connection Certificate expiry.</w:t>
+                <w:sz w:val="22"/>
+                <w:szCs w:val="22"/>
+              </w:rPr>
+              <w:t>Addition of internet gateway access to NEMS</w:t>
             </w:r>
           </w:p>
         </w:tc>
@@ -2421,7 +2380,6 @@
                 <w:sz w:val="20"/>
                 <w:szCs w:val="22"/>
               </w:rPr>
-              <w:lastRenderedPageBreak/>
               <w:t>R</w:t>
             </w:r>
             <w:r>
@@ -2641,6 +2599,7 @@
                 <w:sz w:val="20"/>
                 <w:szCs w:val="22"/>
               </w:rPr>
+              <w:lastRenderedPageBreak/>
               <w:t xml:space="preserve">Shail </w:t>
             </w:r>
             <w:proofErr w:type="spellStart"/>
@@ -5212,15 +5171,7 @@
         <w:t>NHSD</w:t>
       </w:r>
       <w:r>
-        <w:t xml:space="preserve"> corporate network. Any copies of this document held outside of that area, in whatever format (</w:t>
-      </w:r>
-      <w:proofErr w:type="gramStart"/>
-      <w:r>
-        <w:t>e.g.</w:t>
-      </w:r>
-      <w:proofErr w:type="gramEnd"/>
-      <w:r>
-        <w:t xml:space="preserve"> paper, email attachment), are considered to have passed out of control and should be checked for currency and validity.</w:t>
+        <w:t xml:space="preserve"> corporate network. Any copies of this document held outside of that area, in whatever format (e.g. paper, email attachment), are considered to have passed out of control and should be checked for currency and validity.</w:t>
       </w:r>
       <w:r>
         <w:br w:type="page"/>
@@ -8853,29 +8804,7 @@
           <w:kern w:val="28"/>
           <w14:ligatures w14:val="standardContextual"/>
         </w:rPr>
-        <w:t xml:space="preserve"> and commissioned to develop IT applications, IT infrastructure and IT systems necessary to operate and deliver the Digital Interoperability Platform (DIP)</w:t>
-      </w:r>
-      <w:proofErr w:type="gramStart"/>
-      <w:r>
-        <w:rPr>
-          <w:rFonts w:ascii="Arial" w:hAnsi="Arial"/>
-          <w:color w:val="424D58" w:themeColor="accent6"/>
-          <w:spacing w:val="4"/>
-          <w:kern w:val="28"/>
-          <w14:ligatures w14:val="standardContextual"/>
-        </w:rPr>
-        <w:t xml:space="preserve">.  </w:t>
-      </w:r>
-      <w:proofErr w:type="gramEnd"/>
-      <w:r>
-        <w:rPr>
-          <w:rFonts w:ascii="Arial" w:hAnsi="Arial"/>
-          <w:color w:val="424D58" w:themeColor="accent6"/>
-          <w:spacing w:val="4"/>
-          <w:kern w:val="28"/>
-          <w14:ligatures w14:val="standardContextual"/>
-        </w:rPr>
-        <w:t>The DIP underpins the delivery of a set of national integrated care capabilities and services to inform clinical decisions across all health and care settings and improve the experience of service users by enabling and enhancing the flow of patient information.</w:t>
+        <w:t xml:space="preserve"> and commissioned to develop IT applications, IT infrastructure and IT systems necessary to operate and deliver the Digital Interoperability Platform (DIP).  The DIP underpins the delivery of a set of national integrated care capabilities and services to inform clinical decisions across all health and care settings and improve the experience of service users by enabling and enhancing the flow of patient information.</w:t>
       </w:r>
     </w:p>
     <w:p>
@@ -9644,25 +9573,7 @@
           <w:color w:val="0F0F0F" w:themeColor="text1"/>
           <w:lang w:val="en-GB"/>
         </w:rPr>
-        <w:t xml:space="preserve">for patient-centric event messages to be published from one system and distributed to </w:t>
-      </w:r>
-      <w:proofErr w:type="gramStart"/>
-      <w:r>
-        <w:rPr>
-          <w:rFonts w:ascii="Arial" w:hAnsi="Arial"/>
-          <w:color w:val="0F0F0F" w:themeColor="text1"/>
-          <w:lang w:val="en-GB"/>
-        </w:rPr>
-        <w:t>a number of</w:t>
-      </w:r>
-      <w:proofErr w:type="gramEnd"/>
-      <w:r>
-        <w:rPr>
-          <w:rFonts w:ascii="Arial" w:hAnsi="Arial"/>
-          <w:color w:val="0F0F0F" w:themeColor="text1"/>
-          <w:lang w:val="en-GB"/>
-        </w:rPr>
-        <w:t xml:space="preserve"> other subscriber systems.</w:t>
+        <w:t>for patient-centric event messages to be published from one system and distributed to a number of other subscriber systems.</w:t>
       </w:r>
     </w:p>
     <w:p>
@@ -9948,118 +9859,93 @@
           <w:rFonts w:cs="Arial"/>
           <w:color w:val="auto"/>
         </w:rPr>
-        <w:t xml:space="preserve"> health and care organisations, services, care-settings, </w:t>
-      </w:r>
-      <w:proofErr w:type="gramStart"/>
+        <w:t xml:space="preserve"> health and care organisations, services, care-settings, professionals and patients / service users</w:t>
+      </w:r>
       <w:r>
         <w:rPr>
           <w:rFonts w:cs="Arial"/>
           <w:color w:val="auto"/>
         </w:rPr>
-        <w:t>professionals</w:t>
-      </w:r>
-      <w:proofErr w:type="gramEnd"/>
+        <w:t xml:space="preserve"> in near-real time and for direct care purposes</w:t>
+      </w:r>
       <w:r>
         <w:rPr>
           <w:rFonts w:cs="Arial"/>
           <w:color w:val="auto"/>
         </w:rPr>
-        <w:t xml:space="preserve"> and patients / service users</w:t>
-      </w:r>
-      <w:r>
+        <w:t xml:space="preserve">. </w:t>
+      </w:r>
+    </w:p>
+    <w:p>
+      <w:pPr>
+        <w:spacing w:before="120" w:after="120" w:line="0" w:lineRule="atLeast"/>
         <w:rPr>
           <w:rFonts w:cs="Arial"/>
           <w:color w:val="auto"/>
         </w:rPr>
-        <w:t xml:space="preserve"> in near-real time and for direct care purposes</w:t>
+      </w:pPr>
+      <w:r>
+        <w:rPr>
+          <w:rFonts w:cs="Arial"/>
+          <w:color w:val="000000"/>
+        </w:rPr>
+        <w:t xml:space="preserve">Unlike </w:t>
       </w:r>
       <w:r>
         <w:rPr>
           <w:rFonts w:cs="Arial"/>
           <w:color w:val="auto"/>
         </w:rPr>
-        <w:t xml:space="preserve">. </w:t>
-      </w:r>
-    </w:p>
-    <w:p>
-      <w:pPr>
-        <w:spacing w:before="120" w:after="120" w:line="0" w:lineRule="atLeast"/>
+        <w:t xml:space="preserve">the current systems and manual processes, the </w:t>
+      </w:r>
+      <w:r>
+        <w:rPr>
+          <w:rFonts w:cs="Arial"/>
+          <w:color w:val="000000"/>
+        </w:rPr>
+        <w:t>National Event Management Service</w:t>
+      </w:r>
+      <w:r>
         <w:rPr>
           <w:rFonts w:cs="Arial"/>
           <w:color w:val="auto"/>
         </w:rPr>
-      </w:pPr>
-      <w:r>
-        <w:rPr>
-          <w:rFonts w:cs="Arial"/>
-          <w:color w:val="000000"/>
-        </w:rPr>
-        <w:t xml:space="preserve">Unlike </w:t>
+        <w:t xml:space="preserve"> </w:t>
       </w:r>
       <w:r>
         <w:rPr>
           <w:rFonts w:cs="Arial"/>
           <w:color w:val="auto"/>
         </w:rPr>
-        <w:t xml:space="preserve">the current systems and manual processes, the </w:t>
-      </w:r>
-      <w:r>
-        <w:rPr>
-          <w:rFonts w:cs="Arial"/>
-          <w:color w:val="000000"/>
-        </w:rPr>
-        <w:t>National Event Management Service</w:t>
+        <w:t xml:space="preserve">enables </w:t>
       </w:r>
       <w:r>
         <w:rPr>
           <w:rFonts w:cs="Arial"/>
           <w:color w:val="auto"/>
         </w:rPr>
-        <w:t xml:space="preserve"> </w:t>
+        <w:t xml:space="preserve">the flow of data </w:t>
       </w:r>
       <w:r>
         <w:rPr>
           <w:rFonts w:cs="Arial"/>
           <w:color w:val="auto"/>
         </w:rPr>
-        <w:t xml:space="preserve">enables </w:t>
+        <w:t>automatically across organisational and service boundaries in a consistent, standardised format in near-real time</w:t>
       </w:r>
       <w:r>
         <w:rPr>
           <w:rFonts w:cs="Arial"/>
           <w:color w:val="auto"/>
         </w:rPr>
-        <w:t xml:space="preserve">the flow of data </w:t>
+        <w:t>.</w:t>
       </w:r>
       <w:r>
         <w:rPr>
           <w:rFonts w:cs="Arial"/>
           <w:color w:val="auto"/>
         </w:rPr>
-        <w:t>automatically across organisational and service boundaries in a consistent, standardised format in near-real time</w:t>
-      </w:r>
-      <w:proofErr w:type="gramStart"/>
-      <w:r>
-        <w:rPr>
-          <w:rFonts w:cs="Arial"/>
-          <w:color w:val="auto"/>
-        </w:rPr>
-        <w:t>.</w:t>
-      </w:r>
-      <w:r>
-        <w:rPr>
-          <w:rFonts w:cs="Arial"/>
-          <w:color w:val="auto"/>
-        </w:rPr>
-        <w:t xml:space="preserve">  </w:t>
-      </w:r>
-      <w:proofErr w:type="gramEnd"/>
-      <w:r>
-        <w:rPr>
-          <w:rFonts w:cs="Arial"/>
-          <w:color w:val="auto"/>
-        </w:rPr>
-        <w:t>Access to the data is securely managed and controlled and the solution underpins the delivery of national strategies and the provision of digital interoperability capabilities to the health and social care ecosystem.</w:t>
+        <w:t>  Access to the data is securely managed and controlled and the solution underpins the delivery of national strategies and the provision of digital interoperability capabilities to the health and social care ecosystem.</w:t>
       </w:r>
     </w:p>
     <w:p>
@@ -10115,11 +10001,9 @@
       <w:r>
         <w:fldChar w:fldCharType="end"/>
       </w:r>
-      <w:proofErr w:type="gramStart"/>
       <w:r>
         <w:t xml:space="preserve">.  </w:t>
       </w:r>
-      <w:proofErr w:type="gramEnd"/>
     </w:p>
     <w:p>
       <w:pPr>
@@ -10138,16 +10022,11 @@
         <w:t xml:space="preserve">pplications </w:t>
       </w:r>
       <w:r>
-        <w:t>referred to as subscribers</w:t>
-      </w:r>
-      <w:proofErr w:type="gramStart"/>
-      <w:r>
-        <w:t>.</w:t>
+        <w:t>referred to as subscribers.</w:t>
       </w:r>
       <w:r>
         <w:t xml:space="preserve">  </w:t>
       </w:r>
-      <w:proofErr w:type="gramEnd"/>
       <w:r>
         <w:t>Key characteristics of a Publish / Subscribe Pattern are:</w:t>
       </w:r>
@@ -10430,10 +10309,10 @@
             <v:path o:extrusionok="f" gradientshapeok="t" o:connecttype="rect"/>
             <o:lock v:ext="edit" aspectratio="t"/>
           </v:shapetype>
-          <v:shape id="_x0000_i1025" type="#_x0000_t75" style="width:489.5pt;height:284.5pt" o:ole="">
+          <v:shape id="_x0000_i1025" type="#_x0000_t75" style="width:489.75pt;height:284.25pt" o:ole="">
             <v:imagedata r:id="rId20" o:title=""/>
           </v:shape>
-          <o:OLEObject Type="Embed" ProgID="Visio.Drawing.15" ShapeID="_x0000_i1025" DrawAspect="Content" ObjectID="_1700318480" r:id="rId21"/>
+          <o:OLEObject Type="Embed" ProgID="Visio.Drawing.15" ShapeID="_x0000_i1025" DrawAspect="Content" ObjectID="_1709531864" r:id="rId21"/>
         </w:object>
       </w:r>
     </w:p>
@@ -10590,11 +10469,9 @@
       <w:r>
         <w:t xml:space="preserve"> to NEMS are approved to do so</w:t>
       </w:r>
-      <w:proofErr w:type="gramStart"/>
       <w:r>
         <w:t xml:space="preserve">.  </w:t>
       </w:r>
-      <w:proofErr w:type="gramEnd"/>
     </w:p>
     <w:p>
       <w:pPr>
@@ -10835,6 +10712,11 @@
     </w:p>
     <w:p>
       <w:pPr>
+        <w:spacing w:before="120" w:after="120"/>
+      </w:pPr>
+    </w:p>
+    <w:p>
+      <w:pPr>
         <w:pStyle w:val="Heading2"/>
       </w:pPr>
       <w:bookmarkStart w:id="27" w:name="_Toc66785540"/>
@@ -10968,24 +10850,12 @@
         <w:spacing w:before="120" w:after="120"/>
       </w:pPr>
       <w:r>
-        <w:t xml:space="preserve">PDS </w:t>
-      </w:r>
-      <w:r>
-        <w:t>Integration</w:t>
-      </w:r>
-      <w:proofErr w:type="gramStart"/>
-      <w:r>
-        <w:t xml:space="preserve">. </w:t>
-      </w:r>
-      <w:r>
-        <w:t xml:space="preserve"> </w:t>
-      </w:r>
-      <w:bookmarkStart w:id="28" w:name="_Hlk89705305"/>
-      <w:proofErr w:type="gramEnd"/>
-      <w:r>
-        <w:t xml:space="preserve">For information about searching using demographic information see </w:t>
-      </w:r>
-      <w:hyperlink r:id="rId22">
+        <w:t>PDS Compliancy</w:t>
+      </w:r>
+      <w:r>
+        <w:t xml:space="preserve">.  For information about searching using demographic information see </w:t>
+      </w:r>
+      <w:hyperlink r:id="rId22" w:history="1">
         <w:r>
           <w:rPr>
             <w:rStyle w:val="Hyperlink"/>
@@ -10998,7 +10868,6 @@
         <w:t xml:space="preserve"> </w:t>
       </w:r>
     </w:p>
-    <w:bookmarkEnd w:id="28"/>
     <w:p>
       <w:pPr>
         <w:pStyle w:val="ListParagraph"/>
@@ -11049,10 +10918,9 @@
           <w:ilvl w:val="0"/>
           <w:numId w:val="2"/>
         </w:numPr>
-        <w:spacing w:before="120" w:after="120"/>
-      </w:pPr>
-      <w:r>
-        <w:t>N3 or HSCN connection. This is required for both live service and the online testing process.</w:t>
+      </w:pPr>
+      <w:r>
+        <w:t xml:space="preserve">Previously a N3 or HSCN connection was always required when connecting to NEMS, but now a number of Spine services have been made available via the internet removing the need for an N3 or HSCN connection, so this is no longer a requirement for all systems connecting to NEMS.  </w:t>
       </w:r>
     </w:p>
     <w:p>
@@ -11088,19 +10956,11 @@
         </w:rPr>
         <w:t xml:space="preserve"> or NHS Login</w:t>
       </w:r>
-      <w:proofErr w:type="gramStart"/>
       <w:r>
         <w:rPr>
           <w:color w:val="auto"/>
         </w:rPr>
-        <w:t xml:space="preserve">.  </w:t>
-      </w:r>
-      <w:proofErr w:type="gramEnd"/>
-      <w:r>
-        <w:rPr>
-          <w:color w:val="auto"/>
-        </w:rPr>
-        <w:t xml:space="preserve">For </w:t>
+        <w:t xml:space="preserve">.  For </w:t>
       </w:r>
       <w:r>
         <w:t xml:space="preserve">more information about </w:t>
@@ -11139,15 +10999,7 @@
         </w:rPr>
       </w:pPr>
       <w:r>
-        <w:t xml:space="preserve">Publishers/Subscribers should be able to configure Dynamic DNS to interact with Live systems </w:t>
-      </w:r>
-      <w:proofErr w:type="gramStart"/>
-      <w:r>
-        <w:t>( main</w:t>
-      </w:r>
-      <w:proofErr w:type="gramEnd"/>
-      <w:r>
-        <w:t xml:space="preserve"> and backup sites)</w:t>
+        <w:t>Publishers/Subscribers should be able to configure Dynamic DNS to interact with Live systems ( main and backup sites)</w:t>
       </w:r>
       <w:r>
         <w:t>.</w:t>
@@ -11256,30 +11108,30 @@
       <w:pPr>
         <w:pStyle w:val="Heading1"/>
       </w:pPr>
-      <w:bookmarkStart w:id="29" w:name="_Toc66785541"/>
+      <w:bookmarkStart w:id="28" w:name="_Toc66785541"/>
       <w:r>
         <w:t>NEMS Functionality</w:t>
       </w:r>
+      <w:bookmarkEnd w:id="28"/>
+    </w:p>
+    <w:p>
+      <w:pPr>
+        <w:pStyle w:val="Heading2"/>
+      </w:pPr>
+      <w:bookmarkStart w:id="29" w:name="_Toc66785542"/>
+      <w:r>
+        <w:t xml:space="preserve">3.1 </w:t>
+      </w:r>
+      <w:r>
+        <w:t>Overview</w:t>
+      </w:r>
       <w:bookmarkEnd w:id="29"/>
     </w:p>
     <w:p>
       <w:pPr>
-        <w:pStyle w:val="Heading2"/>
-      </w:pPr>
-      <w:bookmarkStart w:id="30" w:name="_Toc66785542"/>
-      <w:r>
-        <w:t xml:space="preserve">3.1 </w:t>
-      </w:r>
-      <w:r>
-        <w:t>Overview</w:t>
-      </w:r>
-      <w:bookmarkEnd w:id="30"/>
-    </w:p>
-    <w:p>
-      <w:pPr>
         <w:spacing w:before="120" w:after="120"/>
       </w:pPr>
-      <w:bookmarkStart w:id="31" w:name="_Toc37167687"/>
+      <w:bookmarkStart w:id="30" w:name="_Toc37167687"/>
       <w:r>
         <w:t xml:space="preserve">An </w:t>
       </w:r>
@@ -11327,6 +11179,7 @@
         <w:spacing w:before="120" w:after="120"/>
       </w:pPr>
       <w:r>
+        <w:lastRenderedPageBreak/>
         <w:t xml:space="preserve">NEMS </w:t>
       </w:r>
       <w:r>
@@ -11390,7 +11243,6 @@
         <w:textboxTightWrap w:val="none"/>
       </w:pPr>
       <w:r>
-        <w:lastRenderedPageBreak/>
         <w:t xml:space="preserve">Verification of </w:t>
       </w:r>
       <w:r>
@@ -11567,15 +11419,15 @@
       <w:pPr>
         <w:pStyle w:val="Heading2"/>
       </w:pPr>
-      <w:bookmarkStart w:id="32" w:name="_Toc66785543"/>
+      <w:bookmarkStart w:id="31" w:name="_Toc66785543"/>
       <w:r>
         <w:t xml:space="preserve">3.2 </w:t>
       </w:r>
       <w:r>
         <w:t>Event Messages</w:t>
       </w:r>
+      <w:bookmarkEnd w:id="30"/>
       <w:bookmarkEnd w:id="31"/>
-      <w:bookmarkEnd w:id="32"/>
     </w:p>
     <w:p>
       <w:pPr>
@@ -11748,16 +11600,16 @@
       <w:pPr>
         <w:pStyle w:val="Heading3"/>
       </w:pPr>
-      <w:bookmarkStart w:id="33" w:name="_Toc37167688"/>
-      <w:bookmarkStart w:id="34" w:name="_Toc66785544"/>
+      <w:bookmarkStart w:id="32" w:name="_Toc37167688"/>
+      <w:bookmarkStart w:id="33" w:name="_Toc66785544"/>
       <w:r>
         <w:t xml:space="preserve">3.2.1 </w:t>
       </w:r>
       <w:r>
         <w:t>Event Maturity</w:t>
       </w:r>
+      <w:bookmarkEnd w:id="32"/>
       <w:bookmarkEnd w:id="33"/>
-      <w:bookmarkEnd w:id="34"/>
     </w:p>
     <w:p>
       <w:pPr>
@@ -12153,27 +12005,7 @@
                 <w:sz w:val="20"/>
                 <w:szCs w:val="20"/>
               </w:rPr>
-              <w:t xml:space="preserve"> in live use. The event message should not change unless </w:t>
-            </w:r>
-            <w:proofErr w:type="gramStart"/>
-            <w:r>
-              <w:rPr>
-                <w:rFonts w:cs="Arial"/>
-                <w:color w:val="000000"/>
-                <w:sz w:val="20"/>
-                <w:szCs w:val="20"/>
-              </w:rPr>
-              <w:t>as a result of</w:t>
-            </w:r>
-            <w:proofErr w:type="gramEnd"/>
-            <w:r>
-              <w:rPr>
-                <w:rFonts w:cs="Arial"/>
-                <w:color w:val="000000"/>
-                <w:sz w:val="20"/>
-                <w:szCs w:val="20"/>
-              </w:rPr>
-              <w:t xml:space="preserve"> a live issue.</w:t>
+              <w:t xml:space="preserve"> in live use. The event message should not change unless as a result of a live issue.</w:t>
             </w:r>
           </w:p>
         </w:tc>
@@ -12204,6 +12036,7 @@
                 <w:sz w:val="20"/>
                 <w:szCs w:val="20"/>
               </w:rPr>
+              <w:lastRenderedPageBreak/>
               <w:t>Released</w:t>
             </w:r>
           </w:p>
@@ -12233,27 +12066,7 @@
                 <w:sz w:val="20"/>
                 <w:szCs w:val="20"/>
               </w:rPr>
-              <w:t xml:space="preserve">Event is being widely used and is unlikely to </w:t>
-            </w:r>
-            <w:proofErr w:type="gramStart"/>
-            <w:r>
-              <w:rPr>
-                <w:rFonts w:cs="Arial"/>
-                <w:color w:val="000000"/>
-                <w:sz w:val="20"/>
-                <w:szCs w:val="20"/>
-              </w:rPr>
-              <w:t>change, unless</w:t>
-            </w:r>
-            <w:proofErr w:type="gramEnd"/>
-            <w:r>
-              <w:rPr>
-                <w:rFonts w:cs="Arial"/>
-                <w:color w:val="000000"/>
-                <w:sz w:val="20"/>
-                <w:szCs w:val="20"/>
-              </w:rPr>
-              <w:t xml:space="preserve"> a change is required as a result of a live issue.</w:t>
+              <w:t>Event is being widely used and is unlikely to change, unless a change is required as a result of a live issue.</w:t>
             </w:r>
           </w:p>
         </w:tc>
@@ -12319,22 +12132,21 @@
         </w:rPr>
         <w:t>:  Event Maturity Labels</w:t>
       </w:r>
-      <w:bookmarkStart w:id="35" w:name="_Toc37167689"/>
+      <w:bookmarkStart w:id="34" w:name="_Toc37167689"/>
     </w:p>
     <w:p>
       <w:pPr>
         <w:pStyle w:val="Heading3"/>
       </w:pPr>
-      <w:bookmarkStart w:id="36" w:name="_Toc66785545"/>
-      <w:r>
-        <w:lastRenderedPageBreak/>
+      <w:bookmarkStart w:id="35" w:name="_Toc66785545"/>
+      <w:r>
         <w:t xml:space="preserve">3.2.2 </w:t>
       </w:r>
       <w:r>
         <w:t>Supported Event Messages</w:t>
       </w:r>
+      <w:bookmarkEnd w:id="34"/>
       <w:bookmarkEnd w:id="35"/>
-      <w:bookmarkEnd w:id="36"/>
     </w:p>
     <w:p>
       <w:pPr>
@@ -12365,15 +12177,7 @@
     </w:p>
     <w:p>
       <w:r>
-        <w:t xml:space="preserve">The latest list of events supported by </w:t>
-      </w:r>
-      <w:proofErr w:type="gramStart"/>
-      <w:r>
-        <w:t>NEMS</w:t>
-      </w:r>
-      <w:proofErr w:type="gramEnd"/>
-      <w:r>
-        <w:t xml:space="preserve"> and the respective event maturity status is available on the API Specification document</w:t>
+        <w:t>The latest list of events supported by NEMS and the respective event maturity status is available on the API Specification document</w:t>
       </w:r>
     </w:p>
     <w:p>
@@ -12406,16 +12210,16 @@
       <w:pPr>
         <w:pStyle w:val="Heading2"/>
       </w:pPr>
-      <w:bookmarkStart w:id="37" w:name="_Toc37167691"/>
-      <w:bookmarkStart w:id="38" w:name="_Toc66785547"/>
+      <w:bookmarkStart w:id="36" w:name="_Toc37167691"/>
+      <w:bookmarkStart w:id="37" w:name="_Toc66785547"/>
       <w:r>
         <w:t xml:space="preserve">3.3 </w:t>
       </w:r>
       <w:r>
         <w:t>Publishing</w:t>
       </w:r>
+      <w:bookmarkEnd w:id="36"/>
       <w:bookmarkEnd w:id="37"/>
-      <w:bookmarkEnd w:id="38"/>
     </w:p>
     <w:p>
       <w:pPr>
@@ -12567,16 +12371,16 @@
       <w:pPr>
         <w:pStyle w:val="Heading2"/>
       </w:pPr>
-      <w:bookmarkStart w:id="39" w:name="_Toc37167692"/>
-      <w:bookmarkStart w:id="40" w:name="_Toc66785548"/>
+      <w:bookmarkStart w:id="38" w:name="_Toc37167692"/>
+      <w:bookmarkStart w:id="39" w:name="_Toc66785548"/>
       <w:r>
         <w:t xml:space="preserve">3.4 </w:t>
       </w:r>
       <w:r>
         <w:t>Subscribing</w:t>
       </w:r>
+      <w:bookmarkEnd w:id="38"/>
       <w:bookmarkEnd w:id="39"/>
-      <w:bookmarkEnd w:id="40"/>
     </w:p>
     <w:p>
       <w:pPr>
@@ -12728,8 +12532,8 @@
           <w:noProof/>
         </w:rPr>
       </w:pPr>
-      <w:bookmarkStart w:id="41" w:name="_Toc37167693"/>
-      <w:bookmarkStart w:id="42" w:name="_Toc66785549"/>
+      <w:bookmarkStart w:id="40" w:name="_Toc37167693"/>
+      <w:bookmarkStart w:id="41" w:name="_Toc66785549"/>
       <w:r>
         <w:rPr>
           <w:noProof/>
@@ -12742,8 +12546,8 @@
         </w:rPr>
         <w:t>ubscriptions Management</w:t>
       </w:r>
+      <w:bookmarkEnd w:id="40"/>
       <w:bookmarkEnd w:id="41"/>
-      <w:bookmarkEnd w:id="42"/>
     </w:p>
     <w:p>
       <w:pPr>
@@ -12959,29 +12763,29 @@
       <w:pPr>
         <w:pStyle w:val="Heading1"/>
       </w:pPr>
-      <w:bookmarkStart w:id="43" w:name="_Toc66785550"/>
+      <w:bookmarkStart w:id="42" w:name="_Toc66785550"/>
       <w:r>
         <w:t>Onboarding Stages</w:t>
       </w:r>
+      <w:bookmarkEnd w:id="42"/>
+    </w:p>
+    <w:p>
+      <w:bookmarkStart w:id="43" w:name="_Toc35253955"/>
+      <w:bookmarkStart w:id="44" w:name="_Toc35253956"/>
+      <w:bookmarkStart w:id="45" w:name="_Toc35253957"/>
+      <w:bookmarkStart w:id="46" w:name="_Toc35253963"/>
       <w:bookmarkEnd w:id="43"/>
-    </w:p>
-    <w:p>
-      <w:bookmarkStart w:id="44" w:name="_Toc35253955"/>
-      <w:bookmarkStart w:id="45" w:name="_Toc35253956"/>
-      <w:bookmarkStart w:id="46" w:name="_Toc35253957"/>
-      <w:bookmarkStart w:id="47" w:name="_Toc35253963"/>
       <w:bookmarkEnd w:id="44"/>
       <w:bookmarkEnd w:id="45"/>
       <w:bookmarkEnd w:id="46"/>
-      <w:bookmarkEnd w:id="47"/>
     </w:p>
     <w:p>
       <w:r>
         <w:object w:dxaOrig="9190" w:dyaOrig="901" w14:anchorId="33EF1821">
-          <v:shape id="_x0000_i1026" type="#_x0000_t75" style="width:453pt;height:44pt" o:ole="">
+          <v:shape id="_x0000_i1026" type="#_x0000_t75" style="width:452.25pt;height:43.5pt" o:ole="">
             <v:imagedata r:id="rId38" o:title=""/>
           </v:shape>
-          <o:OLEObject Type="Embed" ProgID="Visio.Drawing.15" ShapeID="_x0000_i1026" DrawAspect="Content" ObjectID="_1700318481" r:id="rId39"/>
+          <o:OLEObject Type="Embed" ProgID="Visio.Drawing.15" ShapeID="_x0000_i1026" DrawAspect="Content" ObjectID="_1709531865" r:id="rId39"/>
         </w:object>
       </w:r>
     </w:p>
@@ -13002,7 +12806,7 @@
           <w:numId w:val="34"/>
         </w:numPr>
       </w:pPr>
-      <w:bookmarkStart w:id="48" w:name="_Toc66785551"/>
+      <w:bookmarkStart w:id="47" w:name="_Toc66785551"/>
       <w:r>
         <w:lastRenderedPageBreak/>
         <w:t>E</w:t>
@@ -13010,7 +12814,7 @@
       <w:r>
         <w:t>ngagement</w:t>
       </w:r>
-      <w:bookmarkEnd w:id="48"/>
+      <w:bookmarkEnd w:id="47"/>
       <w:r>
         <w:t xml:space="preserve"> </w:t>
       </w:r>
@@ -13381,25 +13185,7 @@
           <w:color w:val="0F0F0F"/>
           <w:shd w:val="clear" w:color="auto" w:fill="FFFFFF"/>
         </w:rPr>
-        <w:t>The Developer site provides materials enabling organisation to begin local testing activities, but the NRL team can accept no responsibility </w:t>
-      </w:r>
-      <w:proofErr w:type="gramStart"/>
-      <w:r>
-        <w:rPr>
-          <w:rStyle w:val="normaltextrun"/>
-          <w:color w:val="0F0F0F"/>
-          <w:shd w:val="clear" w:color="auto" w:fill="FFFFFF"/>
-        </w:rPr>
-        <w:t>in the event that</w:t>
-      </w:r>
-      <w:proofErr w:type="gramEnd"/>
-      <w:r>
-        <w:rPr>
-          <w:rStyle w:val="normaltextrun"/>
-          <w:color w:val="0F0F0F"/>
-          <w:shd w:val="clear" w:color="auto" w:fill="FFFFFF"/>
-        </w:rPr>
-        <w:t> permission to proceed with onboard with NRL is rejected.</w:t>
+        <w:t>The Developer site provides materials enabling organisation to begin local testing activities, but the NRL team can accept no responsibility in the event that permission to proceed with onboard with NRL is rejected.</w:t>
       </w:r>
       <w:r>
         <w:rPr>
@@ -13425,7 +13211,7 @@
           <v:shape id="_x0000_i1027" type="#_x0000_t75" style="width:451.5pt;height:204pt" o:ole="">
             <v:imagedata r:id="rId40" o:title=""/>
           </v:shape>
-          <o:OLEObject Type="Embed" ProgID="Visio.Drawing.15" ShapeID="_x0000_i1027" DrawAspect="Content" ObjectID="_1700318482" r:id="rId41"/>
+          <o:OLEObject Type="Embed" ProgID="Visio.Drawing.15" ShapeID="_x0000_i1027" DrawAspect="Content" ObjectID="_1709531866" r:id="rId41"/>
         </w:object>
       </w:r>
     </w:p>
@@ -13441,12 +13227,12 @@
           <w:numId w:val="34"/>
         </w:numPr>
       </w:pPr>
-      <w:bookmarkStart w:id="49" w:name="_Toc66785552"/>
+      <w:bookmarkStart w:id="48" w:name="_Toc66785552"/>
       <w:r>
         <w:lastRenderedPageBreak/>
         <w:t>IWG</w:t>
       </w:r>
-      <w:bookmarkEnd w:id="49"/>
+      <w:bookmarkEnd w:id="48"/>
     </w:p>
     <w:p>
       <w:pPr>
@@ -13599,61 +13385,61 @@
       <w:pPr>
         <w:pStyle w:val="Heading2"/>
       </w:pPr>
-      <w:bookmarkStart w:id="50" w:name="_Toc66785553"/>
+      <w:bookmarkStart w:id="49" w:name="_Toc66785553"/>
       <w:r>
         <w:t xml:space="preserve">4.3 </w:t>
       </w:r>
       <w:r>
         <w:t>Pre-Onboarding</w:t>
       </w:r>
+      <w:bookmarkEnd w:id="49"/>
+    </w:p>
+    <w:p>
+      <w:r>
+        <w:t xml:space="preserve">Following an approval from IWG to proceed with NEMS, the onboarding team will work with the requesting organisation to go </w:t>
+      </w:r>
+      <w:r>
+        <w:t xml:space="preserve">over pre onboarding check list and </w:t>
+      </w:r>
+      <w:r>
+        <w:t>walk-through</w:t>
+      </w:r>
+      <w:r>
+        <w:t xml:space="preserve"> ste</w:t>
+      </w:r>
+      <w:r>
+        <w:t>p</w:t>
+      </w:r>
+      <w:r>
+        <w:t xml:space="preserve">s to </w:t>
+      </w:r>
+      <w:r>
+        <w:t>initiate testing phases.</w:t>
+      </w:r>
+    </w:p>
+    <w:p/>
+    <w:p>
+      <w:pPr>
+        <w:pStyle w:val="Heading2"/>
+      </w:pPr>
+      <w:bookmarkStart w:id="50" w:name="_Toc66785554"/>
+      <w:r>
+        <w:t xml:space="preserve">4.4 </w:t>
+      </w:r>
+      <w:r>
+        <w:t>Assurance Stages</w:t>
+      </w:r>
       <w:bookmarkEnd w:id="50"/>
     </w:p>
     <w:p>
-      <w:r>
-        <w:t xml:space="preserve">Following an approval from IWG to proceed with NEMS, the onboarding team will work with the requesting organisation to go </w:t>
-      </w:r>
-      <w:r>
-        <w:t xml:space="preserve">over pre onboarding check list and </w:t>
-      </w:r>
-      <w:r>
-        <w:t>walk-through</w:t>
-      </w:r>
-      <w:r>
-        <w:t xml:space="preserve"> ste</w:t>
-      </w:r>
-      <w:r>
-        <w:t>p</w:t>
-      </w:r>
-      <w:r>
-        <w:t xml:space="preserve">s to </w:t>
-      </w:r>
-      <w:r>
-        <w:t>initiate testing phases.</w:t>
-      </w:r>
-    </w:p>
-    <w:p/>
-    <w:p>
-      <w:pPr>
-        <w:pStyle w:val="Heading2"/>
-      </w:pPr>
-      <w:bookmarkStart w:id="51" w:name="_Toc66785554"/>
-      <w:r>
-        <w:t xml:space="preserve">4.4 </w:t>
-      </w:r>
-      <w:r>
-        <w:t>Assurance Stages</w:t>
+      <w:pPr>
+        <w:pStyle w:val="Heading3"/>
+      </w:pPr>
+      <w:bookmarkStart w:id="51" w:name="_Toc66785555"/>
+      <w:r>
+        <w:t>4.4.1 TKW</w:t>
       </w:r>
       <w:bookmarkEnd w:id="51"/>
-    </w:p>
-    <w:p>
-      <w:pPr>
-        <w:pStyle w:val="Heading3"/>
-      </w:pPr>
-      <w:bookmarkStart w:id="52" w:name="_Toc66785555"/>
-      <w:r>
-        <w:t>4.4.1 TKW</w:t>
-      </w:r>
-      <w:bookmarkEnd w:id="52"/>
     </w:p>
     <w:p>
       <w:r>
@@ -13783,7 +13569,7 @@
       <w:pPr>
         <w:pStyle w:val="Heading3"/>
       </w:pPr>
-      <w:bookmarkStart w:id="53" w:name="_Toc66785556"/>
+      <w:bookmarkStart w:id="52" w:name="_Toc66785556"/>
       <w:r>
         <w:lastRenderedPageBreak/>
         <w:t xml:space="preserve">4.4.2 </w:t>
@@ -13791,7 +13577,7 @@
       <w:r>
         <w:t>INT testing</w:t>
       </w:r>
-      <w:bookmarkEnd w:id="53"/>
+      <w:bookmarkEnd w:id="52"/>
     </w:p>
     <w:p>
       <w:pPr>
@@ -13832,15 +13618,7 @@
         <w:t>Access to the INT environment will be setup</w:t>
       </w:r>
       <w:r>
-        <w:t xml:space="preserve"> prior to completing TKW activities to avoid delays</w:t>
-      </w:r>
-      <w:proofErr w:type="gramStart"/>
-      <w:r>
-        <w:t xml:space="preserve">.  </w:t>
-      </w:r>
-      <w:proofErr w:type="gramEnd"/>
-      <w:r>
-        <w:t>Details</w:t>
+        <w:t xml:space="preserve"> prior to completing TKW activities to avoid delays.  Details</w:t>
       </w:r>
       <w:r>
         <w:t xml:space="preserve"> on </w:t>
@@ -14151,16 +13929,14 @@
       <w:pPr>
         <w:pStyle w:val="Heading3"/>
       </w:pPr>
-      <w:bookmarkStart w:id="54" w:name="_Toc66785557"/>
+      <w:bookmarkStart w:id="53" w:name="_Toc66785557"/>
       <w:r>
         <w:t xml:space="preserve">4.4.3 </w:t>
       </w:r>
-      <w:proofErr w:type="gramStart"/>
       <w:r>
         <w:t>Pre-Live</w:t>
       </w:r>
-      <w:bookmarkEnd w:id="54"/>
-      <w:proofErr w:type="gramEnd"/>
+      <w:bookmarkEnd w:id="53"/>
     </w:p>
     <w:p>
       <w:r>
@@ -14175,7 +13951,7 @@
           <w:numId w:val="25"/>
         </w:numPr>
       </w:pPr>
-      <w:bookmarkStart w:id="55" w:name="_Hlk63584652"/>
+      <w:bookmarkStart w:id="54" w:name="_Hlk63584652"/>
       <w:r>
         <w:t xml:space="preserve">A Connection Agreement </w:t>
       </w:r>
@@ -14239,7 +14015,7 @@
         <w:t>)</w:t>
       </w:r>
     </w:p>
-    <w:bookmarkEnd w:id="55"/>
+    <w:bookmarkEnd w:id="54"/>
     <w:p>
       <w:r>
         <w:rPr>
@@ -14278,14 +14054,14 @@
       <w:pPr>
         <w:pStyle w:val="Heading3"/>
       </w:pPr>
-      <w:bookmarkStart w:id="56" w:name="_Toc66785558"/>
+      <w:bookmarkStart w:id="55" w:name="_Toc66785558"/>
       <w:r>
         <w:t xml:space="preserve">4.4.4 </w:t>
       </w:r>
       <w:r>
         <w:t>Live</w:t>
       </w:r>
-      <w:bookmarkEnd w:id="56"/>
+      <w:bookmarkEnd w:id="55"/>
     </w:p>
     <w:p/>
     <w:p>
@@ -14322,7 +14098,7 @@
       <w:pPr>
         <w:pStyle w:val="Heading2"/>
       </w:pPr>
-      <w:bookmarkStart w:id="57" w:name="_Toc66785559"/>
+      <w:bookmarkStart w:id="56" w:name="_Toc66785559"/>
       <w:r>
         <w:t xml:space="preserve">4.5 </w:t>
       </w:r>
@@ -14332,21 +14108,21 @@
       <w:r>
         <w:t>Environment</w:t>
       </w:r>
+      <w:bookmarkEnd w:id="56"/>
+    </w:p>
+    <w:p/>
+    <w:p>
+      <w:pPr>
+        <w:pStyle w:val="Heading3"/>
+      </w:pPr>
+      <w:bookmarkStart w:id="57" w:name="_Toc66785560"/>
+      <w:r>
+        <w:t xml:space="preserve">4.5.1 </w:t>
+      </w:r>
+      <w:r>
+        <w:t>Instructions for End Point Registration (EPR) in the INT environment</w:t>
+      </w:r>
       <w:bookmarkEnd w:id="57"/>
-    </w:p>
-    <w:p/>
-    <w:p>
-      <w:pPr>
-        <w:pStyle w:val="Heading3"/>
-      </w:pPr>
-      <w:bookmarkStart w:id="58" w:name="_Toc66785560"/>
-      <w:r>
-        <w:t xml:space="preserve">4.5.1 </w:t>
-      </w:r>
-      <w:r>
-        <w:t>Instructions for End Point Registration (EPR) in the INT environment</w:t>
-      </w:r>
-      <w:bookmarkEnd w:id="58"/>
     </w:p>
     <w:p>
       <w:pPr>
@@ -14675,7 +14451,17 @@
         <w:textboxTightWrap w:val="none"/>
       </w:pPr>
       <w:r>
-        <w:t>For Consumers you will need the following message set to allow you to manage your subscriptions:</w:t>
+        <w:t xml:space="preserve">For </w:t>
+      </w:r>
+      <w:r>
+        <w:rPr>
+          <w:b/>
+          <w:bCs/>
+        </w:rPr>
+        <w:t>Consumers</w:t>
+      </w:r>
+      <w:r>
+        <w:t xml:space="preserve"> you will need the following message set to allow you to manage your subscriptions:</w:t>
       </w:r>
     </w:p>
     <w:p>
@@ -14835,7 +14621,17 @@
       </w:pPr>
       <w:r>
         <w:lastRenderedPageBreak/>
-        <w:t xml:space="preserve">For Providers </w:t>
+        <w:t xml:space="preserve">For </w:t>
+      </w:r>
+      <w:r>
+        <w:rPr>
+          <w:b/>
+          <w:bCs/>
+        </w:rPr>
+        <w:t>Providers</w:t>
+      </w:r>
+      <w:r>
+        <w:t xml:space="preserve"> </w:t>
       </w:r>
       <w:r>
         <w:t xml:space="preserve">you will need the </w:t>
@@ -14972,15 +14768,7 @@
               <w:ind w:firstLine="0"/>
             </w:pPr>
             <w:r>
-              <w:t xml:space="preserve">Enables the provider to publish the </w:t>
-            </w:r>
-            <w:proofErr w:type="gramStart"/>
-            <w:r>
-              <w:t>New Born</w:t>
-            </w:r>
-            <w:proofErr w:type="gramEnd"/>
-            <w:r>
-              <w:t xml:space="preserve"> Hearing</w:t>
+              <w:t>Enables the provider to publish the New Born Hearing</w:t>
             </w:r>
             <w:r>
               <w:t xml:space="preserve"> Test Outcome</w:t>
@@ -15111,7 +14899,14 @@
         <w:textboxTightWrap w:val="none"/>
       </w:pPr>
       <w:r>
-        <w:t xml:space="preserve">Consumers </w:t>
+        <w:rPr>
+          <w:b/>
+          <w:bCs/>
+        </w:rPr>
+        <w:t>Consumers</w:t>
+      </w:r>
+      <w:r>
+        <w:t xml:space="preserve"> </w:t>
       </w:r>
       <w:r>
         <w:t xml:space="preserve">will also </w:t>
@@ -15123,15 +14918,7 @@
         <w:t xml:space="preserve">Category Bag </w:t>
       </w:r>
       <w:r>
-        <w:t xml:space="preserve">values that need to be added to their registered endpoint, as these are required as part of the access controls mechanism within the NEMS. The category bag values requested need to match the subscription types and event </w:t>
-      </w:r>
-      <w:proofErr w:type="gramStart"/>
-      <w:r>
-        <w:t>types</w:t>
-      </w:r>
-      <w:proofErr w:type="gramEnd"/>
-      <w:r>
-        <w:t xml:space="preserve"> the consumer is going to use:</w:t>
+        <w:t>values that need to be added to their registered endpoint, as these are required as part of the access controls mechanism within the NEMS. The category bag values requested need to match the subscription types and event types the consumer is going to use:</w:t>
       </w:r>
     </w:p>
     <w:p>
@@ -15218,7 +15005,7 @@
         <w:tc>
           <w:tcPr>
             <w:tcW w:w="6221" w:type="dxa"/>
-            <w:shd w:val="clear" w:color="auto" w:fill="E6E6E6" w:themeFill="text1" w:themeFillTint="1A"/>
+            <w:shd w:val="clear" w:color="auto" w:fill="BDDEFF" w:themeFill="accent1" w:themeFillTint="33"/>
           </w:tcPr>
           <w:p>
             <w:pPr>
@@ -15243,23 +15030,14 @@
                 <w:sz w:val="18"/>
                 <w:szCs w:val="18"/>
               </w:rPr>
-              <w:t>: NEMS_SUBS_</w:t>
-            </w:r>
-            <w:proofErr w:type="gramStart"/>
-            <w:r>
-              <w:rPr>
-                <w:sz w:val="18"/>
-                <w:szCs w:val="18"/>
-              </w:rPr>
-              <w:t>TYPE:EXPLICIT</w:t>
-            </w:r>
-            <w:proofErr w:type="gramEnd"/>
+              <w:t>: NEMS_SUBS_TYPE:EXPLICIT</w:t>
+            </w:r>
           </w:p>
         </w:tc>
         <w:tc>
           <w:tcPr>
             <w:tcW w:w="2913" w:type="dxa"/>
-            <w:shd w:val="clear" w:color="auto" w:fill="E6E6E6" w:themeFill="text1" w:themeFillTint="1A"/>
+            <w:shd w:val="clear" w:color="auto" w:fill="BDDEFF" w:themeFill="accent1" w:themeFillTint="33"/>
           </w:tcPr>
           <w:p>
             <w:pPr>
@@ -15286,7 +15064,7 @@
         <w:tc>
           <w:tcPr>
             <w:tcW w:w="6221" w:type="dxa"/>
-            <w:shd w:val="clear" w:color="auto" w:fill="E6E6E6" w:themeFill="text1" w:themeFillTint="1A"/>
+            <w:shd w:val="clear" w:color="auto" w:fill="BDDEFF" w:themeFill="accent1" w:themeFillTint="33"/>
           </w:tcPr>
           <w:p>
             <w:pPr>
@@ -15311,23 +15089,14 @@
                 <w:sz w:val="18"/>
                 <w:szCs w:val="18"/>
               </w:rPr>
-              <w:t>: NEMS_SUBS_</w:t>
-            </w:r>
-            <w:proofErr w:type="gramStart"/>
-            <w:r>
-              <w:rPr>
-                <w:sz w:val="18"/>
-                <w:szCs w:val="18"/>
-              </w:rPr>
-              <w:t>TYPE:GENERIC</w:t>
-            </w:r>
-            <w:proofErr w:type="gramEnd"/>
+              <w:t>: NEMS_SUBS_TYPE:GENERIC</w:t>
+            </w:r>
           </w:p>
         </w:tc>
         <w:tc>
           <w:tcPr>
             <w:tcW w:w="2913" w:type="dxa"/>
-            <w:shd w:val="clear" w:color="auto" w:fill="E6E6E6" w:themeFill="text1" w:themeFillTint="1A"/>
+            <w:shd w:val="clear" w:color="auto" w:fill="BDDEFF" w:themeFill="accent1" w:themeFillTint="33"/>
           </w:tcPr>
           <w:p>
             <w:pPr>
@@ -15376,23 +15145,7 @@
                 <w:sz w:val="18"/>
                 <w:szCs w:val="18"/>
               </w:rPr>
-              <w:t>: NEMS_EVENT_</w:t>
-            </w:r>
-            <w:proofErr w:type="gramStart"/>
-            <w:r>
-              <w:rPr>
-                <w:sz w:val="18"/>
-                <w:szCs w:val="18"/>
-              </w:rPr>
-              <w:t>ID:BIRTHNOTIFICATION</w:t>
-            </w:r>
-            <w:proofErr w:type="gramEnd"/>
-            <w:r>
-              <w:rPr>
-                <w:sz w:val="18"/>
-                <w:szCs w:val="18"/>
-              </w:rPr>
-              <w:t>_1</w:t>
+              <w:t>: NEMS_EVENT_ID:BIRTHNOTIFICATION_1</w:t>
             </w:r>
           </w:p>
         </w:tc>
@@ -15447,23 +15200,7 @@
                 <w:sz w:val="18"/>
                 <w:szCs w:val="18"/>
               </w:rPr>
-              <w:t>: NEMS_EVENT_</w:t>
-            </w:r>
-            <w:proofErr w:type="gramStart"/>
-            <w:r>
-              <w:rPr>
-                <w:sz w:val="18"/>
-                <w:szCs w:val="18"/>
-              </w:rPr>
-              <w:t>ID:DEATHNOTIFICATION</w:t>
-            </w:r>
-            <w:proofErr w:type="gramEnd"/>
-            <w:r>
-              <w:rPr>
-                <w:sz w:val="18"/>
-                <w:szCs w:val="18"/>
-              </w:rPr>
-              <w:t>_1</w:t>
+              <w:t>: NEMS_EVENT_ID:DEATHNOTIFICATION_1</w:t>
             </w:r>
           </w:p>
         </w:tc>
@@ -15516,23 +15253,7 @@
                 <w:sz w:val="18"/>
                 <w:szCs w:val="18"/>
               </w:rPr>
-              <w:t>: NEMS_EVENT_</w:t>
-            </w:r>
-            <w:proofErr w:type="gramStart"/>
-            <w:r>
-              <w:rPr>
-                <w:sz w:val="18"/>
-                <w:szCs w:val="18"/>
-              </w:rPr>
-              <w:t>ID:CHANGEOFADDRESS</w:t>
-            </w:r>
-            <w:proofErr w:type="gramEnd"/>
-            <w:r>
-              <w:rPr>
-                <w:sz w:val="18"/>
-                <w:szCs w:val="18"/>
-              </w:rPr>
-              <w:t>_1</w:t>
+              <w:t>: NEMS_EVENT_ID:CHANGEOFADDRESS_1</w:t>
             </w:r>
           </w:p>
         </w:tc>
@@ -15554,23 +15275,7 @@
                 <w:sz w:val="22"/>
                 <w:szCs w:val="22"/>
               </w:rPr>
-              <w:t xml:space="preserve">Enables subscription to PDS Change </w:t>
-            </w:r>
-            <w:proofErr w:type="gramStart"/>
-            <w:r>
-              <w:rPr>
-                <w:sz w:val="22"/>
-                <w:szCs w:val="22"/>
-              </w:rPr>
-              <w:t>Of</w:t>
-            </w:r>
-            <w:proofErr w:type="gramEnd"/>
-            <w:r>
-              <w:rPr>
-                <w:sz w:val="22"/>
-                <w:szCs w:val="22"/>
-              </w:rPr>
-              <w:t xml:space="preserve"> Address Events</w:t>
+              <w:t>Enables subscription to PDS Change Of Address Events</w:t>
             </w:r>
           </w:p>
         </w:tc>
@@ -15601,23 +15306,7 @@
                 <w:sz w:val="18"/>
                 <w:szCs w:val="18"/>
               </w:rPr>
-              <w:t>: NEMS_EVENT_</w:t>
-            </w:r>
-            <w:proofErr w:type="gramStart"/>
-            <w:r>
-              <w:rPr>
-                <w:sz w:val="18"/>
-                <w:szCs w:val="18"/>
-              </w:rPr>
-              <w:t>ID:CHANGEOFGP</w:t>
-            </w:r>
-            <w:proofErr w:type="gramEnd"/>
-            <w:r>
-              <w:rPr>
-                <w:sz w:val="18"/>
-                <w:szCs w:val="18"/>
-              </w:rPr>
-              <w:t>_1</w:t>
+              <w:t>: NEMS_EVENT_ID:CHANGEOFGP_1</w:t>
             </w:r>
           </w:p>
         </w:tc>
@@ -15639,23 +15328,7 @@
                 <w:sz w:val="22"/>
                 <w:szCs w:val="22"/>
               </w:rPr>
-              <w:t xml:space="preserve">Enables subscription to PDS Change </w:t>
-            </w:r>
-            <w:proofErr w:type="gramStart"/>
-            <w:r>
-              <w:rPr>
-                <w:sz w:val="22"/>
-                <w:szCs w:val="22"/>
-              </w:rPr>
-              <w:t>Of</w:t>
-            </w:r>
-            <w:proofErr w:type="gramEnd"/>
-            <w:r>
-              <w:rPr>
-                <w:sz w:val="22"/>
-                <w:szCs w:val="22"/>
-              </w:rPr>
-              <w:t xml:space="preserve"> GP Events</w:t>
+              <w:t>Enables subscription to PDS Change Of GP Events</w:t>
             </w:r>
           </w:p>
         </w:tc>
@@ -15686,23 +15359,7 @@
                 <w:sz w:val="18"/>
                 <w:szCs w:val="18"/>
               </w:rPr>
-              <w:t>: NEMS_EVENT_</w:t>
-            </w:r>
-            <w:proofErr w:type="gramStart"/>
-            <w:r>
-              <w:rPr>
-                <w:sz w:val="18"/>
-                <w:szCs w:val="18"/>
-              </w:rPr>
-              <w:t>ID:NEWBORNHEARING</w:t>
-            </w:r>
-            <w:proofErr w:type="gramEnd"/>
-            <w:r>
-              <w:rPr>
-                <w:sz w:val="18"/>
-                <w:szCs w:val="18"/>
-              </w:rPr>
-              <w:t>_1</w:t>
+              <w:t>: NEMS_EVENT_ID:NEWBORNHEARING_1</w:t>
             </w:r>
           </w:p>
         </w:tc>
@@ -15724,23 +15381,7 @@
                 <w:sz w:val="22"/>
                 <w:szCs w:val="22"/>
               </w:rPr>
-              <w:t xml:space="preserve">Enables subscription to </w:t>
-            </w:r>
-            <w:proofErr w:type="gramStart"/>
-            <w:r>
-              <w:rPr>
-                <w:sz w:val="22"/>
-                <w:szCs w:val="22"/>
-              </w:rPr>
-              <w:t>New Born</w:t>
-            </w:r>
-            <w:proofErr w:type="gramEnd"/>
-            <w:r>
-              <w:rPr>
-                <w:sz w:val="22"/>
-                <w:szCs w:val="22"/>
-              </w:rPr>
-              <w:t xml:space="preserve"> Hearing Event</w:t>
+              <w:t>Enables subscription to New Born Hearing Event</w:t>
             </w:r>
           </w:p>
         </w:tc>
@@ -15771,23 +15412,7 @@
                 <w:sz w:val="18"/>
                 <w:szCs w:val="18"/>
               </w:rPr>
-              <w:t>: NEMS_EVENT_</w:t>
-            </w:r>
-            <w:proofErr w:type="gramStart"/>
-            <w:r>
-              <w:rPr>
-                <w:sz w:val="18"/>
-                <w:szCs w:val="18"/>
-              </w:rPr>
-              <w:t>ID:NIPEOUTCOME</w:t>
-            </w:r>
-            <w:proofErr w:type="gramEnd"/>
-            <w:r>
-              <w:rPr>
-                <w:sz w:val="18"/>
-                <w:szCs w:val="18"/>
-              </w:rPr>
-              <w:t>_1</w:t>
+              <w:t>: NEMS_EVENT_ID:NIPEOUTCOME_1</w:t>
             </w:r>
           </w:p>
         </w:tc>
@@ -15840,23 +15465,7 @@
                 <w:sz w:val="18"/>
                 <w:szCs w:val="18"/>
               </w:rPr>
-              <w:t>: NEMS_EVENT_</w:t>
-            </w:r>
-            <w:proofErr w:type="gramStart"/>
-            <w:r>
-              <w:rPr>
-                <w:sz w:val="18"/>
-                <w:szCs w:val="18"/>
-              </w:rPr>
-              <w:t>ID:BLOODSPOTTESTOUTCOME</w:t>
-            </w:r>
-            <w:proofErr w:type="gramEnd"/>
-            <w:r>
-              <w:rPr>
-                <w:sz w:val="18"/>
-                <w:szCs w:val="18"/>
-              </w:rPr>
-              <w:t>_1</w:t>
+              <w:t>: NEMS_EVENT_ID:BLOODSPOTTESTOUTCOME_1</w:t>
             </w:r>
           </w:p>
         </w:tc>
@@ -15909,23 +15518,7 @@
                 <w:sz w:val="18"/>
                 <w:szCs w:val="18"/>
               </w:rPr>
-              <w:t>: NEMS_EVENT_</w:t>
-            </w:r>
-            <w:proofErr w:type="gramStart"/>
-            <w:r>
-              <w:rPr>
-                <w:sz w:val="18"/>
-                <w:szCs w:val="18"/>
-              </w:rPr>
-              <w:t>ID:VACCINATIONS</w:t>
-            </w:r>
-            <w:proofErr w:type="gramEnd"/>
-            <w:r>
-              <w:rPr>
-                <w:sz w:val="18"/>
-                <w:szCs w:val="18"/>
-              </w:rPr>
-              <w:t>_1</w:t>
+              <w:t>: NEMS_EVENT_ID:VACCINATIONS_1</w:t>
             </w:r>
           </w:p>
         </w:tc>
@@ -15979,23 +15572,7 @@
                 <w:sz w:val="18"/>
                 <w:szCs w:val="18"/>
               </w:rPr>
-              <w:t>: NEMS_EVENT_</w:t>
-            </w:r>
-            <w:proofErr w:type="gramStart"/>
-            <w:r>
-              <w:rPr>
-                <w:sz w:val="18"/>
-                <w:szCs w:val="18"/>
-              </w:rPr>
-              <w:t>ID:PROFESSIONALCONTACTS</w:t>
-            </w:r>
-            <w:proofErr w:type="gramEnd"/>
-            <w:r>
-              <w:rPr>
-                <w:sz w:val="18"/>
-                <w:szCs w:val="18"/>
-              </w:rPr>
-              <w:t>_1</w:t>
+              <w:t>: NEMS_EVENT_ID:PROFESSIONALCONTACTS_1</w:t>
             </w:r>
           </w:p>
         </w:tc>
@@ -16077,7 +15654,6 @@
       <w:r>
         <w:tab/>
       </w:r>
-      <w:proofErr w:type="gramStart"/>
       <w:r>
         <w:rPr>
           <w:i/>
@@ -16085,7 +15661,6 @@
         </w:rPr>
         <w:t>NETWORK:INTERNET</w:t>
       </w:r>
-      <w:proofErr w:type="gramEnd"/>
     </w:p>
     <w:p>
       <w:pPr>
@@ -16169,13 +15744,8 @@
         <w:ind w:left="720" w:firstLine="0"/>
         <w:textboxTightWrap w:val="none"/>
       </w:pPr>
-      <w:proofErr w:type="gramStart"/>
-      <w:r>
-        <w:t>In order to</w:t>
-      </w:r>
-      <w:proofErr w:type="gramEnd"/>
-      <w:r>
-        <w:t xml:space="preserve"> complete </w:t>
+      <w:r>
+        <w:t xml:space="preserve">In order to complete </w:t>
       </w:r>
       <w:r>
         <w:t xml:space="preserve">the </w:t>
@@ -16298,77 +15868,6 @@
     </w:p>
     <w:p>
       <w:pPr>
-        <w:rPr>
-          <w:rFonts w:eastAsiaTheme="minorEastAsia"/>
-          <w:i/>
-          <w:iCs/>
-        </w:rPr>
-      </w:pPr>
-      <w:r>
-        <w:rPr>
-          <w:rFonts w:eastAsiaTheme="minorEastAsia"/>
-          <w:i/>
-          <w:iCs/>
-        </w:rPr>
-        <w:t>Note: - The</w:t>
-      </w:r>
-      <w:r>
-        <w:rPr>
-          <w:rFonts w:eastAsiaTheme="minorEastAsia"/>
-          <w:i/>
-          <w:iCs/>
-        </w:rPr>
-        <w:t xml:space="preserve"> certificates are valid only for 3 years from the Issue date. The Connecting parties are responsible for requesting renewal of the certificates to avoid loss of service.</w:t>
-      </w:r>
-    </w:p>
-    <w:p>
-      <w:pPr>
-        <w:rPr>
-          <w:i/>
-          <w:iCs/>
-        </w:rPr>
-      </w:pPr>
-      <w:r>
-        <w:rPr>
-          <w:rFonts w:eastAsiaTheme="minorEastAsia"/>
-          <w:i/>
-          <w:iCs/>
-        </w:rPr>
-        <w:t>To renew the certificate, Connecting</w:t>
-      </w:r>
-      <w:r>
-        <w:rPr>
-          <w:rFonts w:eastAsiaTheme="minorEastAsia"/>
-          <w:i/>
-          <w:iCs/>
-        </w:rPr>
-        <w:t xml:space="preserve"> Parties can send a CSR to DIR team @ </w:t>
-      </w:r>
-      <w:hyperlink r:id="rId47" w:history="1">
-        <w:r>
-          <w:rPr>
-            <w:rStyle w:val="Hyperlink"/>
-            <w:rFonts w:eastAsia="MS Mincho"/>
-            <w:lang w:eastAsia="en-GB"/>
-          </w:rPr>
-          <w:t>dir@nhs.net</w:t>
-        </w:r>
-      </w:hyperlink>
-      <w:r>
-        <w:rPr>
-          <w:lang w:eastAsia="en-GB"/>
-        </w:rPr>
-        <w:t xml:space="preserve"> </w:t>
-      </w:r>
-    </w:p>
-    <w:p>
-      <w:pPr>
-        <w:spacing w:before="120" w:after="120"/>
-        <w:ind w:left="720"/>
-      </w:pPr>
-    </w:p>
-    <w:p>
-      <w:pPr>
         <w:pStyle w:val="ListParagraph"/>
         <w:numPr>
           <w:ilvl w:val="0"/>
@@ -16417,7 +15916,7 @@
         <w:ind w:left="720" w:firstLine="0"/>
         <w:textboxTightWrap w:val="none"/>
       </w:pPr>
-      <w:hyperlink r:id="rId48" w:history="1">
+      <w:hyperlink r:id="rId47" w:history="1">
         <w:r>
           <w:rPr>
             <w:rStyle w:val="Hyperlink"/>
@@ -16585,7 +16084,6 @@
         <w:textboxTightWrap w:val="none"/>
       </w:pPr>
       <w:r>
-        <w:lastRenderedPageBreak/>
         <w:t xml:space="preserve">Once </w:t>
       </w:r>
       <w:r>
@@ -16612,6 +16110,14 @@
       <w:r>
         <w:t>, ASID and digital certificate to enable connection to the INT environment for the final tests.</w:t>
       </w:r>
+    </w:p>
+    <w:p>
+      <w:pPr>
+        <w:spacing w:before="120" w:after="120"/>
+        <w:rPr>
+          <w:rFonts w:eastAsiaTheme="minorHAnsi"/>
+        </w:rPr>
+      </w:pPr>
     </w:p>
     <w:p>
       <w:pPr>
@@ -16636,15 +16142,16 @@
           <w14:ligatures w14:val="none"/>
         </w:rPr>
       </w:pPr>
-      <w:bookmarkStart w:id="59" w:name="_MON_1621750139"/>
-      <w:bookmarkStart w:id="60" w:name="_Toc66785561"/>
-      <w:bookmarkEnd w:id="59"/>
+      <w:bookmarkStart w:id="58" w:name="_MON_1621750139"/>
+      <w:bookmarkStart w:id="59" w:name="_Toc66785561"/>
+      <w:bookmarkEnd w:id="58"/>
       <w:r>
         <w:rPr>
           <w:rStyle w:val="Hyperlink"/>
           <w:rFonts w:ascii="Arial" w:hAnsi="Arial"/>
           <w:color w:val="005EB8" w:themeColor="accent1"/>
         </w:rPr>
+        <w:lastRenderedPageBreak/>
         <w:t xml:space="preserve">4.5.2 </w:t>
       </w:r>
       <w:r>
@@ -16679,12 +16186,14 @@
         </w:rPr>
         <w:t xml:space="preserve"> Connection Details for NEMS</w:t>
       </w:r>
-      <w:bookmarkEnd w:id="60"/>
+      <w:bookmarkEnd w:id="59"/>
     </w:p>
     <w:p>
       <w:pPr>
         <w:rPr>
           <w:rFonts w:cs="Arial"/>
+          <w:b/>
+          <w:bCs/>
           <w:color w:val="auto"/>
           <w:sz w:val="22"/>
           <w:szCs w:val="22"/>
@@ -16693,6 +16202,8 @@
       <w:r>
         <w:rPr>
           <w:rFonts w:cs="Arial"/>
+          <w:b/>
+          <w:bCs/>
           <w:color w:val="auto"/>
         </w:rPr>
         <w:t>NEMS</w:t>
@@ -16700,9 +16211,29 @@
       <w:r>
         <w:rPr>
           <w:rFonts w:cs="Arial"/>
+          <w:b/>
+          <w:bCs/>
           <w:color w:val="auto"/>
         </w:rPr>
-        <w:t xml:space="preserve"> URL:</w:t>
+        <w:t xml:space="preserve"> URL</w:t>
+      </w:r>
+      <w:r>
+        <w:rPr>
+          <w:rFonts w:cs="Arial"/>
+          <w:b/>
+          <w:bCs/>
+          <w:color w:val="auto"/>
+        </w:rPr>
+        <w:t xml:space="preserve"> (HSCN)</w:t>
+      </w:r>
+      <w:r>
+        <w:rPr>
+          <w:rFonts w:cs="Arial"/>
+          <w:b/>
+          <w:bCs/>
+          <w:color w:val="auto"/>
+        </w:rPr>
+        <w:t>:</w:t>
       </w:r>
     </w:p>
     <w:p>
@@ -16727,7 +16258,7 @@
         <w:pStyle w:val="ListParagraph"/>
         <w:ind w:left="720" w:firstLine="0"/>
       </w:pPr>
-      <w:hyperlink r:id="rId49" w:history="1">
+      <w:hyperlink r:id="rId48" w:history="1">
         <w:r>
           <w:rPr>
             <w:rStyle w:val="Hyperlink"/>
@@ -16757,7 +16288,7 @@
         <w:pStyle w:val="ListParagraph"/>
         <w:ind w:left="720" w:firstLine="0"/>
       </w:pPr>
-      <w:hyperlink r:id="rId50" w:history="1">
+      <w:hyperlink r:id="rId49" w:history="1">
         <w:r>
           <w:rPr>
             <w:rStyle w:val="Hyperlink"/>
@@ -16778,6 +16309,27 @@
     <w:p>
       <w:pPr>
         <w:rPr>
+          <w:rFonts w:cs="Arial"/>
+          <w:b/>
+          <w:bCs/>
+          <w:color w:val="auto"/>
+          <w:sz w:val="22"/>
+          <w:szCs w:val="22"/>
+        </w:rPr>
+      </w:pPr>
+      <w:r>
+        <w:rPr>
+          <w:rFonts w:cs="Arial"/>
+          <w:b/>
+          <w:bCs/>
+          <w:color w:val="auto"/>
+        </w:rPr>
+        <w:t>NEMS URL (Internet Gateway):</w:t>
+      </w:r>
+    </w:p>
+    <w:p>
+      <w:pPr>
+        <w:rPr>
           <w:rFonts w:ascii="Calibri" w:hAnsi="Calibri"/>
           <w:color w:val="auto"/>
           <w:shd w:val="clear" w:color="auto" w:fill="FFFFFF"/>
@@ -16793,54 +16345,44 @@
     </w:p>
     <w:p>
       <w:pPr>
-        <w:pStyle w:val="ListParagraph"/>
-        <w:numPr>
-          <w:ilvl w:val="0"/>
-          <w:numId w:val="37"/>
-        </w:numPr>
-        <w:rPr>
-          <w:color w:val="auto"/>
+        <w:ind w:left="360"/>
+        <w:rPr>
+          <w:color w:val="033F85" w:themeColor="text2"/>
           <w:shd w:val="clear" w:color="auto" w:fill="FFFFFF"/>
         </w:rPr>
       </w:pPr>
-      <w:hyperlink r:id="rId51" w:history="1">
-        <w:r>
-          <w:rPr>
-            <w:color w:val="auto"/>
-          </w:rPr>
-          <w:t>https://msg.intspineservices.nhs.uk/STU3/Subscription</w:t>
-        </w:r>
-      </w:hyperlink>
-    </w:p>
-    <w:p>
-      <w:pPr>
-        <w:pStyle w:val="ListParagraph"/>
-        <w:numPr>
-          <w:ilvl w:val="0"/>
-          <w:numId w:val="37"/>
-        </w:numPr>
+      <w:r>
+        <w:rPr>
+          <w:color w:val="033F85" w:themeColor="text2"/>
+        </w:rPr>
+        <w:t>https://msg.intspineservices.nhs.uk/STU3/Subscription</w:t>
+      </w:r>
+    </w:p>
+    <w:p>
+      <w:pPr>
+        <w:ind w:left="360"/>
         <w:rPr>
           <w:rFonts w:ascii="Calibri" w:hAnsi="Calibri"/>
-          <w:color w:val="auto"/>
+          <w:color w:val="033F85" w:themeColor="text2"/>
           <w:shd w:val="clear" w:color="auto" w:fill="FFFFFF"/>
         </w:rPr>
       </w:pPr>
       <w:r>
         <w:rPr>
-          <w:color w:val="auto"/>
+          <w:color w:val="033F85" w:themeColor="text2"/>
           <w:shd w:val="clear" w:color="auto" w:fill="FFFFFF"/>
         </w:rPr>
         <w:t>https://msg.intspineservices.nhs.uk/STU3/</w:t>
       </w:r>
       <w:r>
         <w:rPr>
-          <w:color w:val="auto"/>
+          <w:color w:val="033F85" w:themeColor="text2"/>
         </w:rPr>
         <w:t xml:space="preserve"> </w:t>
       </w:r>
       <w:r>
         <w:rPr>
-          <w:color w:val="auto"/>
+          <w:color w:val="033F85" w:themeColor="text2"/>
           <w:shd w:val="clear" w:color="auto" w:fill="FFFFFF"/>
         </w:rPr>
         <w:t>Events/1/$process-message</w:t>
@@ -16968,18 +16510,10 @@
         <w:t xml:space="preserve">and NOT the </w:t>
       </w:r>
       <w:r>
-        <w:t>NEMS IP Address</w:t>
-      </w:r>
-      <w:proofErr w:type="gramStart"/>
-      <w:r>
-        <w:t>.</w:t>
-      </w:r>
-      <w:r>
-        <w:t xml:space="preserve">  </w:t>
-      </w:r>
-      <w:proofErr w:type="gramEnd"/>
-      <w:r>
-        <w:t>This is because NEMS is setup with</w:t>
+        <w:t>NEMS IP Address.</w:t>
+      </w:r>
+      <w:r>
+        <w:t xml:space="preserve">  This is because NEMS is setup with</w:t>
       </w:r>
       <w:r>
         <w:t xml:space="preserve"> a primary and secondary se</w:t>
@@ -17013,31 +16547,18 @@
     </w:p>
     <w:p/>
     <w:p/>
-    <w:p/>
-    <w:p/>
-    <w:p/>
-    <w:p/>
-    <w:p/>
-    <w:p/>
-    <w:p/>
-    <w:p/>
-    <w:p/>
-    <w:p/>
-    <w:p/>
-    <w:p/>
-    <w:p/>
     <w:p>
       <w:pPr>
         <w:pStyle w:val="Heading2"/>
       </w:pPr>
-      <w:bookmarkStart w:id="61" w:name="_Toc66785562"/>
+      <w:bookmarkStart w:id="60" w:name="_Toc66785562"/>
       <w:r>
         <w:t xml:space="preserve">4.6 </w:t>
       </w:r>
       <w:r>
         <w:t>MESH Mailbox</w:t>
       </w:r>
-      <w:bookmarkEnd w:id="61"/>
+      <w:bookmarkEnd w:id="60"/>
     </w:p>
     <w:p>
       <w:pPr>
@@ -17056,7 +16577,7 @@
           <w:color w:val="000000"/>
           <w:lang w:eastAsia="en-GB"/>
         </w:rPr>
-        <w:t>Please note that INT and DEP MESH mailboxes are set up by the platforms support team (platforms.supportdesk@nhs.net) and Live MESH mailboxes are set up by National Service Desk (ssd.nationalservicedesk@nhs.net).</w:t>
+        <w:t>P</w:t>
       </w:r>
       <w:r>
         <w:rPr>
@@ -17066,6 +16587,16 @@
           <w:color w:val="000000"/>
           <w:lang w:eastAsia="en-GB"/>
         </w:rPr>
+        <w:t>lease note that INT and DEP MESH mailboxes are set up by the platforms support team (platforms.supportdesk@nhs.net) and Live MESH mailboxes are set up by National Service Desk (ssd.nationalservicedesk@nhs.net).</w:t>
+      </w:r>
+      <w:r>
+        <w:rPr>
+          <w:rFonts w:cs="Arial"/>
+          <w:i/>
+          <w:iCs/>
+          <w:color w:val="000000"/>
+          <w:lang w:eastAsia="en-GB"/>
+        </w:rPr>
         <w:br/>
       </w:r>
       <w:r>
@@ -17102,7 +16633,7 @@
           <w:color w:val="000000"/>
           <w:lang w:eastAsia="en-GB"/>
         </w:rPr>
-        <w:t>To set up a mailbox for INT or DEP, the requesting party should email the Platforms Support Desk (platforms.supportdesk@nhs.net), stating which workflow ID they want on their mailbox and give the following information:</w:t>
+        <w:t xml:space="preserve">To </w:t>
       </w:r>
       <w:r>
         <w:rPr>
@@ -17110,7 +16641,7 @@
           <w:color w:val="000000"/>
           <w:lang w:eastAsia="en-GB"/>
         </w:rPr>
-        <w:br/>
+        <w:t xml:space="preserve">set up a </w:t>
       </w:r>
       <w:r>
         <w:rPr>
@@ -17118,8 +16649,7 @@
           <w:color w:val="000000"/>
           <w:lang w:eastAsia="en-GB"/>
         </w:rPr>
-        <w:br/>
-        <w:t>•           your organisation name and address</w:t>
+        <w:t>mailbox for INT or DEP</w:t>
       </w:r>
       <w:r>
         <w:rPr>
@@ -17127,8 +16657,7 @@
           <w:color w:val="000000"/>
           <w:lang w:eastAsia="en-GB"/>
         </w:rPr>
-        <w:br/>
-        <w:t>•           your organisation data service (ODS) code</w:t>
+        <w:t>, the requesting party</w:t>
       </w:r>
       <w:r>
         <w:rPr>
@@ -17136,8 +16665,7 @@
           <w:color w:val="000000"/>
           <w:lang w:eastAsia="en-GB"/>
         </w:rPr>
-        <w:br/>
-        <w:t>•           the contact details of a nominated representative within your organisation</w:t>
+        <w:t xml:space="preserve"> should email the Platforms Support Desk (platforms.supportdesk@nhs.net), stating which workflow ID they want on their mailbox and give the following information:</w:t>
       </w:r>
       <w:r>
         <w:rPr>
@@ -17146,7 +16674,6 @@
           <w:lang w:eastAsia="en-GB"/>
         </w:rPr>
         <w:br/>
-        <w:t>•           the contact details for any third-parties managing the mailbox on your behalf</w:t>
       </w:r>
       <w:r>
         <w:rPr>
@@ -17155,7 +16682,7 @@
           <w:lang w:eastAsia="en-GB"/>
         </w:rPr>
         <w:br/>
-        <w:t>•           the type of data you'll be sending and receiving via MESH</w:t>
+        <w:t>•           your organisation name and address</w:t>
       </w:r>
       <w:r>
         <w:rPr>
@@ -17164,7 +16691,7 @@
           <w:lang w:eastAsia="en-GB"/>
         </w:rPr>
         <w:br/>
-        <w:t>•           the approximate file size of the data you'll be sending</w:t>
+        <w:t>•           your organisation data service (ODS) code</w:t>
       </w:r>
       <w:r>
         <w:rPr>
@@ -17173,7 +16700,7 @@
           <w:lang w:eastAsia="en-GB"/>
         </w:rPr>
         <w:br/>
-        <w:t>•           Which Workflow IDs you need adding to the MESH mailbox</w:t>
+        <w:t>•           the contact details of a nominated representative within your organisation</w:t>
       </w:r>
       <w:r>
         <w:rPr>
@@ -17182,6 +16709,7 @@
           <w:lang w:eastAsia="en-GB"/>
         </w:rPr>
         <w:br/>
+        <w:t>•           the contact details for any third-parties managing the mailbox on your behalf</w:t>
       </w:r>
       <w:r>
         <w:rPr>
@@ -17190,7 +16718,59 @@
           <w:lang w:eastAsia="en-GB"/>
         </w:rPr>
         <w:br/>
-        <w:t xml:space="preserve">Suppliers will then be given a reference number from the Platforms Support Desk, which should be quoted when contacting the team for any updates or follow on discussions. </w:t>
+        <w:t>•           the type of data you'll be sending and receiving via MESH</w:t>
+      </w:r>
+      <w:r>
+        <w:rPr>
+          <w:rFonts w:cs="Arial"/>
+          <w:color w:val="000000"/>
+          <w:lang w:eastAsia="en-GB"/>
+        </w:rPr>
+        <w:br/>
+        <w:t>•           the approximate file size of the data you'll be sending</w:t>
+      </w:r>
+      <w:r>
+        <w:rPr>
+          <w:rFonts w:cs="Arial"/>
+          <w:color w:val="000000"/>
+          <w:lang w:eastAsia="en-GB"/>
+        </w:rPr>
+        <w:br/>
+        <w:t>•           Which Workflow IDs you need adding to the MESH mailbox</w:t>
+      </w:r>
+      <w:r>
+        <w:rPr>
+          <w:rFonts w:cs="Arial"/>
+          <w:color w:val="000000"/>
+          <w:lang w:eastAsia="en-GB"/>
+        </w:rPr>
+        <w:br/>
+      </w:r>
+      <w:r>
+        <w:rPr>
+          <w:rFonts w:cs="Arial"/>
+          <w:color w:val="000000"/>
+          <w:lang w:eastAsia="en-GB"/>
+        </w:rPr>
+        <w:lastRenderedPageBreak/>
+        <w:br/>
+        <w:t>Suppliers will</w:t>
+      </w:r>
+      <w:r>
+        <w:rPr>
+          <w:rFonts w:cs="Arial"/>
+          <w:color w:val="000000"/>
+          <w:lang w:eastAsia="en-GB"/>
+        </w:rPr>
+        <w:t xml:space="preserve"> then</w:t>
+      </w:r>
+      <w:r>
+        <w:rPr>
+          <w:rFonts w:cs="Arial"/>
+          <w:color w:val="000000"/>
+          <w:lang w:eastAsia="en-GB"/>
+        </w:rPr>
+        <w:t xml:space="preserve"> be given a reference number from the Platforms Support Desk, which should be quoted when contacting the team for any updates or follow on discussions. </w:t>
       </w:r>
     </w:p>
     <w:p>
@@ -17240,11 +16820,11 @@
         </w:rPr>
         <w:t xml:space="preserve">The form to request a live MESH mailbox is available at: </w:t>
       </w:r>
-      <w:hyperlink r:id="rId52" w:history="1">
+      <w:hyperlink r:id="rId50" w:history="1">
         <w:r>
           <w:rPr>
             <w:rStyle w:val="Hyperlink"/>
-            <w:rFonts w:eastAsia="MS Mincho"/>
+            <w:rFonts w:ascii="Arial" w:hAnsi="Arial" w:cs="Arial"/>
             <w:lang w:eastAsia="en-GB"/>
           </w:rPr>
           <w:t>https://digital.nhs.uk/services/message-exchange-for-social-care-and-health-mesh/messaging-exchange-for-social-care-and-health-apply-for-a-mailbox</w:t>
@@ -17255,13 +16835,11 @@
           <w:rFonts w:cs="Arial"/>
           <w:lang w:eastAsia="en-GB"/>
         </w:rPr>
-        <w:t xml:space="preserve"> .</w:t>
-      </w:r>
-    </w:p>
-    <w:p>
-      <w:pPr>
-        <w:spacing w:after="0"/>
-        <w:textboxTightWrap w:val="none"/>
+        <w:t xml:space="preserve"> . </w:t>
+      </w:r>
+    </w:p>
+    <w:p>
+      <w:pPr>
         <w:rPr>
           <w:rFonts w:cs="Arial"/>
           <w:lang w:eastAsia="en-GB"/>
@@ -17272,130 +16850,47 @@
           <w:rFonts w:cs="Arial"/>
           <w:lang w:eastAsia="en-GB"/>
         </w:rPr>
-        <w:t>Within the form you need to ensure the following question is ticked ‘Yes’</w:t>
-      </w:r>
-    </w:p>
-    <w:p>
-      <w:pPr>
-        <w:spacing w:after="0"/>
-        <w:textboxTightWrap w:val="none"/>
+        <w:t xml:space="preserve">Further information can be found here: </w:t>
+      </w:r>
+    </w:p>
+    <w:p>
+      <w:pPr>
         <w:rPr>
           <w:rFonts w:cs="Arial"/>
+        </w:rPr>
+      </w:pPr>
+      <w:r>
+        <w:rPr>
+          <w:rFonts w:cs="Arial"/>
+          <w:color w:val="000000"/>
           <w:lang w:eastAsia="en-GB"/>
         </w:rPr>
-      </w:pPr>
-    </w:p>
-    <w:p>
-      <w:pPr>
-        <w:spacing w:after="0"/>
-        <w:textboxTightWrap w:val="none"/>
-        <w:rPr>
-          <w:rFonts w:asciiTheme="majorHAnsi" w:hAnsiTheme="majorHAnsi" w:cstheme="majorHAnsi"/>
-          <w:b/>
-          <w:bCs/>
-          <w:color w:val="auto"/>
-          <w:u w:val="single"/>
-          <w:lang w:eastAsia="en-GB"/>
-        </w:rPr>
-      </w:pPr>
-      <w:r>
-        <w:rPr>
-          <w:rFonts w:asciiTheme="majorHAnsi" w:hAnsiTheme="majorHAnsi" w:cstheme="majorHAnsi"/>
-          <w:b/>
-          <w:bCs/>
-          <w:u w:val="single"/>
-          <w:lang w:eastAsia="en-GB"/>
-        </w:rPr>
         <w:t xml:space="preserve"> </w:t>
       </w:r>
-      <w:r>
-        <w:rPr>
-          <w:rFonts w:asciiTheme="majorHAnsi" w:hAnsiTheme="majorHAnsi" w:cstheme="majorHAnsi"/>
-          <w:b/>
-          <w:bCs/>
-          <w:color w:val="auto"/>
-          <w:u w:val="single"/>
-          <w:lang w:eastAsia="en-GB"/>
-        </w:rPr>
-        <w:t>Is this mailbox for National Events Management Service (NEMS) use?</w:t>
-      </w:r>
-    </w:p>
-    <w:p>
-      <w:pPr>
-        <w:rPr>
-          <w:rFonts w:cs="Arial"/>
-          <w:lang w:eastAsia="en-GB"/>
-        </w:rPr>
-      </w:pPr>
-    </w:p>
-    <w:p>
-      <w:pPr>
-        <w:rPr>
-          <w:rFonts w:cs="Arial"/>
-          <w:lang w:eastAsia="en-GB"/>
-        </w:rPr>
-      </w:pPr>
-      <w:r>
-        <w:rPr>
-          <w:rFonts w:cs="Arial"/>
-          <w:lang w:eastAsia="en-GB"/>
-        </w:rPr>
-        <w:t xml:space="preserve">Guidance embedded below </w:t>
-      </w:r>
-      <w:proofErr w:type="gramStart"/>
-      <w:r>
-        <w:rPr>
-          <w:rFonts w:cs="Arial"/>
-          <w:lang w:eastAsia="en-GB"/>
-        </w:rPr>
-        <w:t>–‘</w:t>
-      </w:r>
-      <w:proofErr w:type="gramEnd"/>
-      <w:r>
-        <w:rPr>
-          <w:rFonts w:cs="Arial"/>
-          <w:lang w:eastAsia="en-GB"/>
-        </w:rPr>
-        <w:t xml:space="preserve">Authority to proceed – MESH Mailbox’ on which workflow ID’s you need to request out of the nine approved NEMS events in the online MESH form, these need to be correctly added to your MESH mailbox. You will need this information included for </w:t>
-      </w:r>
-      <w:r>
-        <w:rPr>
-          <w:rFonts w:cs="Arial"/>
-          <w:b/>
-          <w:bCs/>
-          <w:lang w:eastAsia="en-GB"/>
-        </w:rPr>
-        <w:t xml:space="preserve">each </w:t>
-      </w:r>
-      <w:r>
-        <w:rPr>
-          <w:rFonts w:cs="Arial"/>
-          <w:lang w:eastAsia="en-GB"/>
-        </w:rPr>
-        <w:t>NEMS event required under the following heading on the online form ‘What type of data will you be sending/receiving via MESH?’. You also need to include initiate and / or respond information.</w:t>
-      </w:r>
-    </w:p>
-    <w:p>
-      <w:pPr>
-        <w:rPr>
-          <w:rFonts w:cs="Arial"/>
-        </w:rPr>
-      </w:pPr>
-      <w:hyperlink r:id="rId53" w:history="1">
+      <w:hyperlink r:id="rId51" w:history="1">
         <w:r>
           <w:rPr>
             <w:rStyle w:val="Hyperlink"/>
-            <w:rFonts w:eastAsia="MS Mincho"/>
+            <w:rFonts w:ascii="Arial" w:hAnsi="Arial" w:cs="Arial"/>
+            <w:lang w:eastAsia="en-GB"/>
           </w:rPr>
-          <w:t>Authority to proceed - MESH Mailbox</w:t>
+          <w:t>https://digital.nhs.uk/services/message-exchange-for-social-care-and-health-mesh/messaging-exchange-for-social-care-and-health-apply-for-a-mailbox</w:t>
         </w:r>
       </w:hyperlink>
       <w:r>
         <w:rPr>
           <w:rFonts w:cs="Arial"/>
+          <w:lang w:eastAsia="en-GB"/>
         </w:rPr>
         <w:t xml:space="preserve"> </w:t>
       </w:r>
+    </w:p>
+    <w:p>
+      <w:pPr>
+        <w:rPr>
+          <w:rFonts w:cs="Arial"/>
+        </w:rPr>
+      </w:pPr>
     </w:p>
     <w:p>
       <w:pPr>
@@ -17433,26 +16928,23 @@
           <w:color w:val="000000"/>
           <w:lang w:eastAsia="en-GB"/>
         </w:rPr>
-        <w:t>As part of the generic subscriptions/provider specific subscriptions, when a MESH mailbox is being set up for a customer/provider, it is that ODS code that must be populated</w:t>
-      </w:r>
-      <w:proofErr w:type="gramStart"/>
+        <w:t>As part of the generic subscriptions/provider specific subscriptions</w:t>
+      </w:r>
       <w:r>
         <w:rPr>
           <w:rFonts w:cs="Arial"/>
           <w:color w:val="000000"/>
           <w:lang w:eastAsia="en-GB"/>
         </w:rPr>
-        <w:t xml:space="preserve">.  </w:t>
-      </w:r>
-      <w:proofErr w:type="gramEnd"/>
+        <w:t>,</w:t>
+      </w:r>
       <w:r>
         <w:rPr>
           <w:rFonts w:cs="Arial"/>
           <w:color w:val="000000"/>
           <w:lang w:eastAsia="en-GB"/>
         </w:rPr>
-        <w:br/>
-        <w:t xml:space="preserve"> </w:t>
+        <w:t xml:space="preserve"> when a MESH mailbox is being set up for a customer/provide</w:t>
       </w:r>
       <w:r>
         <w:rPr>
@@ -17460,37 +16952,66 @@
           <w:color w:val="000000"/>
           <w:lang w:eastAsia="en-GB"/>
         </w:rPr>
-        <w:br/>
-        <w:t>When you are requesting a mailbox, this must be related to the ODS code of your customer and not your supplier ODS code</w:t>
-      </w:r>
-      <w:proofErr w:type="gramStart"/>
+        <w:t>r,</w:t>
+      </w:r>
       <w:r>
         <w:rPr>
           <w:rFonts w:cs="Arial"/>
           <w:color w:val="000000"/>
           <w:lang w:eastAsia="en-GB"/>
         </w:rPr>
-        <w:t xml:space="preserve">.  </w:t>
-      </w:r>
-      <w:proofErr w:type="gramEnd"/>
+        <w:t xml:space="preserve"> it is that ODS code that must be populated.  </w:t>
+      </w:r>
       <w:r>
         <w:rPr>
           <w:rFonts w:cs="Arial"/>
           <w:color w:val="000000"/>
           <w:lang w:eastAsia="en-GB"/>
         </w:rPr>
-        <w:t>Therefore, for future rollouts a different MESH mailbox will be required for each provider ODS code</w:t>
-      </w:r>
-      <w:proofErr w:type="gramStart"/>
+        <w:br/>
+        <w:t xml:space="preserve"> </w:t>
+      </w:r>
       <w:r>
         <w:rPr>
           <w:rFonts w:cs="Arial"/>
           <w:color w:val="000000"/>
           <w:lang w:eastAsia="en-GB"/>
         </w:rPr>
-        <w:t xml:space="preserve">.  </w:t>
-      </w:r>
-      <w:proofErr w:type="gramEnd"/>
+        <w:br/>
+        <w:t xml:space="preserve">When you are requesting a mailbox, this must be related to the ODS code of your customer and not your supplier ODS code.  </w:t>
+      </w:r>
+      <w:r>
+        <w:rPr>
+          <w:rFonts w:cs="Arial"/>
+          <w:color w:val="000000"/>
+          <w:lang w:eastAsia="en-GB"/>
+        </w:rPr>
+        <w:t>Therefore, for</w:t>
+      </w:r>
+      <w:r>
+        <w:rPr>
+          <w:rFonts w:cs="Arial"/>
+          <w:color w:val="000000"/>
+          <w:lang w:eastAsia="en-GB"/>
+        </w:rPr>
+        <w:t xml:space="preserve"> future rollouts a different MESH mailbox </w:t>
+      </w:r>
+      <w:r>
+        <w:rPr>
+          <w:rFonts w:cs="Arial"/>
+          <w:color w:val="000000"/>
+          <w:lang w:eastAsia="en-GB"/>
+        </w:rPr>
+        <w:t xml:space="preserve">will be required </w:t>
+      </w:r>
+      <w:r>
+        <w:rPr>
+          <w:rFonts w:cs="Arial"/>
+          <w:color w:val="000000"/>
+          <w:lang w:eastAsia="en-GB"/>
+        </w:rPr>
+        <w:t xml:space="preserve">for each provider ODS code.  </w:t>
+      </w:r>
     </w:p>
     <w:p>
       <w:pPr>
@@ -17558,41 +17079,46 @@
           <w:color w:val="auto"/>
           <w:lang w:eastAsia="en-GB"/>
         </w:rPr>
-        <w:t>MESH does not guarantee that messages published in a chronological order will be received in a chronological order</w:t>
-      </w:r>
-      <w:proofErr w:type="gramStart"/>
+        <w:t xml:space="preserve">MESH does not guarantee that messages published in a chronological order will be received in a chronological order.  </w:t>
+      </w:r>
+    </w:p>
+    <w:p>
+      <w:pPr>
+        <w:spacing w:after="0"/>
+        <w:rPr>
+          <w:rFonts w:cs="Arial"/>
+          <w:lang w:eastAsia="en-GB"/>
+        </w:rPr>
+      </w:pPr>
       <w:r>
         <w:rPr>
           <w:rFonts w:cs="Arial"/>
           <w:color w:val="auto"/>
           <w:lang w:eastAsia="en-GB"/>
         </w:rPr>
-        <w:t xml:space="preserve">.  </w:t>
-      </w:r>
-      <w:proofErr w:type="gramEnd"/>
-    </w:p>
-    <w:p>
-      <w:pPr>
-        <w:spacing w:after="0"/>
+        <w:t>Suppliers who receive messages via MESH will need to be</w:t>
+      </w:r>
+      <w:r>
         <w:rPr>
           <w:rFonts w:cs="Arial"/>
           <w:lang w:eastAsia="en-GB"/>
         </w:rPr>
-      </w:pPr>
+        <w:t xml:space="preserve"> able to</w:t>
+      </w:r>
       <w:r>
         <w:rPr>
           <w:rFonts w:cs="Arial"/>
           <w:color w:val="auto"/>
           <w:lang w:eastAsia="en-GB"/>
         </w:rPr>
-        <w:t>Suppliers who receive messages via MESH will need to be</w:t>
+        <w:t xml:space="preserve"> handle out of order sequencing of </w:t>
       </w:r>
       <w:r>
         <w:rPr>
           <w:rFonts w:cs="Arial"/>
           <w:lang w:eastAsia="en-GB"/>
         </w:rPr>
-        <w:t xml:space="preserve"> able to</w:t>
+        <w:t>messages, meta</w:t>
       </w:r>
       <w:r>
         <w:rPr>
@@ -17600,23 +17126,7 @@
           <w:color w:val="auto"/>
           <w:lang w:eastAsia="en-GB"/>
         </w:rPr>
-        <w:t xml:space="preserve"> handle out of order sequencing of </w:t>
-      </w:r>
-      <w:r>
-        <w:rPr>
-          <w:rFonts w:cs="Arial"/>
-          <w:lang w:eastAsia="en-GB"/>
-        </w:rPr>
-        <w:t xml:space="preserve">messages, </w:t>
-      </w:r>
-      <w:proofErr w:type="spellStart"/>
-      <w:proofErr w:type="gramStart"/>
-      <w:r>
-        <w:rPr>
-          <w:rFonts w:cs="Arial"/>
-          <w:lang w:eastAsia="en-GB"/>
-        </w:rPr>
-        <w:t>meta</w:t>
+        <w:t>.lastUpdated element facili</w:t>
       </w:r>
       <w:r>
         <w:rPr>
@@ -17624,17 +17134,15 @@
           <w:color w:val="auto"/>
           <w:lang w:eastAsia="en-GB"/>
         </w:rPr>
-        <w:t>.lastUpdated</w:t>
-      </w:r>
-      <w:proofErr w:type="spellEnd"/>
-      <w:proofErr w:type="gramEnd"/>
+        <w:t>t</w:t>
+      </w:r>
       <w:r>
         <w:rPr>
           <w:rFonts w:cs="Arial"/>
           <w:color w:val="auto"/>
           <w:lang w:eastAsia="en-GB"/>
         </w:rPr>
-        <w:t xml:space="preserve"> element facilitates this,</w:t>
+        <w:t>ates this,</w:t>
       </w:r>
     </w:p>
     <w:p>
@@ -17652,74 +17160,35 @@
           <w:color w:val="auto"/>
           <w:lang w:eastAsia="en-GB"/>
         </w:rPr>
-        <w:t xml:space="preserve">e.g. </w:t>
-      </w:r>
-      <w:proofErr w:type="gramStart"/>
+        <w:t>e.g. https://developer.nhs.uk/apis/ems-beta/vaccinations_1.html : "To allow a consumer to perform message sequencing, the event MUST include the</w:t>
+      </w:r>
+      <w:r>
+        <w:rPr>
+          <w:rFonts w:cs="Arial"/>
+          <w:lang w:eastAsia="en-GB"/>
+        </w:rPr>
+        <w:t xml:space="preserve"> </w:t>
+      </w:r>
       <w:r>
         <w:rPr>
           <w:rFonts w:cs="Arial"/>
           <w:color w:val="auto"/>
           <w:lang w:eastAsia="en-GB"/>
         </w:rPr>
-        <w:t>https://developer.nhs.uk/apis/ems-beta/vaccinations_1.html :</w:t>
-      </w:r>
-      <w:proofErr w:type="gramEnd"/>
+        <w:t>meta.lastUpdated element within the MessageHeader resource allowing the consumer to identify the latest and most up to date information"</w:t>
+      </w:r>
       <w:r>
         <w:rPr>
           <w:rFonts w:cs="Arial"/>
           <w:color w:val="auto"/>
           <w:lang w:eastAsia="en-GB"/>
         </w:rPr>
-        <w:t xml:space="preserve"> "To allow a consumer to perform message sequencing, the event MUST include the</w:t>
-      </w:r>
-      <w:r>
-        <w:rPr>
-          <w:rFonts w:cs="Arial"/>
-          <w:lang w:eastAsia="en-GB"/>
-        </w:rPr>
-        <w:t xml:space="preserve"> </w:t>
-      </w:r>
-      <w:proofErr w:type="spellStart"/>
-      <w:r>
-        <w:rPr>
-          <w:rFonts w:cs="Arial"/>
-          <w:color w:val="auto"/>
-          <w:lang w:eastAsia="en-GB"/>
-        </w:rPr>
-        <w:t>meta.lastUpdated</w:t>
-      </w:r>
-      <w:proofErr w:type="spellEnd"/>
-      <w:r>
-        <w:rPr>
-          <w:rFonts w:cs="Arial"/>
-          <w:color w:val="auto"/>
-          <w:lang w:eastAsia="en-GB"/>
-        </w:rPr>
-        <w:t xml:space="preserve"> element within the </w:t>
-      </w:r>
-      <w:proofErr w:type="spellStart"/>
-      <w:r>
-        <w:rPr>
-          <w:rFonts w:cs="Arial"/>
-          <w:color w:val="auto"/>
-          <w:lang w:eastAsia="en-GB"/>
-        </w:rPr>
-        <w:t>MessageHeader</w:t>
-      </w:r>
-      <w:proofErr w:type="spellEnd"/>
-      <w:r>
-        <w:rPr>
-          <w:rFonts w:cs="Arial"/>
-          <w:color w:val="auto"/>
-          <w:lang w:eastAsia="en-GB"/>
-        </w:rPr>
-        <w:t xml:space="preserve"> resource allowing the consumer to identify the latest and most up to date information".</w:t>
+        <w:t>.</w:t>
       </w:r>
       <w:r>
         <w:br w:type="page"/>
       </w:r>
     </w:p>
-    <w:p/>
     <w:p>
       <w:pPr>
         <w:pStyle w:val="Heading1"/>
@@ -17728,21 +17197,25 @@
           <w:numId w:val="36"/>
         </w:numPr>
       </w:pPr>
-      <w:bookmarkStart w:id="62" w:name="_Toc35253973"/>
-      <w:bookmarkStart w:id="63" w:name="_Toc35253974"/>
-      <w:bookmarkStart w:id="64" w:name="_Toc66785563"/>
+      <w:bookmarkStart w:id="61" w:name="_Toc35253973"/>
+      <w:bookmarkStart w:id="62" w:name="_Toc35253974"/>
+      <w:bookmarkEnd w:id="61"/>
       <w:bookmarkEnd w:id="62"/>
+      <w:r>
+        <w:lastRenderedPageBreak/>
+        <w:t xml:space="preserve"> </w:t>
+      </w:r>
+      <w:bookmarkStart w:id="63" w:name="_Toc66785563"/>
+      <w:r>
+        <w:t xml:space="preserve">Onboarding </w:t>
+      </w:r>
+      <w:r>
+        <w:t>A</w:t>
+      </w:r>
+      <w:r>
+        <w:t>rtefacts</w:t>
+      </w:r>
       <w:bookmarkEnd w:id="63"/>
-      <w:r>
-        <w:t xml:space="preserve">Onboarding </w:t>
-      </w:r>
-      <w:r>
-        <w:t>A</w:t>
-      </w:r>
-      <w:r>
-        <w:t>rtefacts</w:t>
-      </w:r>
-      <w:bookmarkEnd w:id="64"/>
     </w:p>
     <w:p>
       <w:pPr>
@@ -17822,7 +17295,7 @@
       <w:pPr>
         <w:pStyle w:val="Heading2"/>
       </w:pPr>
-      <w:bookmarkStart w:id="65" w:name="_Toc66785564"/>
+      <w:bookmarkStart w:id="64" w:name="_Toc66785564"/>
       <w:r>
         <w:t xml:space="preserve">5.1 </w:t>
       </w:r>
@@ -17832,7 +17305,7 @@
       <w:r>
         <w:t xml:space="preserve"> and Technical Conformance Certificate</w:t>
       </w:r>
-      <w:bookmarkEnd w:id="65"/>
+      <w:bookmarkEnd w:id="64"/>
     </w:p>
     <w:p>
       <w:r>
@@ -17896,28 +17369,12 @@
         <w:t>and</w:t>
       </w:r>
       <w:r>
-        <w:t xml:space="preserve"> Security, Clinical </w:t>
-      </w:r>
-      <w:proofErr w:type="gramStart"/>
-      <w:r>
-        <w:t>Safety</w:t>
-      </w:r>
-      <w:proofErr w:type="gramEnd"/>
-      <w:r>
-        <w:t xml:space="preserve"> and individual user interaction. </w:t>
-      </w:r>
-    </w:p>
-    <w:p>
-      <w:r>
-        <w:t>The information provided in the SCAL helps EUOs to assure themselves that the Product has been developed according to various quality and compliance requirements and standards</w:t>
-      </w:r>
-      <w:proofErr w:type="gramStart"/>
-      <w:r>
-        <w:t xml:space="preserve">.  </w:t>
-      </w:r>
-      <w:proofErr w:type="gramEnd"/>
-      <w:r>
-        <w:t xml:space="preserve">Any queries about the information provided in the SCAL is the developing </w:t>
+        <w:t xml:space="preserve"> Security, Clinical Safety and individual user interaction. </w:t>
+      </w:r>
+    </w:p>
+    <w:p>
+      <w:r>
+        <w:t xml:space="preserve">The information provided in the SCAL helps EUOs to assure themselves that the Product has been developed according to various quality and compliance requirements and standards.  Any queries about the information provided in the SCAL is the developing </w:t>
       </w:r>
       <w:r>
         <w:t>party’s</w:t>
@@ -17968,10 +17425,10 @@
                     <pic:cNvPicPr/>
                   </pic:nvPicPr>
                   <pic:blipFill>
-                    <a:blip r:embed="rId54">
+                    <a:blip r:embed="rId52">
                       <a:extLst>
                         <a:ext uri="{FF2B5EF4-FFF2-40B4-BE49-F238E27FC236}">
-                          <a16:creationId xmlns="" xmlns:o="urn:schemas-microsoft-com:office:office" xmlns:v="urn:schemas-microsoft-com:vml" xmlns:w10="urn:schemas-microsoft-com:office:word" xmlns:w="http://schemas.openxmlformats.org/wordprocessingml/2006/main" xmlns:a14="http://schemas.microsoft.com/office/drawing/2010/main" xmlns:dgm="http://schemas.openxmlformats.org/drawingml/2006/diagram" xmlns:a16="http://schemas.microsoft.com/office/drawing/2014/main" xmlns:arto="http://schemas.microsoft.com/office/word/2006/arto" id="{00000000-0008-0000-0100-000037000000}"/>
+                          <a16:creationId xmlns:arto="http://schemas.microsoft.com/office/word/2006/arto" xmlns:a16="http://schemas.microsoft.com/office/drawing/2014/main" xmlns:dgm="http://schemas.openxmlformats.org/drawingml/2006/diagram" xmlns:a14="http://schemas.microsoft.com/office/drawing/2010/main" xmlns:w="http://schemas.openxmlformats.org/wordprocessingml/2006/main" xmlns:w10="urn:schemas-microsoft-com:office:word" xmlns:v="urn:schemas-microsoft-com:vml" xmlns:o="urn:schemas-microsoft-com:office:office" xmlns="" id="{00000000-0008-0000-0100-000037000000}"/>
                         </a:ext>
                       </a:extLst>
                     </a:blip>
@@ -18083,15 +17540,7 @@
         <w:t xml:space="preserve"> </w:t>
       </w:r>
       <w:r>
-        <w:t xml:space="preserve">however </w:t>
-      </w:r>
-      <w:proofErr w:type="gramStart"/>
-      <w:r>
-        <w:t>the a</w:t>
-      </w:r>
-      <w:proofErr w:type="gramEnd"/>
-      <w:r>
-        <w:t xml:space="preserve"> single SCAL can cover integration to </w:t>
+        <w:t xml:space="preserve">however the a single SCAL can cover integration to </w:t>
       </w:r>
       <w:r>
         <w:t>more than one NHS Digital Service</w:t>
@@ -18237,14 +17686,14 @@
       <w:pPr>
         <w:pStyle w:val="Heading3"/>
       </w:pPr>
-      <w:bookmarkStart w:id="66" w:name="_Toc66785565"/>
+      <w:bookmarkStart w:id="65" w:name="_Toc66785565"/>
       <w:r>
         <w:t xml:space="preserve">5.1.2 </w:t>
       </w:r>
       <w:r>
         <w:t>Already completed a SCAL?</w:t>
       </w:r>
-      <w:bookmarkEnd w:id="66"/>
+      <w:bookmarkEnd w:id="65"/>
     </w:p>
     <w:p>
       <w:r>
@@ -18433,14 +17882,14 @@
       <w:pPr>
         <w:pStyle w:val="Heading2"/>
       </w:pPr>
-      <w:bookmarkStart w:id="67" w:name="_Toc66785566"/>
+      <w:bookmarkStart w:id="66" w:name="_Toc66785566"/>
       <w:r>
         <w:t xml:space="preserve">5.2 </w:t>
       </w:r>
       <w:r>
         <w:t>Connection Agreement</w:t>
       </w:r>
-      <w:bookmarkEnd w:id="67"/>
+      <w:bookmarkEnd w:id="66"/>
       <w:r>
         <w:t xml:space="preserve"> </w:t>
       </w:r>
@@ -18527,21 +17976,21 @@
       <w:pPr>
         <w:spacing w:before="120" w:after="120"/>
       </w:pPr>
-      <w:bookmarkStart w:id="68" w:name="_Local_TKW_Assurance"/>
+      <w:bookmarkStart w:id="67" w:name="_Local_TKW_Assurance"/>
+      <w:bookmarkEnd w:id="67"/>
+    </w:p>
+    <w:p>
+      <w:pPr>
+        <w:pStyle w:val="Heading2"/>
+      </w:pPr>
+      <w:bookmarkStart w:id="68" w:name="_Toc66785567"/>
+      <w:r>
+        <w:t xml:space="preserve">5.3 </w:t>
+      </w:r>
+      <w:r>
+        <w:t>Data Sharing Arrangement</w:t>
+      </w:r>
       <w:bookmarkEnd w:id="68"/>
-    </w:p>
-    <w:p>
-      <w:pPr>
-        <w:pStyle w:val="Heading2"/>
-      </w:pPr>
-      <w:bookmarkStart w:id="69" w:name="_Toc66785567"/>
-      <w:r>
-        <w:t xml:space="preserve">5.3 </w:t>
-      </w:r>
-      <w:r>
-        <w:t>Data Sharing Arrangement</w:t>
-      </w:r>
-      <w:bookmarkEnd w:id="69"/>
     </w:p>
     <w:p>
       <w:pPr>
@@ -18555,11 +18004,11 @@
           <w:lang w:val="en-US"/>
         </w:rPr>
       </w:pPr>
-      <w:bookmarkStart w:id="70" w:name="_Assurance_Testing_(Mandatory)"/>
-      <w:bookmarkStart w:id="71" w:name="_Live_Service_Implementation"/>
-      <w:bookmarkStart w:id="72" w:name="_Ref4162493"/>
+      <w:bookmarkStart w:id="69" w:name="_Assurance_Testing_(Mandatory)"/>
+      <w:bookmarkStart w:id="70" w:name="_Live_Service_Implementation"/>
+      <w:bookmarkStart w:id="71" w:name="_Ref4162493"/>
+      <w:bookmarkEnd w:id="69"/>
       <w:bookmarkEnd w:id="70"/>
-      <w:bookmarkEnd w:id="71"/>
       <w:r>
         <w:t>Controllers are also expected to sign a Data Sharing A</w:t>
       </w:r>
@@ -18567,17 +18016,8 @@
         <w:t xml:space="preserve">rrangement </w:t>
       </w:r>
       <w:r>
-        <w:t>(DSA) that sets out th</w:t>
-      </w:r>
-      <w:r>
-        <w:lastRenderedPageBreak/>
-        <w:t>eir data protection responsibilities as controller for the event message, either as subscriber or publisher</w:t>
-      </w:r>
-      <w:proofErr w:type="gramStart"/>
-      <w:r>
-        <w:t xml:space="preserve">.  </w:t>
-      </w:r>
-      <w:proofErr w:type="gramEnd"/>
+        <w:t xml:space="preserve">(DSA) that sets out their data protection responsibilities as controller for the event message, either as subscriber or publisher.  </w:t>
+      </w:r>
       <w:r>
         <w:br w:type="page"/>
       </w:r>
@@ -18610,29 +18050,7 @@
           <w:szCs w:val="21"/>
           <w:lang w:val="en-US"/>
         </w:rPr>
-        <w:t xml:space="preserve">made available to their end </w:t>
-      </w:r>
-      <w:proofErr w:type="gramStart"/>
-      <w:r>
-        <w:rPr>
-          <w:rFonts w:ascii="Segoe UI" w:hAnsi="Segoe UI" w:cs="Segoe UI"/>
-          <w:color w:val="auto"/>
-          <w:sz w:val="21"/>
-          <w:szCs w:val="21"/>
-          <w:lang w:val="en-US"/>
-        </w:rPr>
-        <w:t>users</w:t>
-      </w:r>
-      <w:proofErr w:type="gramEnd"/>
-      <w:r>
-        <w:rPr>
-          <w:rFonts w:ascii="Segoe UI" w:hAnsi="Segoe UI" w:cs="Segoe UI"/>
-          <w:color w:val="auto"/>
-          <w:sz w:val="21"/>
-          <w:szCs w:val="21"/>
-          <w:lang w:val="en-US"/>
-        </w:rPr>
-        <w:t xml:space="preserve"> and they agree to the arrangement </w:t>
+        <w:t xml:space="preserve">made available to their end users and they agree to the arrangement </w:t>
       </w:r>
     </w:p>
     <w:p>
@@ -18659,30 +18077,30 @@
           <w:numId w:val="35"/>
         </w:numPr>
       </w:pPr>
-      <w:bookmarkStart w:id="73" w:name="_Toc66785568"/>
+      <w:bookmarkStart w:id="72" w:name="_Toc66785568"/>
       <w:r>
         <w:t>Live Service Implementation</w:t>
       </w:r>
+      <w:bookmarkEnd w:id="71"/>
       <w:bookmarkEnd w:id="72"/>
+    </w:p>
+    <w:p>
+      <w:pPr>
+        <w:pStyle w:val="Heading2"/>
+      </w:pPr>
+      <w:bookmarkStart w:id="73" w:name="_Toc66785569"/>
+      <w:r>
+        <w:t xml:space="preserve">6.1 </w:t>
+      </w:r>
+      <w:r>
+        <w:t>Live Connecting Request</w:t>
+      </w:r>
       <w:bookmarkEnd w:id="73"/>
     </w:p>
     <w:p>
       <w:pPr>
         <w:pStyle w:val="Heading2"/>
       </w:pPr>
-      <w:bookmarkStart w:id="74" w:name="_Toc66785569"/>
-      <w:r>
-        <w:t xml:space="preserve">6.1 </w:t>
-      </w:r>
-      <w:r>
-        <w:t>Live Connecting Request</w:t>
-      </w:r>
-      <w:bookmarkEnd w:id="74"/>
-    </w:p>
-    <w:p>
-      <w:pPr>
-        <w:pStyle w:val="Heading2"/>
-      </w:pPr>
     </w:p>
     <w:p>
       <w:pPr>
@@ -18707,19 +18125,14 @@
         <w:t>lead</w:t>
       </w:r>
       <w:r>
+        <w:t xml:space="preserve"> (</w:t>
+      </w:r>
+      <w:r>
         <w:t xml:space="preserve"> </w:t>
       </w:r>
-      <w:proofErr w:type="gramStart"/>
-      <w:r>
-        <w:t>(</w:t>
-      </w:r>
-      <w:r>
-        <w:t xml:space="preserve"> </w:t>
-      </w:r>
       <w:r>
         <w:t>nrlnems.ls@nhs.net</w:t>
       </w:r>
-      <w:proofErr w:type="gramEnd"/>
       <w:r>
         <w:t xml:space="preserve">). </w:t>
       </w:r>
@@ -18812,7 +18225,7 @@
       <w:pPr>
         <w:pStyle w:val="Heading2"/>
       </w:pPr>
-      <w:bookmarkStart w:id="75" w:name="_Toc66785570"/>
+      <w:bookmarkStart w:id="74" w:name="_Toc66785570"/>
       <w:r>
         <w:t xml:space="preserve">6.2 </w:t>
       </w:r>
@@ -18822,7 +18235,7 @@
       <w:r>
         <w:t xml:space="preserve"> Process</w:t>
       </w:r>
-      <w:bookmarkEnd w:id="75"/>
+      <w:bookmarkEnd w:id="74"/>
     </w:p>
     <w:p>
       <w:r>
@@ -18864,7 +18277,7 @@
           <w:numId w:val="35"/>
         </w:numPr>
       </w:pPr>
-      <w:bookmarkStart w:id="76" w:name="_Toc66785571"/>
+      <w:bookmarkStart w:id="75" w:name="_Toc66785571"/>
       <w:r>
         <w:lastRenderedPageBreak/>
         <w:t>Post Implementation</w:t>
@@ -18872,7 +18285,7 @@
       <w:r>
         <w:t xml:space="preserve"> Support</w:t>
       </w:r>
-      <w:bookmarkEnd w:id="76"/>
+      <w:bookmarkEnd w:id="75"/>
     </w:p>
     <w:p>
       <w:pPr>
@@ -19028,23 +18441,7 @@
                 <w:rFonts w:cs="Arial"/>
                 <w:szCs w:val="22"/>
               </w:rPr>
-              <w:t xml:space="preserve">Issues with the quality or content of the data </w:t>
-            </w:r>
-            <w:proofErr w:type="gramStart"/>
-            <w:r>
-              <w:rPr>
-                <w:rFonts w:cs="Arial"/>
-                <w:szCs w:val="22"/>
-              </w:rPr>
-              <w:t>e.g.</w:t>
-            </w:r>
-            <w:proofErr w:type="gramEnd"/>
-            <w:r>
-              <w:rPr>
-                <w:rFonts w:cs="Arial"/>
-                <w:szCs w:val="22"/>
-              </w:rPr>
-              <w:t xml:space="preserve"> incorrect codes used</w:t>
+              <w:t>Issues with the quality or content of the data e.g. incorrect codes used</w:t>
             </w:r>
           </w:p>
         </w:tc>
@@ -19572,14 +18969,14 @@
       <w:pPr>
         <w:pStyle w:val="Heading2"/>
       </w:pPr>
-      <w:bookmarkStart w:id="77" w:name="_Toc66785572"/>
+      <w:bookmarkStart w:id="76" w:name="_Toc66785572"/>
       <w:r>
         <w:t xml:space="preserve">7.1 </w:t>
       </w:r>
       <w:r>
         <w:t>Incident Management</w:t>
       </w:r>
-      <w:bookmarkEnd w:id="77"/>
+      <w:bookmarkEnd w:id="76"/>
     </w:p>
     <w:p>
       <w:pPr>
@@ -19642,7 +19039,7 @@
                     </pic:cNvPicPr>
                   </pic:nvPicPr>
                   <pic:blipFill>
-                    <a:blip r:embed="rId55" cstate="print">
+                    <a:blip r:embed="rId53" cstate="print">
                       <a:extLst>
                         <a:ext uri="{28A0092B-C50C-407E-A947-70E740481C1C}">
                           <a14:useLocalDpi xmlns:a14="http://schemas.microsoft.com/office/drawing/2010/main" val="0"/>
@@ -19707,7 +19104,7 @@
       <w:r>
         <w:t xml:space="preserve">Email: </w:t>
       </w:r>
-      <w:hyperlink r:id="rId56" w:history="1">
+      <w:hyperlink r:id="rId54" w:history="1">
         <w:r>
           <w:rPr>
             <w:rStyle w:val="Hyperlink"/>
@@ -19722,7 +19119,7 @@
         <w:pStyle w:val="Bulletlist"/>
         <w:spacing w:before="120" w:after="120"/>
       </w:pPr>
-      <w:hyperlink r:id="rId57" w:anchor="0" w:history="1">
+      <w:hyperlink r:id="rId55" w:anchor="0" w:history="1">
         <w:r>
           <w:rPr>
             <w:rStyle w:val="Hyperlink"/>
@@ -19741,10 +19138,10 @@
       </w:pPr>
       <w:r>
         <w:object w:dxaOrig="1487" w:dyaOrig="993" w14:anchorId="3C45EFC8">
-          <v:shape id="_x0000_i1028" type="#_x0000_t75" style="width:75pt;height:49pt" o:ole="">
-            <v:imagedata r:id="rId58" o:title=""/>
+          <v:shape id="_x0000_i1028" type="#_x0000_t75" style="width:75pt;height:48.75pt" o:ole="">
+            <v:imagedata r:id="rId56" o:title=""/>
           </v:shape>
-          <o:OLEObject Type="Embed" ProgID="Package" ShapeID="_x0000_i1028" DrawAspect="Icon" ObjectID="_1700318483" r:id="rId59"/>
+          <o:OLEObject Type="Embed" ProgID="Package" ShapeID="_x0000_i1028" DrawAspect="Icon" ObjectID="_1709531867" r:id="rId57"/>
         </w:object>
       </w:r>
     </w:p>
@@ -19757,14 +19154,14 @@
       <w:pPr>
         <w:pStyle w:val="Heading2"/>
       </w:pPr>
-      <w:bookmarkStart w:id="78" w:name="_Toc66785573"/>
+      <w:bookmarkStart w:id="77" w:name="_Toc66785573"/>
       <w:r>
         <w:t xml:space="preserve">7.2 </w:t>
       </w:r>
       <w:r>
         <w:t>Environment Maintenance</w:t>
       </w:r>
-      <w:bookmarkEnd w:id="78"/>
+      <w:bookmarkEnd w:id="77"/>
     </w:p>
     <w:p>
       <w:pPr>
@@ -19830,7 +19227,7 @@
       <w:r>
         <w:t xml:space="preserve"> (</w:t>
       </w:r>
-      <w:hyperlink r:id="rId60" w:history="1">
+      <w:hyperlink r:id="rId58" w:history="1">
         <w:r>
           <w:rPr>
             <w:rStyle w:val="Hyperlink"/>
@@ -19874,24 +19271,24 @@
           <w:numId w:val="35"/>
         </w:numPr>
       </w:pPr>
-      <w:bookmarkStart w:id="79" w:name="_Toc66785574"/>
+      <w:bookmarkStart w:id="78" w:name="_Toc66785574"/>
       <w:r>
         <w:t>Appendix</w:t>
       </w:r>
+      <w:bookmarkEnd w:id="78"/>
+    </w:p>
+    <w:p>
+      <w:pPr>
+        <w:pStyle w:val="Heading2"/>
+      </w:pPr>
+      <w:bookmarkStart w:id="79" w:name="_Toc66785575"/>
+      <w:r>
+        <w:t xml:space="preserve">8.1 </w:t>
+      </w:r>
+      <w:r>
+        <w:t>NHS Digital Onboarding Supplier Task Checklist</w:t>
+      </w:r>
       <w:bookmarkEnd w:id="79"/>
-    </w:p>
-    <w:p>
-      <w:pPr>
-        <w:pStyle w:val="Heading2"/>
-      </w:pPr>
-      <w:bookmarkStart w:id="80" w:name="_Toc66785575"/>
-      <w:r>
-        <w:t xml:space="preserve">8.1 </w:t>
-      </w:r>
-      <w:r>
-        <w:t>NHS Digital Onboarding Supplier Task Checklist</w:t>
-      </w:r>
-      <w:bookmarkEnd w:id="80"/>
     </w:p>
     <w:p>
       <w:pPr>
@@ -19977,23 +19374,7 @@
           <w:sz w:val="24"/>
           <w:szCs w:val="24"/>
         </w:rPr>
-        <w:t>Primary Contact (</w:t>
-      </w:r>
-      <w:proofErr w:type="gramStart"/>
-      <w:r>
-        <w:rPr>
-          <w:sz w:val="24"/>
-          <w:szCs w:val="24"/>
-        </w:rPr>
-        <w:t>e.g.</w:t>
-      </w:r>
-      <w:proofErr w:type="gramEnd"/>
-      <w:r>
-        <w:rPr>
-          <w:sz w:val="24"/>
-          <w:szCs w:val="24"/>
-        </w:rPr>
-        <w:t xml:space="preserve"> project manager)</w:t>
+        <w:t>Primary Contact (e.g. project manager)</w:t>
       </w:r>
     </w:p>
     <w:p>
@@ -20385,23 +19766,7 @@
           <w:sz w:val="24"/>
           <w:szCs w:val="24"/>
         </w:rPr>
-        <w:t>Obtain all necessary local approvals for go-live (</w:t>
-      </w:r>
-      <w:proofErr w:type="gramStart"/>
-      <w:r>
-        <w:rPr>
-          <w:sz w:val="24"/>
-          <w:szCs w:val="24"/>
-        </w:rPr>
-        <w:t>e.g.</w:t>
-      </w:r>
-      <w:proofErr w:type="gramEnd"/>
-      <w:r>
-        <w:rPr>
-          <w:sz w:val="24"/>
-          <w:szCs w:val="24"/>
-        </w:rPr>
-        <w:t xml:space="preserve"> clinical safety, board approvals)</w:t>
+        <w:t>Obtain all necessary local approvals for go-live (e.g. clinical safety, board approvals)</w:t>
       </w:r>
       <w:r>
         <w:rPr>
@@ -20494,14 +19859,14 @@
       <w:pPr>
         <w:pStyle w:val="Heading2"/>
       </w:pPr>
-      <w:bookmarkStart w:id="81" w:name="_Toc66785576"/>
+      <w:bookmarkStart w:id="80" w:name="_Toc66785576"/>
       <w:r>
         <w:t xml:space="preserve">8.2 </w:t>
       </w:r>
       <w:r>
         <w:t>Frequently Asked Questions</w:t>
       </w:r>
-      <w:bookmarkEnd w:id="81"/>
+      <w:bookmarkEnd w:id="80"/>
     </w:p>
     <w:tbl>
       <w:tblPr>
@@ -20643,7 +20008,7 @@
               <w:spacing w:before="120" w:after="120"/>
               <w:cnfStyle w:val="000000100000" w:firstRow="0" w:lastRow="0" w:firstColumn="0" w:lastColumn="0" w:oddVBand="0" w:evenVBand="0" w:oddHBand="1" w:evenHBand="0" w:firstRowFirstColumn="0" w:firstRowLastColumn="0" w:lastRowFirstColumn="0" w:lastRowLastColumn="0"/>
             </w:pPr>
-            <w:hyperlink r:id="rId61" w:history="1">
+            <w:hyperlink r:id="rId59" w:history="1">
               <w:r>
                 <w:rPr>
                   <w:rStyle w:val="Hyperlink"/>
@@ -20818,7 +20183,7 @@
               <w:spacing w:before="120" w:after="120"/>
               <w:cnfStyle w:val="000000100000" w:firstRow="0" w:lastRow="0" w:firstColumn="0" w:lastColumn="0" w:oddVBand="0" w:evenVBand="0" w:oddHBand="1" w:evenHBand="0" w:firstRowFirstColumn="0" w:firstRowLastColumn="0" w:lastRowFirstColumn="0" w:lastRowLastColumn="0"/>
             </w:pPr>
-            <w:hyperlink r:id="rId62" w:history="1">
+            <w:hyperlink r:id="rId60" w:history="1">
               <w:r>
                 <w:rPr>
                   <w:rStyle w:val="Hyperlink"/>
@@ -20891,29 +20256,13 @@
               <w:t>Each new event requires a retest of some (not all)</w:t>
             </w:r>
             <w:r>
-              <w:t xml:space="preserve"> of the requirements</w:t>
-            </w:r>
-            <w:proofErr w:type="gramStart"/>
-            <w:r>
-              <w:t xml:space="preserve">.  </w:t>
-            </w:r>
-            <w:proofErr w:type="gramEnd"/>
-            <w:r>
-              <w:t>Additionally</w:t>
+              <w:t xml:space="preserve"> of the requirements.  Additionally</w:t>
             </w:r>
             <w:r>
               <w:t>,</w:t>
             </w:r>
             <w:r>
-              <w:t xml:space="preserve"> as each new event carries new data it is important to test </w:t>
-            </w:r>
-            <w:proofErr w:type="gramStart"/>
-            <w:r>
-              <w:t>that events</w:t>
-            </w:r>
-            <w:proofErr w:type="gramEnd"/>
-            <w:r>
-              <w:t xml:space="preserve"> are </w:t>
+              <w:t xml:space="preserve"> as each new event carries new data it is important to test that events are </w:t>
             </w:r>
             <w:r>
               <w:t>managed in the expected way.</w:t>
@@ -20962,13 +20311,7 @@
               <w:t xml:space="preserve">Why </w:t>
             </w:r>
             <w:r>
-              <w:t xml:space="preserve">is PDS </w:t>
-            </w:r>
-            <w:r>
-              <w:t>Integration</w:t>
-            </w:r>
-            <w:r>
-              <w:t xml:space="preserve"> required to be able to publish or subscribe to NEMS?</w:t>
+              <w:t>is PDS compliancy required to be able to publish or subscribe to NEMS?</w:t>
             </w:r>
           </w:p>
         </w:tc>
@@ -21051,13 +20394,8 @@
               <w:spacing w:before="120" w:after="120"/>
               <w:cnfStyle w:val="000000000000" w:firstRow="0" w:lastRow="0" w:firstColumn="0" w:lastColumn="0" w:oddVBand="0" w:evenVBand="0" w:oddHBand="0" w:evenHBand="0" w:firstRowFirstColumn="0" w:firstRowLastColumn="0" w:lastRowFirstColumn="0" w:lastRowLastColumn="0"/>
             </w:pPr>
-            <w:proofErr w:type="gramStart"/>
-            <w:r>
-              <w:t>Yes</w:t>
-            </w:r>
-            <w:proofErr w:type="gramEnd"/>
-            <w:r>
-              <w:t xml:space="preserve"> it can where this meets the business needs.</w:t>
+            <w:r>
+              <w:t>Yes it can where this meets the business needs.</w:t>
             </w:r>
           </w:p>
         </w:tc>
@@ -21142,35 +20480,7 @@
                 <w:rFonts w:cs="Arial"/>
                 <w:color w:val="auto"/>
               </w:rPr>
-              <w:t xml:space="preserve">As PDS </w:t>
-            </w:r>
-            <w:r>
-              <w:rPr>
-                <w:rFonts w:cs="Arial"/>
-                <w:color w:val="auto"/>
-              </w:rPr>
-              <w:t>integration</w:t>
-            </w:r>
-            <w:r>
-              <w:rPr>
-                <w:rFonts w:cs="Arial"/>
-                <w:color w:val="auto"/>
-              </w:rPr>
-              <w:t xml:space="preserve"> is a pre-requisite of publication or subscription to NEMS, this is managed as part of the onboarding and assurance process. Where a supplier has not yet achieved PDS </w:t>
-            </w:r>
-            <w:r>
-              <w:rPr>
-                <w:rFonts w:cs="Arial"/>
-                <w:color w:val="auto"/>
-              </w:rPr>
-              <w:t>integration</w:t>
-            </w:r>
-            <w:r>
-              <w:rPr>
-                <w:rFonts w:cs="Arial"/>
-                <w:color w:val="auto"/>
-              </w:rPr>
-              <w:t xml:space="preserve"> this will form part of that process, this is managed by live services where appropriate.</w:t>
+              <w:t>As PDS compliancy is a pre-requisite of publication or subscription to NEMS, this is managed as part of the onboarding and assurance process. Where a supplier has not yet achieved PDS compliance this will form part of that process, this is managed by live services where appropriate.</w:t>
             </w:r>
           </w:p>
           <w:p>
@@ -21323,21 +20633,12 @@
                 <w:color w:val="auto"/>
               </w:rPr>
             </w:pPr>
-            <w:proofErr w:type="gramStart"/>
             <w:r>
               <w:rPr>
                 <w:rFonts w:cs="Arial"/>
                 <w:color w:val="auto"/>
               </w:rPr>
-              <w:t>In order to</w:t>
-            </w:r>
-            <w:proofErr w:type="gramEnd"/>
-            <w:r>
-              <w:rPr>
-                <w:rFonts w:cs="Arial"/>
-                <w:color w:val="auto"/>
-              </w:rPr>
-              <w:t xml:space="preserve"> process NEMS events, we will need to link the ingested data to a message identifier so we can deal with subsequent updates and deletes for that data item. What is the format for this identifier? </w:t>
+              <w:t xml:space="preserve">In order to process NEMS events, we will need to link the ingested data to a message identifier so we can deal with subsequent updates and deletes for that data item. What is the format for this identifier? </w:t>
             </w:r>
           </w:p>
           <w:p>
@@ -21380,95 +20681,15 @@
                 <w:color w:val="auto"/>
               </w:rPr>
               <w:br/>
-              <w:t>1) logical "id" values in NHS Digital Vacc XML examples make use of UUIDs as these are one solution that meets the requirement of being a logical identifier that can be used to navigate between the resources contained within an instance of a FHIR bundle</w:t>
-            </w:r>
-            <w:proofErr w:type="gramStart"/>
+              <w:t>1) logical "id" values in NHS Digital Vacc XML examples make use of UUIDs as these are one solution that meets the requirement of being a logical identifier that can be used to navigate between the resources contained within an instance of a FHIR bundle.  See http://hl7.org/fhir/STU3/bundle.html#references .  However use of UUIDs is not required.</w:t>
+            </w:r>
             <w:r>
               <w:rPr>
                 <w:rFonts w:cs="Arial"/>
                 <w:color w:val="auto"/>
               </w:rPr>
-              <w:t xml:space="preserve">.  </w:t>
-            </w:r>
-            <w:proofErr w:type="gramEnd"/>
-            <w:r>
-              <w:rPr>
-                <w:rFonts w:cs="Arial"/>
-                <w:color w:val="auto"/>
-              </w:rPr>
-              <w:t xml:space="preserve">See </w:t>
-            </w:r>
-            <w:proofErr w:type="gramStart"/>
-            <w:r>
-              <w:rPr>
-                <w:rFonts w:cs="Arial"/>
-                <w:color w:val="auto"/>
-              </w:rPr>
-              <w:t>http://hl7.org/fhir/STU3/bundle.html#references .</w:t>
-            </w:r>
-            <w:proofErr w:type="gramEnd"/>
-            <w:r>
-              <w:rPr>
-                <w:rFonts w:cs="Arial"/>
-                <w:color w:val="auto"/>
-              </w:rPr>
-              <w:t xml:space="preserve">  However use of UUIDs is not required.</w:t>
-            </w:r>
-            <w:r>
-              <w:rPr>
-                <w:rFonts w:cs="Arial"/>
-                <w:color w:val="auto"/>
-              </w:rPr>
               <w:br/>
-              <w:t xml:space="preserve">2) identifier </w:t>
-            </w:r>
-            <w:proofErr w:type="gramStart"/>
-            <w:r>
-              <w:rPr>
-                <w:rFonts w:cs="Arial"/>
-                <w:color w:val="auto"/>
-              </w:rPr>
-              <w:t>values .</w:t>
-            </w:r>
-            <w:proofErr w:type="gramEnd"/>
-            <w:r>
-              <w:rPr>
-                <w:rFonts w:cs="Arial"/>
-                <w:color w:val="auto"/>
-              </w:rPr>
-              <w:t xml:space="preserve">  Implementation guidance </w:t>
-            </w:r>
-            <w:proofErr w:type="gramStart"/>
-            <w:r>
-              <w:rPr>
-                <w:rFonts w:cs="Arial"/>
-                <w:color w:val="auto"/>
-              </w:rPr>
-              <w:t>says</w:t>
-            </w:r>
-            <w:proofErr w:type="gramEnd"/>
-            <w:r>
-              <w:rPr>
-                <w:rFonts w:cs="Arial"/>
-                <w:color w:val="auto"/>
-              </w:rPr>
-              <w:t xml:space="preserve"> "A publisher defined unique identifier".  Hence, again use of UUIDs is not required</w:t>
-            </w:r>
-            <w:proofErr w:type="gramStart"/>
-            <w:r>
-              <w:rPr>
-                <w:rFonts w:cs="Arial"/>
-                <w:color w:val="auto"/>
-              </w:rPr>
-              <w:t xml:space="preserve">.  </w:t>
-            </w:r>
-            <w:proofErr w:type="gramEnd"/>
-            <w:r>
-              <w:rPr>
-                <w:rFonts w:cs="Arial"/>
-                <w:color w:val="auto"/>
-              </w:rPr>
-              <w:t>The important thing, as per example, is that the system value (namespace) and publisher's identifier value are unique, e.g. the following is acceptable :</w:t>
+              <w:t>2) identifier values .  Implementation guidance says "A publisher defined unique identifier".  Hence, again use of UUIDs is not required.  The important thing, as per example, is that the system value (namespace) and publisher's identifier value are unique, e.g. the following is acceptable :</w:t>
             </w:r>
             <w:r>
               <w:rPr>
@@ -21706,7 +20927,7 @@
               </w:rPr>
               <w:t xml:space="preserve"> Please contact </w:t>
             </w:r>
-            <w:hyperlink r:id="rId63" w:history="1">
+            <w:hyperlink r:id="rId61" w:history="1">
               <w:r>
                 <w:rPr>
                   <w:rStyle w:val="Hyperlink"/>
@@ -21832,7 +21053,7 @@
       </w:pPr>
     </w:p>
     <w:sectPr>
-      <w:headerReference w:type="default" r:id="rId64"/>
+      <w:headerReference w:type="default" r:id="rId62"/>
       <w:pgSz w:w="11906" w:h="16838"/>
       <w:pgMar w:top="1021" w:right="1021" w:bottom="1021" w:left="1021" w:header="454" w:footer="557" w:gutter="0"/>
       <w:cols w:space="708"/>
@@ -22190,39 +21411,7 @@
           <w:sz w:val="16"/>
           <w:szCs w:val="16"/>
         </w:rPr>
-        <w:t xml:space="preserve">A clinical, </w:t>
-      </w:r>
-      <w:proofErr w:type="gramStart"/>
-      <w:r>
-        <w:rPr>
-          <w:sz w:val="16"/>
-          <w:szCs w:val="16"/>
-        </w:rPr>
-        <w:t>social</w:t>
-      </w:r>
-      <w:proofErr w:type="gramEnd"/>
-      <w:r>
-        <w:rPr>
-          <w:sz w:val="16"/>
-          <w:szCs w:val="16"/>
-        </w:rPr>
-        <w:t xml:space="preserve"> or public health activity concerned with the prevention, investigation and treatment of illness and the alleviation of suffering of individuals. It includes supporting individuals’ ability to function and improve their participation in life and society. It includes the assurance of safe and </w:t>
-      </w:r>
-      <w:proofErr w:type="gramStart"/>
-      <w:r>
-        <w:rPr>
-          <w:sz w:val="16"/>
-          <w:szCs w:val="16"/>
-        </w:rPr>
-        <w:t>high quality</w:t>
-      </w:r>
-      <w:proofErr w:type="gramEnd"/>
-      <w:r>
-        <w:rPr>
-          <w:sz w:val="16"/>
-          <w:szCs w:val="16"/>
-        </w:rPr>
-        <w:t xml:space="preserve"> care and treatment through local audit, the management of untoward or adverse incidents, person satisfaction including measurement of outcomes undertaken by one or more registered and regulated health or social care professionals and their team with whom the individual has a legitimate relationship for their care. </w:t>
+        <w:t xml:space="preserve">A clinical, social or public health activity concerned with the prevention, investigation and treatment of illness and the alleviation of suffering of individuals. It includes supporting individuals’ ability to function and improve their participation in life and society. It includes the assurance of safe and high quality care and treatment through local audit, the management of untoward or adverse incidents, person satisfaction including measurement of outcomes undertaken by one or more registered and regulated health or social care professionals and their team with whom the individual has a legitimate relationship for their care. </w:t>
       </w:r>
       <w:r>
         <w:rPr>
@@ -22237,25 +21426,7 @@
           <w:szCs w:val="16"/>
           <w:lang w:val="fr-FR"/>
         </w:rPr>
-        <w:t>(</w:t>
-      </w:r>
-      <w:proofErr w:type="gramStart"/>
-      <w:r>
-        <w:rPr>
-          <w:sz w:val="16"/>
-          <w:szCs w:val="16"/>
-          <w:lang w:val="fr-FR"/>
-        </w:rPr>
-        <w:t>Source:</w:t>
-      </w:r>
-      <w:proofErr w:type="gramEnd"/>
-      <w:r>
-        <w:rPr>
-          <w:sz w:val="16"/>
-          <w:szCs w:val="16"/>
-          <w:lang w:val="fr-FR"/>
-        </w:rPr>
-        <w:t xml:space="preserve">  https://www.gov.uk/government/publications/the-information-governance-review)</w:t>
+        <w:t>(Source:  https://www.gov.uk/government/publications/the-information-governance-review)</w:t>
       </w:r>
     </w:p>
   </w:footnote>
@@ -22437,9 +21608,9 @@
             </wp:anchor>
           </w:drawing>
         </mc:Choice>
-        <mc:Fallback xmlns:a14="http://schemas.microsoft.com/office/drawing/2010/main" xmlns:pic="http://schemas.openxmlformats.org/drawingml/2006/picture" xmlns:a="http://schemas.openxmlformats.org/drawingml/2006/main">
-          <w:pict w14:anchorId="63CE69D2">
-            <v:rect id="Rectangle 1" style="position:absolute;margin-left:0;margin-top:280.65pt;width:595.3pt;height:229.6pt;z-index:251658242;visibility:visible;mso-wrap-style:square;mso-width-percent:0;mso-height-percent:0;mso-wrap-distance-left:9pt;mso-wrap-distance-top:0;mso-wrap-distance-right:9pt;mso-wrap-distance-bottom:0;mso-position-horizontal:absolute;mso-position-horizontal-relative:page;mso-position-vertical:absolute;mso-position-vertical-relative:page;mso-width-percent:0;mso-height-percent:0;mso-width-relative:margin;mso-height-relative:margin;v-text-anchor:middle" o:spid="_x0000_s1026" fillcolor="#f2f2f2 [3052]" stroked="f" strokeweight="2pt" w14:anchorId="1883145B" o:gfxdata="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">
+        <mc:Fallback>
+          <w:pict>
+            <v:rect w14:anchorId="1883145B" id="Rectangle 1" o:spid="_x0000_s1026" style="position:absolute;margin-left:0;margin-top:280.65pt;width:595.3pt;height:229.6pt;z-index:251658242;visibility:visible;mso-wrap-style:square;mso-width-percent:0;mso-height-percent:0;mso-wrap-distance-left:9pt;mso-wrap-distance-top:0;mso-wrap-distance-right:9pt;mso-wrap-distance-bottom:0;mso-position-horizontal:absolute;mso-position-horizontal-relative:page;mso-position-vertical:absolute;mso-position-vertical-relative:page;mso-width-percent:0;mso-height-percent:0;mso-width-relative:margin;mso-height-relative:margin;v-text-anchor:middle" o:gfxdata="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" fillcolor="#f2f2f2 [3052]" stroked="f" strokeweight="2pt">
               <w10:wrap anchorx="page" anchory="page"/>
             </v:rect>
           </w:pict>
@@ -26802,6 +25973,36 @@
   </w:num>
   <w:num w:numId="37">
     <w:abstractNumId w:val="24"/>
+  </w:num>
+  <w:num w:numId="38">
+    <w:abstractNumId w:val="15"/>
+    <w:lvlOverride w:ilvl="0">
+      <w:startOverride w:val="1"/>
+    </w:lvlOverride>
+    <w:lvlOverride w:ilvl="1">
+      <w:startOverride w:val="1"/>
+    </w:lvlOverride>
+    <w:lvlOverride w:ilvl="2">
+      <w:startOverride w:val="1"/>
+    </w:lvlOverride>
+    <w:lvlOverride w:ilvl="3">
+      <w:startOverride w:val="1"/>
+    </w:lvlOverride>
+    <w:lvlOverride w:ilvl="4">
+      <w:startOverride w:val="1"/>
+    </w:lvlOverride>
+    <w:lvlOverride w:ilvl="5">
+      <w:startOverride w:val="1"/>
+    </w:lvlOverride>
+    <w:lvlOverride w:ilvl="6">
+      <w:startOverride w:val="1"/>
+    </w:lvlOverride>
+    <w:lvlOverride w:ilvl="7">
+      <w:startOverride w:val="1"/>
+    </w:lvlOverride>
+    <w:lvlOverride w:ilvl="8">
+      <w:startOverride w:val="1"/>
+    </w:lvlOverride>
   </w:num>
   <w:numIdMacAtCleanup w:val="36"/>
 </w:numbering>
@@ -29053,7 +28254,7 @@
     <w:sig w:usb0="E00002FF" w:usb1="6AC7FDFB" w:usb2="08000012" w:usb3="00000000" w:csb0="0002009F" w:csb1="00000000"/>
   </w:font>
   <w:font w:name="FrutigerLTStd-Light">
-    <w:altName w:val="Calibri"/>
+    <w:altName w:val="Yu Gothic"/>
     <w:panose1 w:val="00000000000000000000"/>
     <w:charset w:val="00"/>
     <w:family w:val="swiss"/>
@@ -29100,12 +28301,14 @@
     <w:sig w:usb0="E4002EFF" w:usb1="C000E47F" w:usb2="00000009" w:usb3="00000000" w:csb0="000001FF" w:csb1="00000000"/>
   </w:font>
   <w:font w:name="Yu Mincho">
+    <w:altName w:val="游明朝"/>
     <w:charset w:val="80"/>
     <w:family w:val="roman"/>
     <w:pitch w:val="variable"/>
     <w:sig w:usb0="800002E7" w:usb1="2AC7FCFF" w:usb2="00000012" w:usb3="00000000" w:csb0="0002009F" w:csb1="00000000"/>
   </w:font>
   <w:font w:name="Yu Gothic Light">
+    <w:altName w:val="游ゴシック Light"/>
     <w:panose1 w:val="020B0300000000000000"/>
     <w:charset w:val="80"/>
     <w:family w:val="swiss"/>
@@ -29137,7 +28340,6 @@
   </w:compat>
   <w:rsids>
     <w:rsidRoot w:val="00311761"/>
-    <w:rsid w:val="00002F93"/>
     <w:rsid w:val="0004028A"/>
     <w:rsid w:val="00052B64"/>
     <w:rsid w:val="000579BF"/>
@@ -29149,6 +28351,7 @@
     <w:rsid w:val="00140880"/>
     <w:rsid w:val="00152B56"/>
     <w:rsid w:val="00172FBC"/>
+    <w:rsid w:val="0018523B"/>
     <w:rsid w:val="001C6FCD"/>
     <w:rsid w:val="001D2DC8"/>
     <w:rsid w:val="001D303D"/>
@@ -29167,9 +28370,9 @@
     <w:rsid w:val="003865BE"/>
     <w:rsid w:val="003C4154"/>
     <w:rsid w:val="003E4905"/>
-    <w:rsid w:val="004019A4"/>
     <w:rsid w:val="00407588"/>
     <w:rsid w:val="004315EF"/>
+    <w:rsid w:val="00470A52"/>
     <w:rsid w:val="00476DC2"/>
     <w:rsid w:val="004F790F"/>
     <w:rsid w:val="00506A34"/>
@@ -29179,7 +28382,6 @@
     <w:rsid w:val="00565A59"/>
     <w:rsid w:val="005B0133"/>
     <w:rsid w:val="005B1A25"/>
-    <w:rsid w:val="005C65A9"/>
     <w:rsid w:val="005F7B94"/>
     <w:rsid w:val="00623C32"/>
     <w:rsid w:val="00712480"/>
@@ -29187,6 +28389,7 @@
     <w:rsid w:val="00765B38"/>
     <w:rsid w:val="007A7FD5"/>
     <w:rsid w:val="007B7447"/>
+    <w:rsid w:val="007F356D"/>
     <w:rsid w:val="00807EB7"/>
     <w:rsid w:val="0087303B"/>
     <w:rsid w:val="00890805"/>
@@ -29218,6 +28421,7 @@
     <w:rsid w:val="00CB7E58"/>
     <w:rsid w:val="00CC63CD"/>
     <w:rsid w:val="00CD4C01"/>
+    <w:rsid w:val="00CE6232"/>
     <w:rsid w:val="00CF3BD5"/>
     <w:rsid w:val="00D24937"/>
     <w:rsid w:val="00D64163"/>
@@ -30009,6 +29213,19 @@
 </file>
 
 <file path=customXml/item2.xml><?xml version="1.0" encoding="utf-8"?>
+<b:Sources xmlns:b="http://schemas.openxmlformats.org/officeDocument/2006/bibliography" xmlns="http://schemas.openxmlformats.org/officeDocument/2006/bibliography" SelectedStyle="\APASixthEditionOfficeOnline.xsl" StyleName="APA" Version="6"/>
+</file>
+
+<file path=customXml/item3.xml><?xml version="1.0" encoding="utf-8"?>
+<?mso-contentType ?>
+<FormTemplates xmlns="http://schemas.microsoft.com/sharepoint/v3/contenttype/forms">
+  <Display>DocumentLibraryForm</Display>
+  <Edit>DocumentLibraryForm</Edit>
+  <New>DocumentLibraryForm</New>
+</FormTemplates>
+</file>
+
+<file path=customXml/item4.xml><?xml version="1.0" encoding="utf-8"?>
 <ct:contentTypeSchema xmlns:ct="http://schemas.microsoft.com/office/2006/metadata/contentType" xmlns:ma="http://schemas.microsoft.com/office/2006/metadata/properties/metaAttributes" ct:_="" ma:_="" ma:contentTypeName="Document" ma:contentTypeID="0x010100C79444AE57810248B9CEE5B5C5CC24BF" ma:contentTypeVersion="11" ma:contentTypeDescription="Create a new document." ma:contentTypeScope="" ma:versionID="98e8dd58b98d45dbf4a23dda2c93ed34">
   <xsd:schema xmlns:xsd="http://www.w3.org/2001/XMLSchema" xmlns:xs="http://www.w3.org/2001/XMLSchema" xmlns:p="http://schemas.microsoft.com/office/2006/metadata/properties" xmlns:ns2="03b27da9-4edd-4e10-a435-c02dc466f9b1" xmlns:ns3="8c20de49-1efd-4a05-884d-1f5e90a3c378" targetNamespace="http://schemas.microsoft.com/office/2006/metadata/properties" ma:root="true" ma:fieldsID="4182ee32f00b6de912eafad0a47c64db" ns2:_="" ns3:_="">
     <xsd:import namespace="03b27da9-4edd-4e10-a435-c02dc466f9b1"/>
@@ -30219,7 +29436,7 @@
 </ct:contentTypeSchema>
 </file>
 
-<file path=customXml/item3.xml><?xml version="1.0" encoding="utf-8"?>
+<file path=customXml/item5.xml><?xml version="1.0" encoding="utf-8"?>
 <p:properties xmlns:p="http://schemas.microsoft.com/office/2006/metadata/properties" xmlns:xsi="http://www.w3.org/2001/XMLSchema-instance" xmlns:pc="http://schemas.microsoft.com/office/infopath/2007/PartnerControls">
   <documentManagement>
     <SharedWithUsers xmlns="8c20de49-1efd-4a05-884d-1f5e90a3c378">
@@ -30233,19 +29450,6 @@
 </p:properties>
 </file>
 
-<file path=customXml/item4.xml><?xml version="1.0" encoding="utf-8"?>
-<?mso-contentType ?>
-<FormTemplates xmlns="http://schemas.microsoft.com/sharepoint/v3/contenttype/forms">
-  <Display>DocumentLibraryForm</Display>
-  <Edit>DocumentLibraryForm</Edit>
-  <New>DocumentLibraryForm</New>
-</FormTemplates>
-</file>
-
-<file path=customXml/item5.xml><?xml version="1.0" encoding="utf-8"?>
-<b:Sources xmlns:b="http://schemas.openxmlformats.org/officeDocument/2006/bibliography" xmlns="http://schemas.openxmlformats.org/officeDocument/2006/bibliography" SelectedStyle="\APASixthEditionOfficeOnline.xsl" StyleName="APA" Version="6"/>
-</file>
-
 <file path=customXml/itemProps1.xml><?xml version="1.0" encoding="utf-8"?>
 <ds:datastoreItem xmlns:ds="http://schemas.openxmlformats.org/officeDocument/2006/customXml" ds:itemID="{55AF091B-3C7A-41E3-B477-F2FDAA23CFDA}">
   <ds:schemaRefs>
@@ -30255,6 +29459,22 @@
 </file>
 
 <file path=customXml/itemProps2.xml><?xml version="1.0" encoding="utf-8"?>
+<ds:datastoreItem xmlns:ds="http://schemas.openxmlformats.org/officeDocument/2006/customXml" ds:itemID="{54F54632-CAA4-49EE-B85D-34B165A261F1}">
+  <ds:schemaRefs>
+    <ds:schemaRef ds:uri="http://schemas.openxmlformats.org/officeDocument/2006/bibliography"/>
+  </ds:schemaRefs>
+</ds:datastoreItem>
+</file>
+
+<file path=customXml/itemProps3.xml><?xml version="1.0" encoding="utf-8"?>
+<ds:datastoreItem xmlns:ds="http://schemas.openxmlformats.org/officeDocument/2006/customXml" ds:itemID="{BD2161B6-D9A2-4285-B5A1-A504549C808D}">
+  <ds:schemaRefs>
+    <ds:schemaRef ds:uri="http://schemas.microsoft.com/sharepoint/v3/contenttype/forms"/>
+  </ds:schemaRefs>
+</ds:datastoreItem>
+</file>
+
+<file path=customXml/itemProps4.xml><?xml version="1.0" encoding="utf-8"?>
 <ds:datastoreItem xmlns:ds="http://schemas.openxmlformats.org/officeDocument/2006/customXml" ds:itemID="{1146E66D-7D50-415F-80DB-FF1855C67F26}">
   <ds:schemaRefs>
     <ds:schemaRef ds:uri="http://schemas.microsoft.com/office/2006/metadata/contentType"/>
@@ -30273,7 +29493,7 @@
 </ds:datastoreItem>
 </file>
 
-<file path=customXml/itemProps3.xml><?xml version="1.0" encoding="utf-8"?>
+<file path=customXml/itemProps5.xml><?xml version="1.0" encoding="utf-8"?>
 <ds:datastoreItem xmlns:ds="http://schemas.openxmlformats.org/officeDocument/2006/customXml" ds:itemID="{5818218F-AB00-4272-A716-DA4688C85ECA}">
   <ds:schemaRefs>
     <ds:schemaRef ds:uri="http://schemas.microsoft.com/office/2006/metadata/properties"/>
@@ -30281,20 +29501,4 @@
     <ds:schemaRef ds:uri="8c20de49-1efd-4a05-884d-1f5e90a3c378"/>
   </ds:schemaRefs>
 </ds:datastoreItem>
-</file>
-
-<file path=customXml/itemProps4.xml><?xml version="1.0" encoding="utf-8"?>
-<ds:datastoreItem xmlns:ds="http://schemas.openxmlformats.org/officeDocument/2006/customXml" ds:itemID="{BD2161B6-D9A2-4285-B5A1-A504549C808D}">
-  <ds:schemaRefs>
-    <ds:schemaRef ds:uri="http://schemas.microsoft.com/sharepoint/v3/contenttype/forms"/>
-  </ds:schemaRefs>
-</ds:datastoreItem>
-</file>
-
-<file path=customXml/itemProps5.xml><?xml version="1.0" encoding="utf-8"?>
-<ds:datastoreItem xmlns:ds="http://schemas.openxmlformats.org/officeDocument/2006/customXml" ds:itemID="{54F54632-CAA4-49EE-B85D-34B165A261F1}">
-  <ds:schemaRefs>
-    <ds:schemaRef ds:uri="http://schemas.openxmlformats.org/officeDocument/2006/bibliography"/>
-  </ds:schemaRefs>
-</ds:datastoreItem>
 </file>
</xml_diff>